<commit_message>
messing with a dynamic bin size
</commit_message>
<xml_diff>
--- a/doc/CImodel_techrep_4.docx
+++ b/doc/CImodel_techrep_4.docx
@@ -29,15 +29,7 @@
         <w:pStyle w:val="NoSpacing"/>
       </w:pPr>
       <w:r>
-        <w:t xml:space="preserve">For outlining the specific modeling steps that have been taken for translating the causal inference model of multisensory perception (initially proposed by </w:t>
-      </w:r>
-      <w:proofErr w:type="spellStart"/>
-      <w:r>
-        <w:t>kording</w:t>
-      </w:r>
-      <w:proofErr w:type="spellEnd"/>
-      <w:r>
-        <w:t xml:space="preserve"> et al 2007</w:t>
+        <w:t>For outlining the specific modeling steps that have been taken for translating the causal inference model of multisensory perception (initially proposed by kording et al 2007</w:t>
       </w:r>
       <w:r>
         <w:t xml:space="preserve"> </w:t>
@@ -205,8 +197,43 @@
         <w:rPr>
           <w:b/>
         </w:rPr>
+        <w:t>Title: Primate behavior in a multisensory localization task is consistent with human models of optimal causal inference</w:t>
+      </w:r>
+    </w:p>
+    <w:p>
+      <w:pPr>
+        <w:pStyle w:val="NoSpacing"/>
+      </w:pPr>
+    </w:p>
+    <w:p>
+      <w:pPr>
+        <w:pStyle w:val="NoSpacing"/>
+        <w:rPr>
+          <w:b/>
+        </w:rPr>
+      </w:pPr>
+      <w:r>
+        <w:rPr>
+          <w:b/>
+        </w:rPr>
         <w:t>Introduction</w:t>
       </w:r>
+    </w:p>
+    <w:p>
+      <w:pPr>
+        <w:pStyle w:val="NoSpacing"/>
+      </w:pPr>
+      <w:r>
+        <w:rPr>
+          <w:b/>
+        </w:rPr>
+        <w:tab/>
+      </w:r>
+      <w:r>
+        <w:t>There has been extensive modeling of causal inference in human subjects, suggesting that humans are able to optimally determine when two cues are originating from the same or separate sources in the world. Here we find that these same models provide good fits of non-human primates performing a similar task, which requires both a judgement about the number of targets and an inference about the location of those targets.</w:t>
+      </w:r>
+      <w:bookmarkStart w:id="0" w:name="_GoBack"/>
+      <w:bookmarkEnd w:id="0"/>
     </w:p>
     <w:p>
       <w:pPr>
@@ -241,15 +268,7 @@
       </w:pPr>
       <w:r>
         <w:tab/>
-        <w:t xml:space="preserve">- </w:t>
-      </w:r>
-      <w:proofErr w:type="gramStart"/>
-      <w:r>
-        <w:t>benefits</w:t>
-      </w:r>
-      <w:proofErr w:type="gramEnd"/>
-      <w:r>
-        <w:t xml:space="preserve"> of using saccades as a report</w:t>
+        <w:t>- benefits of using saccades as a report</w:t>
       </w:r>
     </w:p>
     <w:p>
@@ -305,15 +324,7 @@
         <w:t>Eye movements were monitored via magnetic eye coil (Riverbend) or video eye tracker</w:t>
       </w:r>
       <w:r>
-        <w:t xml:space="preserve"> (</w:t>
-      </w:r>
-      <w:proofErr w:type="spellStart"/>
-      <w:r>
-        <w:t>Eyelink</w:t>
-      </w:r>
-      <w:proofErr w:type="spellEnd"/>
-      <w:r>
-        <w:t xml:space="preserve"> XXX)</w:t>
+        <w:t xml:space="preserve"> (Eyelink XXX)</w:t>
       </w:r>
       <w:r>
         <w:t>. While fixating at a central point, s</w:t>
@@ -355,166 +366,134 @@
         <w:t>.</w:t>
       </w:r>
       <w:r>
-        <w:t xml:space="preserve"> After a brief delay (600-900 </w:t>
-      </w:r>
-      <w:proofErr w:type="spellStart"/>
-      <w:r>
-        <w:t>ms</w:t>
-      </w:r>
-      <w:proofErr w:type="spellEnd"/>
+        <w:t xml:space="preserve"> After a brief delay (600-900 ms)</w:t>
+      </w:r>
+      <w:r>
+        <w:t xml:space="preserve"> </w:t>
+      </w:r>
+      <w:r>
+        <w:t>Subjects report</w:t>
+      </w:r>
+      <w:r>
+        <w:t>ed</w:t>
+      </w:r>
+      <w:r>
+        <w:t xml:space="preserve"> </w:t>
+      </w:r>
+      <w:r>
+        <w:t xml:space="preserve">percepts </w:t>
+      </w:r>
+      <w:r>
+        <w:t>by making saccades to the perceived location in space</w:t>
+      </w:r>
+      <w:r>
+        <w:t xml:space="preserve"> and</w:t>
+      </w:r>
+      <w:r>
+        <w:t xml:space="preserve"> then</w:t>
+      </w:r>
+      <w:r>
+        <w:t xml:space="preserve"> maintaining fixation </w:t>
+      </w:r>
+      <w:r>
+        <w:t xml:space="preserve">at that target location. </w:t>
+      </w:r>
+      <w:r>
+        <w:t xml:space="preserve">On conditions with multiple targets, subjects are required to make sequential saccades to each target in any order. The timing of the task is such that </w:t>
+      </w:r>
+      <w:r>
+        <w:t xml:space="preserve">subjects </w:t>
+      </w:r>
+      <w:r>
+        <w:t xml:space="preserve">must make both saccades in rapid succession, and so cannot </w:t>
+      </w:r>
+      <w:r>
+        <w:t xml:space="preserve">adopt a strategy of waiting until the reward is delivered (or not) before making a decision about the second saccade. </w:t>
+      </w:r>
+      <w:r>
+        <w:t xml:space="preserve">This means that subjects are making both an </w:t>
+      </w:r>
+      <w:r>
+        <w:lastRenderedPageBreak/>
+        <w:t xml:space="preserve">explicit causal inference judgement (number of saccades) and an implicit judgement (location of </w:t>
+      </w:r>
+      <w:r>
+        <w:t>stimuli</w:t>
+      </w:r>
       <w:r>
         <w:t>)</w:t>
       </w:r>
       <w:r>
+        <w:t xml:space="preserve"> on each multisensory trial.</w:t>
+      </w:r>
+    </w:p>
+    <w:p>
+      <w:pPr>
+        <w:pStyle w:val="NoSpacing"/>
+      </w:pPr>
+    </w:p>
+    <w:p>
+      <w:pPr>
+        <w:pStyle w:val="NoSpacing"/>
+        <w:rPr>
+          <w:b/>
+        </w:rPr>
+      </w:pPr>
+      <w:r>
+        <w:rPr>
+          <w:b/>
+        </w:rPr>
+        <w:t>Trial filtration and saccade detection</w:t>
+      </w:r>
+    </w:p>
+    <w:p>
+      <w:pPr>
+        <w:pStyle w:val="NoSpacing"/>
+      </w:pPr>
+      <w:r>
+        <w:rPr>
+          <w:b/>
+        </w:rPr>
+        <w:tab/>
+      </w:r>
+      <w:r>
+        <w:t>Trials are included as long as the subject held fixation through the go cue, and then made at least one saccade, without enforcing any restrictions on saccade accuracy. For multi-stimulus trials, trials which ended within 600 ms of the go cue (the minimum duration for a successfully completed trial, see timing section [xxx]) were also excluded. This was done to minimize the number of trials which ended before the subjects full response could be reported</w:t>
+      </w:r>
+      <w:r>
+        <w:t>, and ensure that single saccades were indicative of a unified percept rather than a lapse</w:t>
+      </w:r>
+      <w:r>
+        <w:t>.</w:t>
+      </w:r>
+    </w:p>
+    <w:p>
+      <w:pPr>
+        <w:pStyle w:val="NoSpacing"/>
+        <w:ind w:firstLine="720"/>
+        <w:rPr>
+          <w:color w:val="000000" w:themeColor="text1"/>
+        </w:rPr>
+      </w:pPr>
+      <w:r>
+        <w:t xml:space="preserve">Saccades were defined as any eye movement exceeding </w:t>
+      </w:r>
+      <w:r>
         <w:t xml:space="preserve"> </w:t>
       </w:r>
       <w:r>
-        <w:t>Subjects report</w:t>
-      </w:r>
-      <w:r>
-        <w:t>ed</w:t>
-      </w:r>
-      <w:r>
-        <w:t xml:space="preserve"> </w:t>
-      </w:r>
-      <w:r>
-        <w:t xml:space="preserve">percepts </w:t>
-      </w:r>
-      <w:r>
-        <w:t>by making saccades to the perceived location in space</w:t>
-      </w:r>
-      <w:r>
-        <w:t xml:space="preserve"> and</w:t>
-      </w:r>
-      <w:r>
-        <w:t xml:space="preserve"> then</w:t>
-      </w:r>
-      <w:r>
-        <w:t xml:space="preserve"> maintaining fixation </w:t>
-      </w:r>
-      <w:r>
-        <w:t xml:space="preserve">at that target location. </w:t>
-      </w:r>
-      <w:r>
-        <w:t xml:space="preserve">On conditions with multiple targets, subjects are required to make sequential saccades to each target in any order. The timing of the task is such that </w:t>
-      </w:r>
-      <w:r>
-        <w:t xml:space="preserve">subjects </w:t>
-      </w:r>
-      <w:r>
-        <w:t xml:space="preserve">must make both saccades in rapid succession, and so cannot </w:t>
-      </w:r>
-      <w:r>
-        <w:t xml:space="preserve">adopt a strategy of waiting until the reward is delivered (or not) before making a decision about the second saccade. </w:t>
-      </w:r>
-      <w:r>
-        <w:t xml:space="preserve">This means that subjects are making both an explicit causal inference judgement (number of saccades) and an implicit judgement (location of </w:t>
-      </w:r>
-      <w:r>
-        <w:t>stimuli</w:t>
-      </w:r>
-      <w:r>
-        <w:t>)</w:t>
-      </w:r>
-      <w:r>
-        <w:t xml:space="preserve"> on each multisensory trial.</w:t>
-      </w:r>
-    </w:p>
-    <w:p>
-      <w:pPr>
-        <w:pStyle w:val="NoSpacing"/>
-      </w:pPr>
-    </w:p>
-    <w:p>
-      <w:pPr>
-        <w:pStyle w:val="NoSpacing"/>
-        <w:rPr>
-          <w:b/>
-        </w:rPr>
-      </w:pPr>
-      <w:r>
-        <w:rPr>
-          <w:b/>
-        </w:rPr>
-        <w:t>Trial filtration and saccade detection</w:t>
-      </w:r>
-    </w:p>
-    <w:p>
-      <w:pPr>
-        <w:pStyle w:val="NoSpacing"/>
-      </w:pPr>
-      <w:r>
-        <w:rPr>
-          <w:b/>
-        </w:rPr>
-        <w:tab/>
-      </w:r>
-      <w:r>
-        <w:t xml:space="preserve">Trials are included as long as the subject held fixation through the go cue, and then made at least one saccade, without enforcing any restrictions on saccade accuracy. For multi-stimulus trials, trials which ended within 600 </w:t>
-      </w:r>
-      <w:proofErr w:type="spellStart"/>
-      <w:r>
-        <w:t>ms</w:t>
-      </w:r>
-      <w:proofErr w:type="spellEnd"/>
-      <w:r>
-        <w:t xml:space="preserve"> of the go cue (the minimum duration for a successfully completed trial, see timing section [xxx]) were also excluded. This was done to minimize the number of trials which ended </w:t>
-      </w:r>
-      <w:r>
-        <w:lastRenderedPageBreak/>
-        <w:t>before the subjects full response could be reported</w:t>
-      </w:r>
-      <w:r>
-        <w:t>, and ensure that single saccades were indicative of a unified percept rather than a lapse</w:t>
-      </w:r>
-      <w:r>
-        <w:t>.</w:t>
-      </w:r>
-    </w:p>
-    <w:p>
-      <w:pPr>
-        <w:pStyle w:val="NoSpacing"/>
-        <w:ind w:firstLine="720"/>
-        <w:rPr>
-          <w:color w:val="000000" w:themeColor="text1"/>
-        </w:rPr>
-      </w:pPr>
-      <w:r>
-        <w:t xml:space="preserve">Saccades were defined as any eye movement exceeding </w:t>
-      </w:r>
-      <w:r>
-        <w:t xml:space="preserve"> </w:t>
-      </w:r>
-      <w:r>
         <w:t xml:space="preserve">50 degrees per second and followed by at least </w:t>
       </w:r>
       <w:r>
         <w:t>30</w:t>
       </w:r>
       <w:r>
-        <w:t xml:space="preserve"> </w:t>
-      </w:r>
-      <w:proofErr w:type="spellStart"/>
-      <w:r>
-        <w:t>ms</w:t>
-      </w:r>
-      <w:proofErr w:type="spellEnd"/>
-      <w:r>
-        <w:t xml:space="preserve"> of very littl</w:t>
+        <w:t xml:space="preserve"> ms of very littl</w:t>
       </w:r>
       <w:r>
         <w:t>e eye movement (max velocity &lt;25</w:t>
       </w:r>
       <w:r>
-        <w:t xml:space="preserve"> </w:t>
-      </w:r>
-      <w:proofErr w:type="spellStart"/>
-      <w:r>
-        <w:t>deg</w:t>
-      </w:r>
-      <w:proofErr w:type="spellEnd"/>
-      <w:r>
-        <w:t>/s)</w:t>
+        <w:t xml:space="preserve"> deg/s)</w:t>
       </w:r>
       <w:r>
         <w:t>.</w:t>
@@ -584,15 +563,7 @@
         <w:tab/>
       </w:r>
       <w:r>
-        <w:t>We build upon the standard model of multisensory causal inference [</w:t>
-      </w:r>
-      <w:proofErr w:type="spellStart"/>
-      <w:r>
-        <w:t>kording</w:t>
-      </w:r>
-      <w:proofErr w:type="spellEnd"/>
-      <w:r>
-        <w:t xml:space="preserve"> ref]. This includes both the ideal observer model, as well as adapted versions which are sub-optimal but for which there is support in the behavioral literature. In order to compare these models with behavior, it is first necessary to compute the response probabilities for the various conditions under each of the generative models. A brief overview of how these probabilities are computed is given below.</w:t>
+        <w:t>We build upon the standard model of multisensory causal inference [kording ref]. This includes both the ideal observer model, as well as adapted versions which are sub-optimal but for which there is support in the behavioral literature. In order to compare these models with behavior, it is first necessary to compute the response probabilities for the various conditions under each of the generative models. A brief overview of how these probabilities are computed is given below.</w:t>
       </w:r>
       <w:r>
         <w:t xml:space="preserve"> </w:t>
@@ -657,16 +628,8 @@
         <w:rPr>
           <w:rFonts w:eastAsiaTheme="minorEastAsia"/>
         </w:rPr>
-        <w:t xml:space="preserve"> </w:t>
-      </w:r>
-      <w:proofErr w:type="gramStart"/>
-      <w:r>
-        <w:rPr>
-          <w:rFonts w:eastAsiaTheme="minorEastAsia"/>
-        </w:rPr>
-        <w:t xml:space="preserve">and </w:t>
-      </w:r>
-      <w:proofErr w:type="gramEnd"/>
+        <w:t xml:space="preserve"> and </w:t>
+      </w:r>
       <m:oMath>
         <m:sSub>
           <m:sSubPr>
@@ -1138,15 +1101,7 @@
                   <w:sz w:val="28"/>
                   <w:szCs w:val="28"/>
                 </w:rPr>
-                <m:t>C</m:t>
-              </m:r>
-              <m:r>
-                <w:rPr>
-                  <w:rFonts w:ascii="Cambria Math" w:hAnsi="Cambria Math"/>
-                  <w:sz w:val="28"/>
-                  <w:szCs w:val="28"/>
-                </w:rPr>
-                <m:t>=1</m:t>
+                <m:t>C=1</m:t>
               </m:r>
             </m:e>
             <m:e>
@@ -1330,23 +1285,7 @@
                   <w:sz w:val="28"/>
                   <w:szCs w:val="28"/>
                 </w:rPr>
-                <m:t>|C</m:t>
-              </m:r>
-              <m:r>
-                <w:rPr>
-                  <w:rFonts w:ascii="Cambria Math" w:hAnsi="Cambria Math"/>
-                  <w:sz w:val="28"/>
-                  <w:szCs w:val="28"/>
-                </w:rPr>
-                <m:t>=1</m:t>
-              </m:r>
-              <m:r>
-                <w:rPr>
-                  <w:rFonts w:ascii="Cambria Math" w:hAnsi="Cambria Math"/>
-                  <w:sz w:val="28"/>
-                  <w:szCs w:val="28"/>
-                </w:rPr>
-                <m:t>)</m:t>
+                <m:t>|C=1)</m:t>
               </m:r>
               <m:sSub>
                 <m:sSubPr>
@@ -1524,15 +1463,7 @@
                   <w:sz w:val="28"/>
                   <w:szCs w:val="28"/>
                 </w:rPr>
-                <m:t>+</m:t>
-              </m:r>
-              <m:r>
-                <w:rPr>
-                  <w:rFonts w:ascii="Cambria Math" w:hAnsi="Cambria Math"/>
-                  <w:sz w:val="28"/>
-                  <w:szCs w:val="28"/>
-                </w:rPr>
-                <m:t>p</m:t>
+                <m:t>+p</m:t>
               </m:r>
               <m:d>
                 <m:dPr>
@@ -1626,15 +1557,7 @@
                       <w:sz w:val="28"/>
                       <w:szCs w:val="28"/>
                     </w:rPr>
-                    <m:t>C</m:t>
-                  </m:r>
-                  <m:r>
-                    <w:rPr>
-                      <w:rFonts w:ascii="Cambria Math" w:hAnsi="Cambria Math"/>
-                      <w:sz w:val="28"/>
-                      <w:szCs w:val="28"/>
-                    </w:rPr>
-                    <m:t>=2</m:t>
+                    <m:t>C=2</m:t>
                   </m:r>
                 </m:e>
               </m:d>
@@ -1656,15 +1579,7 @@
                       <w:sz w:val="28"/>
                       <w:szCs w:val="28"/>
                     </w:rPr>
-                    <m:t>(1-</m:t>
-                  </m:r>
-                  <m:r>
-                    <w:rPr>
-                      <w:rFonts w:ascii="Cambria Math" w:hAnsi="Cambria Math"/>
-                      <w:sz w:val="28"/>
-                      <w:szCs w:val="28"/>
-                    </w:rPr>
-                    <m:t>p</m:t>
+                    <m:t>(1-p</m:t>
                   </m:r>
                 </m:e>
                 <m:sub>
@@ -1708,29 +1623,7 @@
         <w:rPr>
           <w:i/>
         </w:rPr>
-        <w:t>A full derivation of p(c=</w:t>
-      </w:r>
-      <w:proofErr w:type="spellStart"/>
-      <w:r>
-        <w:rPr>
-          <w:i/>
-        </w:rPr>
-        <w:t>k|xa</w:t>
-      </w:r>
-      <w:proofErr w:type="gramStart"/>
-      <w:r>
-        <w:rPr>
-          <w:i/>
-        </w:rPr>
-        <w:t>,xv</w:t>
-      </w:r>
-      <w:proofErr w:type="spellEnd"/>
-      <w:proofErr w:type="gramEnd"/>
-      <w:r>
-        <w:rPr>
-          <w:i/>
-        </w:rPr>
-        <w:t>) can be found here XXX</w:t>
+        <w:t>A full derivation of p(c=k|xa,xv) can be found here XXX</w:t>
       </w:r>
     </w:p>
     <w:p>
@@ -1769,14 +1662,7 @@
                 <w:rFonts w:ascii="Cambria Math" w:hAnsi="Cambria Math"/>
                 <w:szCs w:val="28"/>
               </w:rPr>
-              <m:t>C</m:t>
-            </m:r>
-            <m:r>
-              <w:rPr>
-                <w:rFonts w:ascii="Cambria Math" w:hAnsi="Cambria Math"/>
-                <w:szCs w:val="28"/>
-              </w:rPr>
-              <m:t>=1</m:t>
+              <m:t>C=1</m:t>
             </m:r>
           </m:e>
           <m:e>
@@ -1853,17 +1739,8 @@
           <w:rFonts w:eastAsiaTheme="minorEastAsia"/>
           <w:szCs w:val="28"/>
         </w:rPr>
-        <w:t xml:space="preserve"> is greater than 0.5, with some lapse </w:t>
-      </w:r>
-      <w:proofErr w:type="gramStart"/>
-      <w:r>
-        <w:rPr>
-          <w:rFonts w:eastAsiaTheme="minorEastAsia"/>
-          <w:szCs w:val="28"/>
-        </w:rPr>
-        <w:t>probability ,</w:t>
-      </w:r>
-      <w:proofErr w:type="gramEnd"/>
+        <w:t xml:space="preserve"> is greater than 0.5, with some lapse probability ,</w:t>
+      </w:r>
     </w:p>
     <w:p>
       <w:pPr>
@@ -2169,15 +2046,7 @@
                   <w:sz w:val="28"/>
                   <w:szCs w:val="28"/>
                 </w:rPr>
-                <m:t>≥</m:t>
-              </m:r>
-              <m:r>
-                <w:rPr>
-                  <w:rFonts w:ascii="Cambria Math" w:hAnsi="Cambria Math"/>
-                  <w:sz w:val="28"/>
-                  <w:szCs w:val="28"/>
-                </w:rPr>
-                <m:t>0.5</m:t>
+                <m:t>≥0.5</m:t>
               </m:r>
             </m:e>
           </m:d>
@@ -2278,13 +2147,8 @@
         <w:t>:</w:t>
       </w:r>
       <w:r>
-        <w:t xml:space="preserve"> The final possibility is that subjects are not performing causal inference at all, and are instead integrating (or segregating) stimuli on every trial regardless of perceived separation between stimuli. We consider a generalized version of this model which performs fusion or segregation randomly (stochastic fusion) at some </w:t>
-      </w:r>
-      <w:proofErr w:type="gramStart"/>
-      <w:r>
-        <w:t xml:space="preserve">rate </w:t>
-      </w:r>
-      <w:proofErr w:type="gramEnd"/>
+        <w:t xml:space="preserve"> The final possibility is that subjects are not performing causal inference at all, and are instead integrating (or segregating) stimuli on every trial regardless of perceived separation between stimuli. We consider a generalized version of this model which performs fusion or segregation randomly (stochastic fusion) at some rate </w:t>
+      </w:r>
       <m:oMath>
         <m:sSub>
           <m:sSubPr>
@@ -2415,16 +2279,8 @@
         <w:rPr>
           <w:rFonts w:eastAsiaTheme="minorEastAsia"/>
         </w:rPr>
-        <w:t xml:space="preserve"> </w:t>
-      </w:r>
-      <w:proofErr w:type="gramStart"/>
-      <w:r>
-        <w:rPr>
-          <w:rFonts w:eastAsiaTheme="minorEastAsia"/>
-        </w:rPr>
-        <w:t xml:space="preserve">and </w:t>
-      </w:r>
-      <w:proofErr w:type="gramEnd"/>
+        <w:t xml:space="preserve"> and </w:t>
+      </w:r>
       <m:oMath>
         <m:sSub>
           <m:sSubPr>
@@ -2581,14 +2437,7 @@
                   <w:rFonts w:ascii="Cambria Math" w:hAnsi="Cambria Math"/>
                   <w:sz w:val="28"/>
                 </w:rPr>
-                <m:t>A</m:t>
-              </m:r>
-              <m:r>
-                <w:rPr>
-                  <w:rFonts w:ascii="Cambria Math" w:hAnsi="Cambria Math"/>
-                  <w:sz w:val="28"/>
-                </w:rPr>
-                <m:t>,C=1</m:t>
+                <m:t>A,C=1</m:t>
               </m:r>
             </m:sub>
           </m:sSub>
@@ -4255,37 +4104,13 @@
         <w:t>averaging strategy that has been reported as the most common perceptual strategy us</w:t>
       </w:r>
       <w:r>
-        <w:t>ed by humans in a similar task [</w:t>
-      </w:r>
-      <w:proofErr w:type="spellStart"/>
-      <w:r>
-        <w:t>rohe</w:t>
-      </w:r>
-      <w:proofErr w:type="spellEnd"/>
-      <w:r>
-        <w:t xml:space="preserve"> 2015, </w:t>
-      </w:r>
-      <w:proofErr w:type="spellStart"/>
-      <w:r>
-        <w:t>lacerbi</w:t>
-      </w:r>
-      <w:proofErr w:type="spellEnd"/>
-      <w:r>
-        <w:t xml:space="preserve"> 2018, </w:t>
+        <w:t xml:space="preserve">ed by humans in a similar task [rohe 2015, lacerbi 2018, </w:t>
       </w:r>
       <w:r>
         <w:t>XXX</w:t>
       </w:r>
       <w:r>
-        <w:t>], although probability matching and model selection strategies have been proposed elsewhere [</w:t>
-      </w:r>
-      <w:proofErr w:type="spellStart"/>
-      <w:r>
-        <w:t>wozny</w:t>
-      </w:r>
-      <w:proofErr w:type="spellEnd"/>
-      <w:r>
-        <w:t xml:space="preserve"> 2010, </w:t>
+        <w:t xml:space="preserve">], although probability matching and model selection strategies have been proposed elsewhere [wozny 2010, </w:t>
       </w:r>
       <w:r>
         <w:t>XXX</w:t>
@@ -4320,7 +4145,7 @@
         <w:pStyle w:val="NoSpacing"/>
         <w:jc w:val="center"/>
       </w:pPr>
-      <w:commentRangeStart w:id="0"/>
+      <w:commentRangeStart w:id="1"/>
       <w:r>
         <w:rPr>
           <w:noProof/>
@@ -4361,14 +4186,12 @@
           </wp:inline>
         </w:drawing>
       </w:r>
-      <w:bookmarkStart w:id="1" w:name="_GoBack"/>
-      <w:bookmarkEnd w:id="1"/>
-      <w:commentRangeEnd w:id="0"/>
+      <w:commentRangeEnd w:id="1"/>
       <w:r>
         <w:rPr>
           <w:rStyle w:val="CommentReference"/>
         </w:rPr>
-        <w:commentReference w:id="0"/>
+        <w:commentReference w:id="1"/>
       </w:r>
     </w:p>
     <w:p>
@@ -4421,7 +4244,11 @@
         <w:t>to</w:t>
       </w:r>
       <w:r>
-        <w:t xml:space="preserve"> behavior. However, assuming that subjects make single saccade reports only when these estimates are close together, and after correcting for difference in number of saccades across trials (see below), the average behavioral response distribution should still be well described by these estimates.</w:t>
+        <w:t xml:space="preserve"> </w:t>
+      </w:r>
+      <w:r>
+        <w:lastRenderedPageBreak/>
+        <w:t>behavior. However, assuming that subjects make single saccade reports only when these estimates are close together, and after correcting for difference in number of saccades across trials (see below), the average behavioral response distribution should still be well described by these estimates.</w:t>
       </w:r>
     </w:p>
     <w:p>
@@ -4475,54 +4302,68 @@
         <w:t xml:space="preserve">model. </w:t>
       </w:r>
       <w:r>
-        <w:t xml:space="preserve">Parameter optimization was done using a nonlinear simplex search algorithm as implemented in </w:t>
-      </w:r>
-      <w:proofErr w:type="spellStart"/>
-      <w:r>
-        <w:t>Matlab’s</w:t>
-      </w:r>
-      <w:proofErr w:type="spellEnd"/>
+        <w:t>Parameter optimization was done using a nonlinear simplex search algorithm as implemented in Matlab’s fminsearch function (M</w:t>
+      </w:r>
+      <w:r>
+        <w:t>atlab</w:t>
+      </w:r>
+      <w:r>
+        <w:t xml:space="preserve"> 2016a)</w:t>
+      </w:r>
+      <w:r>
+        <w:t>.</w:t>
+      </w:r>
+      <w:r>
+        <w:t xml:space="preserve"> The full CI model is initialized with 5 free parameters.</w:t>
+      </w:r>
+      <w:r>
+        <w:t xml:space="preserve"> These </w:t>
+      </w:r>
+      <w:r>
+        <w:t>are</w:t>
+      </w:r>
+      <w:r>
+        <w:t xml:space="preserve"> the prior on common cause (p(C)), visual sensory variance (</w:t>
+      </w:r>
+      <w:r>
+        <w:rPr>
+          <w:lang w:val="el-GR"/>
+        </w:rPr>
+        <w:t>σ</w:t>
+      </w:r>
+      <w:r>
+        <w:rPr>
+          <w:vertAlign w:val="subscript"/>
+        </w:rPr>
+        <w:t>V</w:t>
+      </w:r>
+      <w:r>
+        <w:t>), auditory</w:t>
+      </w:r>
+      <w:r>
+        <w:t xml:space="preserve"> sensory</w:t>
+      </w:r>
+      <w:r>
+        <w:t xml:space="preserve"> variance (</w:t>
+      </w:r>
+      <w:r>
+        <w:rPr>
+          <w:lang w:val="el-GR"/>
+        </w:rPr>
+        <w:t>σ</w:t>
+      </w:r>
+      <w:r>
+        <w:rPr>
+          <w:vertAlign w:val="subscript"/>
+        </w:rPr>
+        <w:t>An</w:t>
+      </w:r>
+      <w:r>
+        <w:t xml:space="preserve"> for near targets and</w:t>
+      </w:r>
       <w:r>
         <w:t xml:space="preserve"> </w:t>
       </w:r>
-      <w:proofErr w:type="spellStart"/>
-      <w:r>
-        <w:t>fminsearch</w:t>
-      </w:r>
-      <w:proofErr w:type="spellEnd"/>
-      <w:r>
-        <w:t xml:space="preserve"> function </w:t>
-      </w:r>
-      <w:r>
-        <w:lastRenderedPageBreak/>
-        <w:t>(</w:t>
-      </w:r>
-      <w:proofErr w:type="spellStart"/>
-      <w:r>
-        <w:t>M</w:t>
-      </w:r>
-      <w:r>
-        <w:t>atlab</w:t>
-      </w:r>
-      <w:proofErr w:type="spellEnd"/>
-      <w:r>
-        <w:t xml:space="preserve"> 2016a)</w:t>
-      </w:r>
-      <w:r>
-        <w:t>.</w:t>
-      </w:r>
-      <w:r>
-        <w:t xml:space="preserve"> The full CI model is initialized with 5 free parameters.</w:t>
-      </w:r>
-      <w:r>
-        <w:t xml:space="preserve"> These </w:t>
-      </w:r>
-      <w:r>
-        <w:t>are</w:t>
-      </w:r>
-      <w:r>
-        <w:t xml:space="preserve"> the prior on common cause (p(C)), visual sensory variance (</w:t>
-      </w:r>
       <w:r>
         <w:rPr>
           <w:lang w:val="el-GR"/>
@@ -4533,51 +4374,8 @@
         <w:rPr>
           <w:vertAlign w:val="subscript"/>
         </w:rPr>
-        <w:t>V</w:t>
-      </w:r>
-      <w:r>
-        <w:t>), auditory</w:t>
-      </w:r>
-      <w:r>
-        <w:t xml:space="preserve"> sensory</w:t>
-      </w:r>
-      <w:r>
-        <w:t xml:space="preserve"> variance (</w:t>
-      </w:r>
-      <w:r>
-        <w:rPr>
-          <w:lang w:val="el-GR"/>
-        </w:rPr>
-        <w:t>σ</w:t>
-      </w:r>
-      <w:proofErr w:type="spellStart"/>
-      <w:r>
-        <w:rPr>
-          <w:vertAlign w:val="subscript"/>
-        </w:rPr>
-        <w:t>An</w:t>
-      </w:r>
-      <w:proofErr w:type="spellEnd"/>
-      <w:r>
-        <w:t xml:space="preserve"> for near targets and</w:t>
-      </w:r>
-      <w:r>
-        <w:t xml:space="preserve"> </w:t>
-      </w:r>
-      <w:r>
-        <w:rPr>
-          <w:lang w:val="el-GR"/>
-        </w:rPr>
-        <w:t>σ</w:t>
-      </w:r>
-      <w:proofErr w:type="spellStart"/>
-      <w:r>
-        <w:rPr>
-          <w:vertAlign w:val="subscript"/>
-        </w:rPr>
         <w:t>Af</w:t>
       </w:r>
-      <w:proofErr w:type="spellEnd"/>
       <w:r>
         <w:t xml:space="preserve"> </w:t>
       </w:r>
@@ -4857,30 +4655,43 @@
         <w:t>In order to directly compare the model results with behavior, we adopted a generative approach to create synthetic saccade distributions from the fit model parameters</w:t>
       </w:r>
       <w:r>
-        <w:t xml:space="preserve">. First, the model assumes that the one (C=1) or two (C=2) cause conditions are determined by drawing from a binomial distribution with the common source prior P(C=1) = </w:t>
-      </w:r>
-      <w:proofErr w:type="spellStart"/>
-      <w:r>
+        <w:t>. First, the model assumes that the one (C=1) or two (C=2) cause conditions are determined by drawing from a binomial distribution with the common source prior P(C=1) = p</w:t>
+      </w:r>
+      <w:r>
+        <w:rPr>
+          <w:vertAlign w:val="subscript"/>
+        </w:rPr>
+        <w:t>common</w:t>
+      </w:r>
+      <w:r>
+        <w:t>. The model also assumes that there exists a normal prior distribution of possible target locations described by N(mu</w:t>
+      </w:r>
+      <w:r>
+        <w:rPr>
+          <w:vertAlign w:val="subscript"/>
+        </w:rPr>
         <w:t>p</w:t>
       </w:r>
       <w:r>
+        <w:t>, sig</w:t>
+      </w:r>
+      <w:r>
         <w:rPr>
           <w:vertAlign w:val="subscript"/>
         </w:rPr>
-        <w:t>common</w:t>
-      </w:r>
-      <w:proofErr w:type="spellEnd"/>
-      <w:r>
-        <w:t xml:space="preserve">. The model also assumes that there exists a normal prior distribution of possible target locations described by </w:t>
-      </w:r>
-      <w:proofErr w:type="gramStart"/>
-      <w:r>
-        <w:t>N(</w:t>
-      </w:r>
-      <w:proofErr w:type="spellStart"/>
-      <w:proofErr w:type="gramEnd"/>
-      <w:r>
-        <w:t>mu</w:t>
+        <w:t>p</w:t>
+      </w:r>
+      <w:r>
+        <w:t>)</w:t>
+      </w:r>
+      <w:r>
+        <w:rPr>
+          <w:color w:val="000000" w:themeColor="text1"/>
+        </w:rPr>
+        <w:t xml:space="preserve">. </w:t>
+      </w:r>
+      <w:r>
+        <w:t>In this iteration the value mu</w:t>
       </w:r>
       <w:r>
         <w:rPr>
@@ -4888,286 +4699,232 @@
         </w:rPr>
         <w:t>p</w:t>
       </w:r>
-      <w:proofErr w:type="spellEnd"/>
-      <w:r>
-        <w:t xml:space="preserve">, </w:t>
-      </w:r>
-      <w:proofErr w:type="spellStart"/>
-      <w:r>
-        <w:t>sig</w:t>
+      <w:r>
+        <w:t xml:space="preserve"> = 0, reflecting a distribution centered on the midline. When in the C=1 condition, a single target location</w:t>
+      </w:r>
+      <w:r>
+        <w:t xml:space="preserve"> (S</w:t>
       </w:r>
       <w:r>
         <w:rPr>
           <w:vertAlign w:val="subscript"/>
         </w:rPr>
-        <w:t>p</w:t>
-      </w:r>
-      <w:proofErr w:type="spellEnd"/>
+        <w:t>AV</w:t>
+      </w:r>
       <w:r>
         <w:t>)</w:t>
       </w:r>
       <w:r>
-        <w:rPr>
-          <w:color w:val="000000" w:themeColor="text1"/>
-        </w:rPr>
-        <w:t xml:space="preserve">. </w:t>
-      </w:r>
-      <w:r>
-        <w:t xml:space="preserve">In this iteration the value </w:t>
-      </w:r>
-      <w:proofErr w:type="spellStart"/>
-      <w:r>
-        <w:t>mu</w:t>
+        <w:t xml:space="preserve"> is drawn from the prior distribution and used to generate estimates of both auditory (x</w:t>
       </w:r>
       <w:r>
         <w:rPr>
           <w:vertAlign w:val="subscript"/>
         </w:rPr>
-        <w:t>p</w:t>
-      </w:r>
-      <w:proofErr w:type="spellEnd"/>
-      <w:r>
-        <w:t xml:space="preserve"> = 0, reflecting a distribution centered on the midline. When in the C=1 condition, a single target location</w:t>
-      </w:r>
-      <w:r>
-        <w:t xml:space="preserve"> (S</w:t>
+        <w:t>A</w:t>
+      </w:r>
+      <w:r>
+        <w:t>) and visual (x</w:t>
       </w:r>
       <w:r>
         <w:rPr>
           <w:vertAlign w:val="subscript"/>
         </w:rPr>
+        <w:t>V</w:t>
+      </w:r>
+      <w:r>
+        <w:t>) percepts by sampling from a normal distribution centered on S</w:t>
+      </w:r>
+      <w:r>
+        <w:rPr>
+          <w:vertAlign w:val="subscript"/>
+        </w:rPr>
         <w:t>AV</w:t>
       </w:r>
       <w:r>
+        <w:t xml:space="preserve"> with </w:t>
+      </w:r>
+      <w:r>
+        <w:t>standard deviations</w:t>
+      </w:r>
+      <w:r>
+        <w:t xml:space="preserve"> specified by </w:t>
+      </w:r>
+      <w:r>
+        <w:rPr>
+          <w:lang w:val="el-GR"/>
+        </w:rPr>
+        <w:t>σ</w:t>
+      </w:r>
+      <w:r>
+        <w:rPr>
+          <w:vertAlign w:val="subscript"/>
+        </w:rPr>
+        <w:t>A</w:t>
+      </w:r>
+      <w:r>
+        <w:t xml:space="preserve"> </w:t>
+      </w:r>
+      <w:r>
+        <w:t>(</w:t>
+      </w:r>
+      <w:r>
+        <w:rPr>
+          <w:color w:val="FF0000"/>
+        </w:rPr>
+        <w:t xml:space="preserve">currently there are two </w:t>
+      </w:r>
+      <w:r>
+        <w:rPr>
+          <w:lang w:val="el-GR"/>
+        </w:rPr>
+        <w:t>σ</w:t>
+      </w:r>
+      <w:r>
+        <w:rPr>
+          <w:vertAlign w:val="subscript"/>
+        </w:rPr>
+        <w:t>A</w:t>
+      </w:r>
+      <w:r>
+        <w:rPr>
+          <w:color w:val="FF0000"/>
+        </w:rPr>
+        <w:t xml:space="preserve"> </w:t>
+      </w:r>
+      <w:r>
+        <w:rPr>
+          <w:color w:val="FF0000"/>
+        </w:rPr>
+        <w:t>parameters, one for close targets and one for distant targets, this might change</w:t>
+      </w:r>
+      <w:r>
+        <w:t xml:space="preserve">) and </w:t>
+      </w:r>
+      <w:r>
+        <w:rPr>
+          <w:lang w:val="el-GR"/>
+        </w:rPr>
+        <w:t>σ</w:t>
+      </w:r>
+      <w:r>
+        <w:rPr>
+          <w:vertAlign w:val="subscript"/>
+        </w:rPr>
+        <w:t>V</w:t>
+      </w:r>
+      <w:r>
+        <w:t xml:space="preserve"> respectively. These draws are meant to reflect sensory noise corrupting the target estimate.</w:t>
+      </w:r>
+      <w:r>
+        <w:t xml:space="preserve"> The model then uses the Bayesian integration strategy described above to produce a single </w:t>
+      </w:r>
+      <w:r>
+        <w:lastRenderedPageBreak/>
+        <w:t>saccade estimate for that trial.</w:t>
+      </w:r>
+      <w:r>
+        <w:t xml:space="preserve"> In the C=2 condition, two target locations are drawn independently (S</w:t>
+      </w:r>
+      <w:r>
+        <w:rPr>
+          <w:vertAlign w:val="subscript"/>
+        </w:rPr>
+        <w:t>A</w:t>
+      </w:r>
+      <w:r>
+        <w:t xml:space="preserve"> and S</w:t>
+      </w:r>
+      <w:r>
+        <w:rPr>
+          <w:vertAlign w:val="subscript"/>
+        </w:rPr>
+        <w:t>V</w:t>
+      </w:r>
+      <w:r>
+        <w:t>) and estimates x</w:t>
+      </w:r>
+      <w:r>
+        <w:rPr>
+          <w:vertAlign w:val="subscript"/>
+        </w:rPr>
+        <w:t>A</w:t>
+      </w:r>
+      <w:r>
+        <w:t xml:space="preserve"> </w:t>
+      </w:r>
+      <w:r>
+        <w:t>and x</w:t>
+      </w:r>
+      <w:r>
+        <w:rPr>
+          <w:vertAlign w:val="subscript"/>
+        </w:rPr>
+        <w:t>V</w:t>
+      </w:r>
+      <w:r>
+        <w:t xml:space="preserve"> are then drawn </w:t>
+      </w:r>
+      <w:r>
+        <w:t>centered on these different locations.</w:t>
+      </w:r>
+      <w:r>
+        <w:t xml:space="preserve"> </w:t>
+      </w:r>
+    </w:p>
+    <w:p>
+      <w:pPr>
+        <w:pStyle w:val="NoSpacing"/>
+      </w:pPr>
+    </w:p>
+    <w:p>
+      <w:pPr>
+        <w:pStyle w:val="NoSpacing"/>
+        <w:rPr>
+          <w:b/>
+        </w:rPr>
+      </w:pPr>
+      <w:r>
+        <w:rPr>
+          <w:b/>
+        </w:rPr>
+        <w:t>Deviations from previous modeling</w:t>
+      </w:r>
+      <w:r>
+        <w:rPr>
+          <w:b/>
+        </w:rPr>
+        <w:t xml:space="preserve"> (</w:t>
+      </w:r>
+      <w:r>
+        <w:rPr>
+          <w:b/>
+        </w:rPr>
+        <w:t>Mostly leaving this for the end</w:t>
+      </w:r>
+      <w:r>
+        <w:rPr>
+          <w:b/>
+        </w:rPr>
+        <w:t xml:space="preserve"> XXX</w:t>
+      </w:r>
+      <w:r>
+        <w:rPr>
+          <w:b/>
+        </w:rPr>
         <w:t>)</w:t>
       </w:r>
-      <w:r>
-        <w:t xml:space="preserve"> is drawn from the prior distribution and used to generate estimates of both auditory (</w:t>
-      </w:r>
-      <w:proofErr w:type="spellStart"/>
-      <w:r>
-        <w:t>x</w:t>
-      </w:r>
-      <w:r>
-        <w:rPr>
-          <w:vertAlign w:val="subscript"/>
-        </w:rPr>
-        <w:t>A</w:t>
-      </w:r>
-      <w:proofErr w:type="spellEnd"/>
-      <w:r>
-        <w:t>) and visual (</w:t>
-      </w:r>
-      <w:proofErr w:type="spellStart"/>
-      <w:r>
-        <w:t>x</w:t>
-      </w:r>
-      <w:r>
-        <w:rPr>
-          <w:vertAlign w:val="subscript"/>
-        </w:rPr>
-        <w:t>V</w:t>
-      </w:r>
-      <w:proofErr w:type="spellEnd"/>
-      <w:r>
-        <w:t>) percepts by sampling from a normal distribution centered on S</w:t>
-      </w:r>
-      <w:r>
-        <w:rPr>
-          <w:vertAlign w:val="subscript"/>
-        </w:rPr>
-        <w:t>AV</w:t>
-      </w:r>
-      <w:r>
-        <w:t xml:space="preserve"> with </w:t>
-      </w:r>
-      <w:r>
-        <w:t>standard deviations</w:t>
-      </w:r>
-      <w:r>
-        <w:t xml:space="preserve"> specified by </w:t>
-      </w:r>
-      <w:r>
-        <w:rPr>
-          <w:lang w:val="el-GR"/>
-        </w:rPr>
-        <w:t>σ</w:t>
-      </w:r>
-      <w:r>
-        <w:rPr>
-          <w:vertAlign w:val="subscript"/>
-        </w:rPr>
-        <w:t>A</w:t>
+    </w:p>
+    <w:p>
+      <w:pPr>
+        <w:pStyle w:val="NoSpacing"/>
+      </w:pPr>
+      <w:r>
+        <w:t>List of changes:</w:t>
       </w:r>
       <w:r>
         <w:t xml:space="preserve"> </w:t>
       </w:r>
-      <w:r>
-        <w:t>(</w:t>
-      </w:r>
-      <w:r>
-        <w:rPr>
-          <w:color w:val="FF0000"/>
-        </w:rPr>
-        <w:t xml:space="preserve">currently there are two </w:t>
-      </w:r>
-      <w:r>
-        <w:rPr>
-          <w:lang w:val="el-GR"/>
-        </w:rPr>
-        <w:t>σ</w:t>
-      </w:r>
-      <w:r>
-        <w:rPr>
-          <w:vertAlign w:val="subscript"/>
-        </w:rPr>
-        <w:t>A</w:t>
-      </w:r>
-      <w:r>
-        <w:rPr>
-          <w:color w:val="FF0000"/>
-        </w:rPr>
-        <w:t xml:space="preserve"> </w:t>
-      </w:r>
-      <w:r>
-        <w:rPr>
-          <w:color w:val="FF0000"/>
-        </w:rPr>
-        <w:t>parameters, one for close targets and one for distant targets, this might change</w:t>
-      </w:r>
-      <w:r>
-        <w:t xml:space="preserve">) and </w:t>
-      </w:r>
-      <w:r>
-        <w:rPr>
-          <w:lang w:val="el-GR"/>
-        </w:rPr>
-        <w:t>σ</w:t>
-      </w:r>
-      <w:r>
-        <w:rPr>
-          <w:vertAlign w:val="subscript"/>
-        </w:rPr>
-        <w:t>V</w:t>
-      </w:r>
-      <w:r>
-        <w:t xml:space="preserve"> respectively. These draws are meant to reflect sensory noise corrupting the target estimate.</w:t>
-      </w:r>
-      <w:r>
-        <w:t xml:space="preserve"> The model then uses the Bayesian integration strategy described above to produce a single saccade estimate for that trial.</w:t>
-      </w:r>
-      <w:r>
-        <w:t xml:space="preserve"> In the C=2 condition, two target locations are drawn independently (S</w:t>
-      </w:r>
-      <w:r>
-        <w:rPr>
-          <w:vertAlign w:val="subscript"/>
-        </w:rPr>
-        <w:t>A</w:t>
-      </w:r>
-      <w:r>
-        <w:t xml:space="preserve"> and S</w:t>
-      </w:r>
-      <w:r>
-        <w:rPr>
-          <w:vertAlign w:val="subscript"/>
-        </w:rPr>
-        <w:t>V</w:t>
-      </w:r>
-      <w:r>
-        <w:t xml:space="preserve">) and estimates </w:t>
-      </w:r>
-      <w:proofErr w:type="spellStart"/>
-      <w:r>
-        <w:t>x</w:t>
-      </w:r>
-      <w:r>
-        <w:rPr>
-          <w:vertAlign w:val="subscript"/>
-        </w:rPr>
-        <w:t>A</w:t>
-      </w:r>
-      <w:proofErr w:type="spellEnd"/>
-      <w:r>
-        <w:t xml:space="preserve"> </w:t>
-      </w:r>
-      <w:r>
-        <w:t xml:space="preserve">and </w:t>
-      </w:r>
-      <w:proofErr w:type="spellStart"/>
-      <w:r>
-        <w:t>x</w:t>
-      </w:r>
-      <w:r>
-        <w:rPr>
-          <w:vertAlign w:val="subscript"/>
-        </w:rPr>
-        <w:t>V</w:t>
-      </w:r>
-      <w:proofErr w:type="spellEnd"/>
-      <w:r>
-        <w:t xml:space="preserve"> are then drawn </w:t>
-      </w:r>
-      <w:r>
-        <w:t>centered on these different locations.</w:t>
-      </w:r>
-      <w:r>
-        <w:t xml:space="preserve"> </w:t>
-      </w:r>
-    </w:p>
-    <w:p>
-      <w:pPr>
-        <w:pStyle w:val="NoSpacing"/>
-      </w:pPr>
-    </w:p>
-    <w:p>
-      <w:pPr>
-        <w:pStyle w:val="NoSpacing"/>
-        <w:rPr>
-          <w:b/>
-        </w:rPr>
-      </w:pPr>
-      <w:r>
-        <w:rPr>
-          <w:b/>
-        </w:rPr>
-        <w:t>Deviations from previous modeling</w:t>
-      </w:r>
-      <w:r>
-        <w:rPr>
-          <w:b/>
-        </w:rPr>
-        <w:t xml:space="preserve"> (</w:t>
-      </w:r>
-      <w:r>
-        <w:rPr>
-          <w:b/>
-        </w:rPr>
-        <w:t>Mostly leaving this for the end</w:t>
-      </w:r>
-      <w:r>
-        <w:rPr>
-          <w:b/>
-        </w:rPr>
-        <w:t xml:space="preserve"> XXX</w:t>
-      </w:r>
-      <w:r>
-        <w:rPr>
-          <w:b/>
-        </w:rPr>
-        <w:t>)</w:t>
-      </w:r>
-    </w:p>
-    <w:p>
-      <w:pPr>
-        <w:pStyle w:val="NoSpacing"/>
-      </w:pPr>
-      <w:r>
-        <w:t>List of changes:</w:t>
-      </w:r>
-      <w:r>
-        <w:t xml:space="preserve"> </w:t>
-      </w:r>
     </w:p>
     <w:p>
       <w:pPr>
@@ -5184,15 +4941,7 @@
         <w:ind w:firstLine="720"/>
       </w:pPr>
       <w:r>
-        <w:t xml:space="preserve">- </w:t>
-      </w:r>
-      <w:proofErr w:type="gramStart"/>
-      <w:r>
-        <w:t>different</w:t>
-      </w:r>
-      <w:proofErr w:type="gramEnd"/>
-      <w:r>
-        <w:t xml:space="preserve"> likelihood calculation (because using analog)</w:t>
+        <w:t>- different likelihood calculation (because using analog)</w:t>
       </w:r>
     </w:p>
     <w:p>
@@ -5201,23 +4950,7 @@
         <w:ind w:firstLine="720"/>
       </w:pPr>
       <w:r>
-        <w:t xml:space="preserve">- </w:t>
-      </w:r>
-      <w:proofErr w:type="gramStart"/>
-      <w:r>
-        <w:t>extra</w:t>
-      </w:r>
-      <w:proofErr w:type="gramEnd"/>
-      <w:r>
-        <w:t xml:space="preserve"> </w:t>
-      </w:r>
-      <w:proofErr w:type="spellStart"/>
-      <w:r>
-        <w:t>aud</w:t>
-      </w:r>
-      <w:proofErr w:type="spellEnd"/>
-      <w:r>
-        <w:t xml:space="preserve"> variance term</w:t>
+        <w:t>- extra aud variance term</w:t>
       </w:r>
     </w:p>
     <w:p>
@@ -5226,7 +4959,6 @@
         <w:ind w:firstLine="720"/>
       </w:pPr>
       <w:r>
-        <w:lastRenderedPageBreak/>
         <w:t>- holding out data</w:t>
       </w:r>
     </w:p>
@@ -5254,59 +4986,19 @@
       </w:pPr>
       <w:r>
         <w:tab/>
-        <w:t>One of the major differences from previous models (</w:t>
-      </w:r>
-      <w:proofErr w:type="spellStart"/>
-      <w:r>
-        <w:t>kording</w:t>
-      </w:r>
-      <w:proofErr w:type="spellEnd"/>
-      <w:r>
-        <w:t>) is the inclusion of a second auditory variance term. This was done because the variance on very lateral auditory targets was much lower than the variance on very medial targets. There are two reasons for this difference, the first is that the auditory discrimination is more challenging for the mi</w:t>
-      </w:r>
-      <w:r>
-        <w:t xml:space="preserve">ddle targets (12 degrees from nearest </w:t>
-      </w:r>
-      <w:proofErr w:type="spellStart"/>
-      <w:r>
-        <w:t>aud</w:t>
-      </w:r>
-      <w:proofErr w:type="spellEnd"/>
-      <w:r>
-        <w:t xml:space="preserve"> target</w:t>
-      </w:r>
-      <w:r>
-        <w:t xml:space="preserve">, 6 </w:t>
-      </w:r>
-      <w:proofErr w:type="spellStart"/>
-      <w:r>
-        <w:t>deg</w:t>
-      </w:r>
-      <w:proofErr w:type="spellEnd"/>
-      <w:r>
-        <w:t xml:space="preserve"> off fixation) than on the lateral targets (18 degrees from nearest </w:t>
-      </w:r>
-      <w:proofErr w:type="spellStart"/>
-      <w:r>
-        <w:t>aud</w:t>
-      </w:r>
-      <w:proofErr w:type="spellEnd"/>
-      <w:r>
-        <w:t xml:space="preserve"> target, 24 degrees from fixation). The second is that the monkey has been trained to make a saccade of at least 6 degrees to either the left or right on every trial. This biases the monkey towards making large saccades, even when the target is actually “perceived” near the midline. We think it’s possible that when a monkey is making a difficult discrimination (</w:t>
+        <w:t>One of the major differences from previous models (kording) is the inclusion of a second auditory variance term. This was done because the variance on very lateral auditory targets was much lower than the variance on very medial targets. There are two reasons for this difference, the first is that the auditory discrimination is more challenging for the mi</w:t>
+      </w:r>
+      <w:r>
+        <w:t>ddle targets (12 degrees from nearest aud target</w:t>
+      </w:r>
+      <w:r>
+        <w:t>, 6 deg off fixation) than on the lateral targets (18 degrees from nearest aud target, 24 degrees from fixation). The second is that the monkey has been trained to make a saccade of at least 6 degrees to either the left or right on every trial. This biases the monkey towards making large saccades, even when the target is actually “perceived” near the midline. We think it’s possible that when a monkey is making a difficult discrimination (</w:t>
       </w:r>
       <w:r>
         <w:t xml:space="preserve">i.e. </w:t>
       </w:r>
       <w:r>
-        <w:t xml:space="preserve">is this target to the left or right of center?) they bias their reports to locations either on the left or right of the fixation light, rather than the true perceptual location near the midline. This would result in an </w:t>
-      </w:r>
-      <w:proofErr w:type="spellStart"/>
-      <w:r>
-        <w:t>overdispersion</w:t>
-      </w:r>
-      <w:proofErr w:type="spellEnd"/>
-      <w:r>
-        <w:t xml:space="preserve"> of responses, with a bimodal distribution rather than a purely unimodal one </w:t>
+        <w:t xml:space="preserve">is this target to the left or right of center?) they bias their reports to locations either on the left or right of the fixation light, rather than the true perceptual location near the midline. This would result in an overdispersion of responses, with a bimodal distribution rather than a purely unimodal one </w:t>
       </w:r>
       <w:r>
         <w:rPr>
@@ -5508,15 +5200,7 @@
         <w:t>ure</w:t>
       </w:r>
       <w:r>
-        <w:t xml:space="preserve"> S1). Finally, when targets were well separated subjects were easily able to discriminate and report both target locations, in a manner consistent with their </w:t>
-      </w:r>
-      <w:proofErr w:type="spellStart"/>
-      <w:r>
-        <w:t>unisensory</w:t>
-      </w:r>
-      <w:proofErr w:type="spellEnd"/>
-      <w:r>
-        <w:t xml:space="preserve"> estimates</w:t>
+        <w:t xml:space="preserve"> S1). Finally, when targets were well separated subjects were easily able to discriminate and report both target locations, in a manner consistent with their unisensory estimates</w:t>
       </w:r>
       <w:r>
         <w:t xml:space="preserve"> (figure 1, right)</w:t>
@@ -5533,6 +5217,7 @@
         <w:rPr>
           <w:color w:val="FF0000"/>
         </w:rPr>
+        <w:lastRenderedPageBreak/>
         <w:tab/>
       </w:r>
       <w:r>
@@ -5566,17 +5251,7 @@
       </w:pPr>
       <w:r>
         <w:tab/>
-        <w:t xml:space="preserve">XXX need to include something about the number of saccades vs target </w:t>
-      </w:r>
-      <w:proofErr w:type="spellStart"/>
-      <w:proofErr w:type="gramStart"/>
-      <w:r>
-        <w:t>sep</w:t>
-      </w:r>
-      <w:proofErr w:type="spellEnd"/>
-      <w:proofErr w:type="gramEnd"/>
-      <w:r>
-        <w:t xml:space="preserve"> (in figure 2 below)</w:t>
+        <w:t>XXX need to include something about the number of saccades vs target sep (in figure 2 below)</w:t>
       </w:r>
     </w:p>
     <w:p>
@@ -5590,7 +5265,6 @@
         <w:rPr>
           <w:noProof/>
         </w:rPr>
-        <w:lastRenderedPageBreak/>
         <w:drawing>
           <wp:inline distT="0" distB="0" distL="0" distR="0" wp14:anchorId="45FC66D6" wp14:editId="00A60A0A">
             <wp:extent cx="5943600" cy="2740660"/>
@@ -5761,21 +5435,7 @@
         <w:rPr>
           <w:b/>
         </w:rPr>
-        <w:t xml:space="preserve"> (lots of work needed to improve fits, see </w:t>
-      </w:r>
-      <w:proofErr w:type="spellStart"/>
-      <w:r>
-        <w:rPr>
-          <w:b/>
-        </w:rPr>
-        <w:t>eval</w:t>
-      </w:r>
-      <w:proofErr w:type="spellEnd"/>
-      <w:r>
-        <w:rPr>
-          <w:b/>
-        </w:rPr>
-        <w:t xml:space="preserve"> of fits s2 below)</w:t>
+        <w:t xml:space="preserve"> (lots of work needed to improve fits, see eval of fits s2 below)</w:t>
       </w:r>
     </w:p>
     <w:p>
@@ -6655,7 +6315,6 @@
         <w:rPr>
           <w:noProof/>
         </w:rPr>
-        <w:lastRenderedPageBreak/>
         <w:drawing>
           <wp:inline distT="0" distB="0" distL="0" distR="0" wp14:anchorId="508EBEB4" wp14:editId="53195C01">
             <wp:extent cx="2932698" cy="985520"/>
@@ -7018,41 +6677,13 @@
         <w:rPr>
           <w:sz w:val="18"/>
         </w:rPr>
-        <w:t xml:space="preserve">A) Model fits (lines) vs actual behavior (histograms) for conditions with matching auditory </w:t>
-      </w:r>
-      <w:proofErr w:type="spellStart"/>
+        <w:t>A) Model fits (lines) vs actual behavior (histograms) for conditions with matching auditory andvisual stimuli</w:t>
+      </w:r>
       <w:r>
         <w:rPr>
           <w:sz w:val="18"/>
         </w:rPr>
-        <w:t>andvisual</w:t>
-      </w:r>
-      <w:proofErr w:type="spellEnd"/>
-      <w:r>
-        <w:rPr>
-          <w:sz w:val="18"/>
-        </w:rPr>
-        <w:t xml:space="preserve"> stimuli</w:t>
-      </w:r>
-      <w:r>
-        <w:rPr>
-          <w:sz w:val="18"/>
-        </w:rPr>
-        <w:t xml:space="preserve"> (B) model fits for a well separable stimulus pair. Note the bimodality of the modeled distribution. (C) </w:t>
-      </w:r>
-      <w:proofErr w:type="gramStart"/>
-      <w:r>
-        <w:rPr>
-          <w:sz w:val="18"/>
-        </w:rPr>
-        <w:t>number</w:t>
-      </w:r>
-      <w:proofErr w:type="gramEnd"/>
-      <w:r>
-        <w:rPr>
-          <w:sz w:val="18"/>
-        </w:rPr>
-        <w:t xml:space="preserve"> of saccades produced by generative model compared with actual behavior. This feature was not fit by the model but instead falls out automatically from the causal inference judgement</w:t>
+        <w:t xml:space="preserve"> (B) model fits for a well separable stimulus pair. Note the bimodality of the modeled distribution. (C) number of saccades produced by generative model compared with actual behavior. This feature was not fit by the model but instead falls out automatically from the causal inference judgement</w:t>
       </w:r>
     </w:p>
     <w:p>
@@ -7084,15 +6715,7 @@
         <w:t xml:space="preserve"> that monkeys are both integrating and segregating stimuli in a fashion that is consistent with causal inference. Monkeys display a mix of integration, visual capture of auditory stimuli, and complete segregation, and these behaviors depend on the degree of separation between targets. However, some important deviations </w:t>
       </w:r>
       <w:r>
-        <w:t xml:space="preserve">are obvious. First the model greatly overestimates the variance of the combined stimulus condition in both </w:t>
-      </w:r>
-      <w:proofErr w:type="gramStart"/>
-      <w:r>
-        <w:t>the integrate</w:t>
-      </w:r>
-      <w:proofErr w:type="gramEnd"/>
-      <w:r>
-        <w:t xml:space="preserve"> and segregate conditions. This can be seen in the </w:t>
+        <w:t xml:space="preserve">are obvious. First the model greatly overestimates the variance of the combined stimulus condition in both the integrate and segregate conditions. This can be seen in the </w:t>
       </w:r>
       <w:r>
         <w:t>difference between predicted distributions (black lines) and actual distributions (grey histograms) in figure 2</w:t>
@@ -7107,17 +6730,17 @@
         <w:t xml:space="preserve">The most likely explanation for this is the presence of erratic saccade behavior on a subset of trials (see examples in -6a-12v, where purple distribution has a very long tail). The way that models are fit disproportionately emphasizes these points, and getting rid of them is an obvious way to improve the current model. Another major difference is the disagreement between optimal and observed behavior for explicit CI as reported by number of saccades. </w:t>
       </w:r>
       <w:r>
-        <w:t>An optimal observer would have conditions in which 2 saccades were made 100% of the time, whereas the monkey actually makes only one saccade in at least 20% of trials regardless of stimulus configuration (see figure 2</w:t>
+        <w:t xml:space="preserve">An optimal observer would have conditions in which 2 saccades were made 100% of the time, whereas the monkey actually makes only one saccade in at least 20% of trials regardless of stimulus configuration (see figure </w:t>
+      </w:r>
+      <w:r>
+        <w:lastRenderedPageBreak/>
+        <w:t>2</w:t>
       </w:r>
       <w:r>
         <w:t>C</w:t>
       </w:r>
       <w:r>
-        <w:t xml:space="preserve">, dashed vs solid blue line). This is likely because of a behavioral lapse, in which the monkey did not </w:t>
-      </w:r>
-      <w:r>
-        <w:lastRenderedPageBreak/>
-        <w:t>initiate the second saccade quickly enough or was not paying close attention on that trial</w:t>
+        <w:t>, dashed vs solid blue line). This is likely because of a behavioral lapse, in which the monkey did not initiate the second saccade quickly enough or was not paying close attention on that trial</w:t>
       </w:r>
       <w:r>
         <w:rPr>
@@ -7165,15 +6788,7 @@
         <w:tab/>
       </w:r>
       <w:r>
-        <w:t xml:space="preserve">In order to determine if the CI model performed better than either of the potential simpler models considered (pure integration of stimuli or pure </w:t>
-      </w:r>
-      <w:proofErr w:type="spellStart"/>
-      <w:r>
-        <w:t>unisensory</w:t>
-      </w:r>
-      <w:proofErr w:type="spellEnd"/>
-      <w:r>
-        <w:t xml:space="preserve"> target estimation), a direct compa</w:t>
+        <w:t>In order to determine if the CI model performed better than either of the potential simpler models considered (pure integration of stimuli or pure unisensory target estimation), a direct compa</w:t>
       </w:r>
       <w:r>
         <w:t xml:space="preserve">rison using </w:t>
@@ -7206,15 +6821,7 @@
         <w:t>.</w:t>
       </w:r>
       <w:r>
-        <w:t xml:space="preserve"> This is in line with the qualitative observation that the distributions generated by the CI and segregation models appear similar, with only a modest ‘filling in’ between two closely spaced </w:t>
-      </w:r>
-      <w:proofErr w:type="spellStart"/>
-      <w:r>
-        <w:t>unisensory</w:t>
-      </w:r>
-      <w:proofErr w:type="spellEnd"/>
-      <w:r>
-        <w:t xml:space="preserve"> distributions in the case of the CI model. However this model comparison </w:t>
+        <w:t xml:space="preserve"> This is in line with the qualitative observation that the distributions generated by the CI and segregation models appear similar, with only a modest ‘filling in’ between two closely spaced unisensory distributions in the case of the CI model. However this model comparison </w:t>
       </w:r>
       <w:r>
         <w:t>depends only on the location report distributions</w:t>
@@ -7348,7 +6955,6 @@
         <w:rPr>
           <w:b/>
         </w:rPr>
-        <w:lastRenderedPageBreak/>
         <w:t xml:space="preserve">Shortcomings of </w:t>
       </w:r>
       <w:r>
@@ -7368,13 +6974,8 @@
         </w:rPr>
         <w:t xml:space="preserve">… </w:t>
       </w:r>
-      <w:proofErr w:type="gramStart"/>
-      <w:r>
-        <w:t>some</w:t>
-      </w:r>
-      <w:proofErr w:type="gramEnd"/>
-      <w:r>
-        <w:t xml:space="preserve"> of the things I would consider shortcomings are actually in previous sections of the results…</w:t>
+      <w:r>
+        <w:t>some of the things I would consider shortcomings are actually in previous sections of the results…</w:t>
       </w:r>
     </w:p>
     <w:p>
@@ -7545,15 +7146,7 @@
       </w:pPr>
       <w:r>
         <w:tab/>
-        <w:t xml:space="preserve">In order to work on the model fits, I created some plots which will show the distributions obtained through model fitting (averaged across the K-folds as described in methods), as well as the histograms of the actual saccade distributions. Here I have included many examples, but the main takeaway is that the model does a much </w:t>
-      </w:r>
-      <w:proofErr w:type="spellStart"/>
-      <w:r>
-        <w:t>much</w:t>
-      </w:r>
-      <w:proofErr w:type="spellEnd"/>
-      <w:r>
-        <w:t xml:space="preserve"> better job fitting the human data than the monkey data. I think the main reason for this is that the auditory distribution fits are really bad on the monkeys for some reason, so we end up with an auditory variance that is way higher than what you would expect given the data.</w:t>
+        <w:t>In order to work on the model fits, I created some plots which will show the distributions obtained through model fitting (averaged across the K-folds as described in methods), as well as the histograms of the actual saccade distributions. Here I have included many examples, but the main takeaway is that the model does a much much better job fitting the human data than the monkey data. I think the main reason for this is that the auditory distribution fits are really bad on the monkeys for some reason, so we end up with an auditory variance that is way higher than what you would expect given the data.</w:t>
       </w:r>
     </w:p>
     <w:p>
@@ -7562,15 +7155,7 @@
       </w:pPr>
       <w:r>
         <w:tab/>
-        <w:t xml:space="preserve">In the plots below, the </w:t>
-      </w:r>
-      <w:proofErr w:type="spellStart"/>
-      <w:r>
-        <w:t>unisensory</w:t>
-      </w:r>
-      <w:proofErr w:type="spellEnd"/>
-      <w:r>
-        <w:t xml:space="preserve"> trials are plotted in red (auditory) and blue (visual) histograms. The red and blue solid lines are the unimodal distributions </w:t>
+        <w:t xml:space="preserve">In the plots below, the unisensory trials are plotted in red (auditory) and blue (visual) histograms. The red and blue solid lines are the unimodal distributions </w:t>
       </w:r>
       <w:r>
         <w:rPr>
@@ -7579,15 +7164,7 @@
         <w:t>as estimated by the model fitting (i.e. fit on the dual saccade trials, not the unimodal trials)</w:t>
       </w:r>
       <w:r>
-        <w:t xml:space="preserve">. The black histograms are the actual saccades for the given trial type, while the black solid lines indicate model predicted distributions for </w:t>
-      </w:r>
-      <w:proofErr w:type="gramStart"/>
-      <w:r>
-        <w:t>the integrate</w:t>
-      </w:r>
-      <w:proofErr w:type="gramEnd"/>
-      <w:r>
-        <w:t>, segregate, and CI models respectively.</w:t>
+        <w:t>. The black histograms are the actual saccades for the given trial type, while the black solid lines indicate model predicted distributions for the integrate, segregate, and CI models respectively.</w:t>
       </w:r>
     </w:p>
     <w:p>
@@ -7596,15 +7173,7 @@
       </w:pPr>
       <w:r>
         <w:tab/>
-        <w:t xml:space="preserve">This data has been manipulated slightly by including an </w:t>
-      </w:r>
-      <w:proofErr w:type="spellStart"/>
-      <w:r>
-        <w:t>eyetracker</w:t>
-      </w:r>
-      <w:proofErr w:type="spellEnd"/>
-      <w:r>
-        <w:t xml:space="preserve"> bias correction step. This step uses a linear regression from the visually guided saccades to correct for any inaccuracies introduced by incorrectly adjusting the eye tracker during recording (eye tracker gain and offset are set manually for each subject during a short initial training phase of 20-50 trials).</w:t>
+        <w:t>This data has been manipulated slightly by including an eyetracker bias correction step. This step uses a linear regression from the visually guided saccades to correct for any inaccuracies introduced by incorrectly adjusting the eye tracker during recording (eye tracker gain and offset are set manually for each subject during a short initial training phase of 20-50 trials).</w:t>
       </w:r>
     </w:p>
     <w:p>
@@ -7624,21 +7193,7 @@
         <w:rPr>
           <w:b/>
         </w:rPr>
-        <w:t xml:space="preserve"> – good </w:t>
-      </w:r>
-      <w:proofErr w:type="spellStart"/>
-      <w:r>
-        <w:rPr>
-          <w:b/>
-        </w:rPr>
-        <w:t>aud</w:t>
-      </w:r>
-      <w:proofErr w:type="spellEnd"/>
-      <w:r>
-        <w:rPr>
-          <w:b/>
-        </w:rPr>
-        <w:t xml:space="preserve"> localizer</w:t>
+        <w:t xml:space="preserve"> – good aud localizer</w:t>
       </w:r>
       <w:r>
         <w:rPr>
@@ -7717,21 +7272,7 @@
           <w:b/>
         </w:rPr>
         <w:lastRenderedPageBreak/>
-        <w:t xml:space="preserve">Human 05 – bad </w:t>
-      </w:r>
-      <w:proofErr w:type="spellStart"/>
-      <w:r>
-        <w:rPr>
-          <w:b/>
-        </w:rPr>
-        <w:t>aud</w:t>
-      </w:r>
-      <w:proofErr w:type="spellEnd"/>
-      <w:r>
-        <w:rPr>
-          <w:b/>
-        </w:rPr>
-        <w:t xml:space="preserve"> localizer</w:t>
+        <w:t>Human 05 – bad aud localizer</w:t>
       </w:r>
       <w:r>
         <w:rPr>
@@ -7996,15 +7537,7 @@
         <w:tab/>
       </w:r>
       <w:r>
-        <w:t xml:space="preserve">One possible problem with these model fits is the presence of auditory localization bias. The model assumes that subjects are going to report locations that are centered on the actual target location, with the variance around that location being the only free parameter. However this doesn’t seem to be the case for some subjects. Comparing H08 to H05 below makes this very clear, as H05 is very bad at localizing the auditory stimuli even in the </w:t>
-      </w:r>
-      <w:proofErr w:type="spellStart"/>
-      <w:r>
-        <w:t>unisensory</w:t>
-      </w:r>
-      <w:proofErr w:type="spellEnd"/>
-      <w:r>
-        <w:t xml:space="preserve"> condition. Monkey J likewise has an auditory bias, although hers is both a shift and a compression (versus H05 which appears to be only a compression). It’s possible that these biases results in a very high variance estimate when doing the model fitting, because the model has no ability to account for this kind of systematic bias other than by increasing the variance to unrealistically high levels. </w:t>
+        <w:t xml:space="preserve">One possible problem with these model fits is the presence of auditory localization bias. The model assumes that subjects are going to report locations that are centered on the actual target location, with the variance around that location being the only free parameter. However this doesn’t seem to be the case for some subjects. Comparing H08 to H05 below makes this very clear, as H05 is very bad at localizing the auditory stimuli even in the unisensory condition. Monkey J likewise has an auditory bias, although hers is both a shift and a compression (versus H05 which appears to be only a compression). It’s possible that these biases results in a very high variance estimate when doing the model fitting, because the model has no ability to account for this kind of systematic bias other than by increasing the variance to unrealistically high levels. </w:t>
       </w:r>
     </w:p>
     <w:p>
@@ -8203,7 +7736,7 @@
 
 <file path=word/comments.xml><?xml version="1.0" encoding="utf-8"?>
 <w:comments xmlns:wpc="http://schemas.microsoft.com/office/word/2010/wordprocessingCanvas" xmlns:mc="http://schemas.openxmlformats.org/markup-compatibility/2006" xmlns:o="urn:schemas-microsoft-com:office:office" xmlns:r="http://schemas.openxmlformats.org/officeDocument/2006/relationships" xmlns:m="http://schemas.openxmlformats.org/officeDocument/2006/math" xmlns:v="urn:schemas-microsoft-com:vml" xmlns:wp14="http://schemas.microsoft.com/office/word/2010/wordprocessingDrawing" xmlns:wp="http://schemas.openxmlformats.org/drawingml/2006/wordprocessingDrawing" xmlns:w10="urn:schemas-microsoft-com:office:word" xmlns:w="http://schemas.openxmlformats.org/wordprocessingml/2006/main" xmlns:w14="http://schemas.microsoft.com/office/word/2010/wordml" xmlns:w15="http://schemas.microsoft.com/office/word/2012/wordml" xmlns:wpg="http://schemas.microsoft.com/office/word/2010/wordprocessingGroup" xmlns:wpi="http://schemas.microsoft.com/office/word/2010/wordprocessingInk" xmlns:wne="http://schemas.microsoft.com/office/word/2006/wordml" xmlns:wps="http://schemas.microsoft.com/office/word/2010/wordprocessingShape" mc:Ignorable="w14 w15 wp14">
-  <w:comment w:id="0" w:author="Jeffrey Mohl" w:date="2019-03-14T12:32:00Z" w:initials="JM">
+  <w:comment w:id="1" w:author="Jeffrey Mohl" w:date="2019-03-14T12:32:00Z" w:initials="JM">
     <w:p>
       <w:pPr>
         <w:pStyle w:val="CommentText"/>
@@ -8284,15 +7817,7 @@
         <w:annotationRef/>
       </w:r>
       <w:r>
-        <w:t xml:space="preserve">Should these also be used as fixed parameters when doing the model comparison? </w:t>
-      </w:r>
-      <w:proofErr w:type="gramStart"/>
-      <w:r>
-        <w:t>i.e</w:t>
-      </w:r>
-      <w:proofErr w:type="gramEnd"/>
-      <w:r>
-        <w:t xml:space="preserve">. redo the k-fold validation for likelihood using the same parameters for each fold and then sum those likelihoods </w:t>
+        <w:t xml:space="preserve">Should these also be used as fixed parameters when doing the model comparison? i.e. redo the k-fold validation for likelihood using the same parameters for each fold and then sum those likelihoods </w:t>
       </w:r>
     </w:p>
   </w:comment>
@@ -8323,11 +7848,9 @@
         </w:rPr>
         <w:annotationRef/>
       </w:r>
-      <w:proofErr w:type="gramStart"/>
       <w:r>
         <w:t>redo</w:t>
       </w:r>
-      <w:proofErr w:type="gramEnd"/>
     </w:p>
   </w:comment>
 </w:comments>

</xml_diff>

<commit_message>
demo data and draft update
</commit_message>
<xml_diff>
--- a/doc/CImodel_techrep_4.docx
+++ b/doc/CImodel_techrep_4.docx
@@ -1,6 +1,6 @@
 
 <file path=word/document.xml><?xml version="1.0" encoding="utf-8"?>
-<w:document xmlns:wpc="http://schemas.microsoft.com/office/word/2010/wordprocessingCanvas" xmlns:mc="http://schemas.openxmlformats.org/markup-compatibility/2006" xmlns:o="urn:schemas-microsoft-com:office:office" xmlns:r="http://schemas.openxmlformats.org/officeDocument/2006/relationships" xmlns:m="http://schemas.openxmlformats.org/officeDocument/2006/math" xmlns:v="urn:schemas-microsoft-com:vml" xmlns:wp14="http://schemas.microsoft.com/office/word/2010/wordprocessingDrawing" xmlns:wp="http://schemas.openxmlformats.org/drawingml/2006/wordprocessingDrawing" xmlns:w10="urn:schemas-microsoft-com:office:word" xmlns:w="http://schemas.openxmlformats.org/wordprocessingml/2006/main" xmlns:w14="http://schemas.microsoft.com/office/word/2010/wordml" xmlns:w15="http://schemas.microsoft.com/office/word/2012/wordml" xmlns:wpg="http://schemas.microsoft.com/office/word/2010/wordprocessingGroup" xmlns:wpi="http://schemas.microsoft.com/office/word/2010/wordprocessingInk" xmlns:wne="http://schemas.microsoft.com/office/word/2006/wordml" xmlns:wps="http://schemas.microsoft.com/office/word/2010/wordprocessingShape" mc:Ignorable="w14 w15 wp14">
+<w:document xmlns:wpc="http://schemas.microsoft.com/office/word/2010/wordprocessingCanvas" xmlns:cx="http://schemas.microsoft.com/office/drawing/2014/chartex" xmlns:cx1="http://schemas.microsoft.com/office/drawing/2015/9/8/chartex" xmlns:cx2="http://schemas.microsoft.com/office/drawing/2015/10/21/chartex" xmlns:cx3="http://schemas.microsoft.com/office/drawing/2016/5/9/chartex" xmlns:cx4="http://schemas.microsoft.com/office/drawing/2016/5/10/chartex" xmlns:cx5="http://schemas.microsoft.com/office/drawing/2016/5/11/chartex" xmlns:cx6="http://schemas.microsoft.com/office/drawing/2016/5/12/chartex" xmlns:cx7="http://schemas.microsoft.com/office/drawing/2016/5/13/chartex" xmlns:cx8="http://schemas.microsoft.com/office/drawing/2016/5/14/chartex" xmlns:mc="http://schemas.openxmlformats.org/markup-compatibility/2006" xmlns:aink="http://schemas.microsoft.com/office/drawing/2016/ink" xmlns:am3d="http://schemas.microsoft.com/office/drawing/2017/model3d" xmlns:o="urn:schemas-microsoft-com:office:office" xmlns:r="http://schemas.openxmlformats.org/officeDocument/2006/relationships" xmlns:m="http://schemas.openxmlformats.org/officeDocument/2006/math" xmlns:v="urn:schemas-microsoft-com:vml" xmlns:wp14="http://schemas.microsoft.com/office/word/2010/wordprocessingDrawing" xmlns:wp="http://schemas.openxmlformats.org/drawingml/2006/wordprocessingDrawing" xmlns:w10="urn:schemas-microsoft-com:office:word" xmlns:w="http://schemas.openxmlformats.org/wordprocessingml/2006/main" xmlns:w14="http://schemas.microsoft.com/office/word/2010/wordml" xmlns:w15="http://schemas.microsoft.com/office/word/2012/wordml" xmlns:w16cid="http://schemas.microsoft.com/office/word/2016/wordml/cid" xmlns:w16se="http://schemas.microsoft.com/office/word/2015/wordml/symex" xmlns:wpg="http://schemas.microsoft.com/office/word/2010/wordprocessingGroup" xmlns:wpi="http://schemas.microsoft.com/office/word/2010/wordprocessingInk" xmlns:wne="http://schemas.microsoft.com/office/word/2006/wordml" xmlns:wps="http://schemas.microsoft.com/office/word/2010/wordprocessingShape" mc:Ignorable="w14 w15 w16se w16cid wp14">
   <w:body>
     <w:p>
       <w:pPr>
@@ -29,7 +29,15 @@
         <w:pStyle w:val="NoSpacing"/>
       </w:pPr>
       <w:r>
-        <w:t>For outlining the specific modeling steps that have been taken for translating the causal inference model of multisensory perception (initially proposed by kording et al 2007</w:t>
+        <w:t xml:space="preserve">For outlining the specific modeling steps that have been taken for translating the causal inference model of multisensory perception (initially proposed by </w:t>
+      </w:r>
+      <w:proofErr w:type="spellStart"/>
+      <w:r>
+        <w:t>kording</w:t>
+      </w:r>
+      <w:proofErr w:type="spellEnd"/>
+      <w:r>
+        <w:t xml:space="preserve"> et al 2007</w:t>
       </w:r>
       <w:r>
         <w:t xml:space="preserve"> </w:t>
@@ -232,350 +240,869 @@
       <w:r>
         <w:t>There has been extensive modeling of causal inference in human subjects, suggesting that humans are able to optimally determine when two cues are originating from the same or separate sources in the world. Here we find that these same models provide good fits of non-human primates performing a similar task, which requires both a judgement about the number of targets and an inference about the location of those targets.</w:t>
       </w:r>
+    </w:p>
+    <w:p>
+      <w:pPr>
+        <w:pStyle w:val="NoSpacing"/>
+      </w:pPr>
+      <w:r>
+        <w:tab/>
+        <w:t>-contrast with integration condition</w:t>
+      </w:r>
+    </w:p>
+    <w:p>
+      <w:pPr>
+        <w:pStyle w:val="NoSpacing"/>
+      </w:pPr>
+      <w:r>
+        <w:tab/>
+        <w:t>- set up CI models as a useful step forward in understanding multisensory perception and perceptual decision making</w:t>
+      </w:r>
+    </w:p>
+    <w:p>
+      <w:pPr>
+        <w:pStyle w:val="NoSpacing"/>
+      </w:pPr>
+      <w:r>
+        <w:tab/>
+        <w:t>-  motivate use of monkeys for addressing this question</w:t>
+      </w:r>
+    </w:p>
+    <w:p>
+      <w:pPr>
+        <w:pStyle w:val="NoSpacing"/>
+      </w:pPr>
+      <w:r>
+        <w:tab/>
+        <w:t>- benefits of using saccades as a report</w:t>
+      </w:r>
+    </w:p>
+    <w:p>
+      <w:pPr>
+        <w:pStyle w:val="NoSpacing"/>
+      </w:pPr>
+    </w:p>
+    <w:p>
+      <w:pPr>
+        <w:pStyle w:val="NoSpacing"/>
+        <w:rPr>
+          <w:b/>
+          <w:sz w:val="28"/>
+        </w:rPr>
+      </w:pPr>
+      <w:r>
+        <w:rPr>
+          <w:b/>
+          <w:sz w:val="28"/>
+        </w:rPr>
+        <w:t>Methods</w:t>
+      </w:r>
+    </w:p>
+    <w:p>
+      <w:pPr>
+        <w:pStyle w:val="NoSpacing"/>
+        <w:rPr>
+          <w:b/>
+        </w:rPr>
+      </w:pPr>
+      <w:r>
+        <w:rPr>
+          <w:b/>
+        </w:rPr>
+        <w:t xml:space="preserve">Behavioral </w:t>
+      </w:r>
+      <w:r>
+        <w:rPr>
+          <w:b/>
+        </w:rPr>
+        <w:t>Paradigm</w:t>
+      </w:r>
+    </w:p>
+    <w:p>
+      <w:pPr>
+        <w:pStyle w:val="NoSpacing"/>
+      </w:pPr>
+      <w:r>
+        <w:tab/>
+        <w:t xml:space="preserve">Subjects are seated in an anechoic chamber at </w:t>
+      </w:r>
+      <w:proofErr w:type="gramStart"/>
+      <w:r>
+        <w:t>a distance of XXX</w:t>
+      </w:r>
+      <w:proofErr w:type="gramEnd"/>
+      <w:r>
+        <w:t xml:space="preserve"> m from a row of speakers and LEDs located on the horizontal plane. </w:t>
+      </w:r>
+      <w:r>
+        <w:t>Eye movements were monitored via magnetic eye coil (Riverbend) or video eye tracker</w:t>
+      </w:r>
+      <w:r>
+        <w:t xml:space="preserve"> (</w:t>
+      </w:r>
+      <w:proofErr w:type="spellStart"/>
+      <w:r>
+        <w:t>Eyelink</w:t>
+      </w:r>
+      <w:proofErr w:type="spellEnd"/>
+      <w:r>
+        <w:t xml:space="preserve"> XXX)</w:t>
+      </w:r>
+      <w:r>
+        <w:t>. While fixating at a central point, s</w:t>
+      </w:r>
+      <w:r>
+        <w:t>ubjects were</w:t>
+      </w:r>
+      <w:r>
+        <w:t xml:space="preserve"> presented with either a light (green LED)</w:t>
+      </w:r>
+      <w:r>
+        <w:t>,</w:t>
+      </w:r>
+      <w:r>
+        <w:t xml:space="preserve"> sound (white noise)</w:t>
+      </w:r>
+      <w:r>
+        <w:t>,</w:t>
+      </w:r>
+      <w:r>
+        <w:t xml:space="preserve"> or both at one of 10 </w:t>
+      </w:r>
+      <w:proofErr w:type="gramStart"/>
+      <w:r>
+        <w:t>visual</w:t>
+      </w:r>
+      <w:proofErr w:type="gramEnd"/>
+      <w:r>
+        <w:t xml:space="preserve"> (+- 6-30 degrees in 6 degree increments)</w:t>
+      </w:r>
+      <w:r>
+        <w:t xml:space="preserve"> or 4 auditory</w:t>
+      </w:r>
+      <w:r>
+        <w:t xml:space="preserve"> (+- 6 and 24 degrees)</w:t>
+      </w:r>
+      <w:r>
+        <w:t xml:space="preserve"> location</w:t>
+      </w:r>
+      <w:r>
+        <w:t>s</w:t>
+      </w:r>
+      <w:r>
+        <w:t>.</w:t>
+      </w:r>
+      <w:r>
+        <w:t xml:space="preserve"> After a brief delay (600-900 </w:t>
+      </w:r>
+      <w:proofErr w:type="spellStart"/>
+      <w:r>
+        <w:t>ms</w:t>
+      </w:r>
+      <w:proofErr w:type="spellEnd"/>
+      <w:r>
+        <w:t>)</w:t>
+      </w:r>
+      <w:r>
+        <w:t xml:space="preserve"> </w:t>
+      </w:r>
+      <w:r>
+        <w:t>Subjects report</w:t>
+      </w:r>
+      <w:r>
+        <w:t>ed</w:t>
+      </w:r>
+      <w:r>
+        <w:t xml:space="preserve"> </w:t>
+      </w:r>
+      <w:r>
+        <w:t xml:space="preserve">percepts </w:t>
+      </w:r>
+      <w:r>
+        <w:t>by making saccades to the perceived location in space</w:t>
+      </w:r>
+      <w:r>
+        <w:t xml:space="preserve"> and</w:t>
+      </w:r>
+      <w:r>
+        <w:t xml:space="preserve"> then</w:t>
+      </w:r>
+      <w:r>
+        <w:t xml:space="preserve"> maintaining fixation </w:t>
+      </w:r>
+      <w:r>
+        <w:t xml:space="preserve">at that target location. </w:t>
+      </w:r>
+      <w:r>
+        <w:t xml:space="preserve">On conditions with multiple targets, subjects are required to make sequential saccades to each target in any order. The timing of the task is such that </w:t>
+      </w:r>
+      <w:r>
+        <w:t xml:space="preserve">subjects </w:t>
+      </w:r>
+      <w:r>
+        <w:t xml:space="preserve">must make both saccades in rapid succession, and so cannot </w:t>
+      </w:r>
+      <w:r>
+        <w:t xml:space="preserve">adopt a strategy of waiting until the reward is delivered (or not) before </w:t>
+      </w:r>
+      <w:proofErr w:type="gramStart"/>
+      <w:r>
+        <w:t>making a decision</w:t>
+      </w:r>
+      <w:proofErr w:type="gramEnd"/>
+      <w:r>
+        <w:t xml:space="preserve"> about the second saccade. </w:t>
+      </w:r>
+      <w:r>
+        <w:t xml:space="preserve">This means that subjects are making both an </w:t>
+      </w:r>
+      <w:r>
+        <w:lastRenderedPageBreak/>
+        <w:t xml:space="preserve">explicit causal inference judgement (number of saccades) and an implicit judgement (location of </w:t>
+      </w:r>
+      <w:r>
+        <w:t>stimuli</w:t>
+      </w:r>
+      <w:r>
+        <w:t>)</w:t>
+      </w:r>
+      <w:r>
+        <w:t xml:space="preserve"> on each multisensory trial.</w:t>
+      </w:r>
+    </w:p>
+    <w:p>
+      <w:pPr>
+        <w:pStyle w:val="NoSpacing"/>
+      </w:pPr>
+    </w:p>
+    <w:p>
+      <w:pPr>
+        <w:pStyle w:val="NoSpacing"/>
+        <w:rPr>
+          <w:b/>
+        </w:rPr>
+      </w:pPr>
+      <w:r>
+        <w:rPr>
+          <w:b/>
+        </w:rPr>
+        <w:t>Trial filtration and saccade detection</w:t>
+      </w:r>
+    </w:p>
+    <w:p>
+      <w:pPr>
+        <w:pStyle w:val="NoSpacing"/>
+      </w:pPr>
+      <w:r>
+        <w:rPr>
+          <w:b/>
+        </w:rPr>
+        <w:tab/>
+      </w:r>
+      <w:r>
+        <w:t xml:space="preserve">Trials are included </w:t>
+      </w:r>
+      <w:proofErr w:type="gramStart"/>
+      <w:r>
+        <w:t>as long as</w:t>
+      </w:r>
+      <w:proofErr w:type="gramEnd"/>
+      <w:r>
+        <w:t xml:space="preserve"> the subject held fixation through the go cue, and then made at least one saccade, without enforcing any restrictions on saccade accuracy. For multi-stimulus trials, trials which ended within 600 </w:t>
+      </w:r>
+      <w:proofErr w:type="spellStart"/>
+      <w:r>
+        <w:t>ms</w:t>
+      </w:r>
+      <w:proofErr w:type="spellEnd"/>
+      <w:r>
+        <w:t xml:space="preserve"> of the go cue (the minimum duration for a successfully completed trial, see timing section [xxx]) were also excluded. This was done to minimize the number of trials which ended before the </w:t>
+      </w:r>
+      <w:proofErr w:type="gramStart"/>
+      <w:r>
+        <w:t>subjects</w:t>
+      </w:r>
+      <w:proofErr w:type="gramEnd"/>
+      <w:r>
+        <w:t xml:space="preserve"> full response could be reported</w:t>
+      </w:r>
+      <w:r>
+        <w:t>, and ensure that single saccades were indicative of a unified percept rather than a lapse</w:t>
+      </w:r>
+      <w:r>
+        <w:t>.</w:t>
+      </w:r>
+    </w:p>
+    <w:p>
+      <w:pPr>
+        <w:pStyle w:val="NoSpacing"/>
+        <w:ind w:firstLine="720"/>
+        <w:rPr>
+          <w:color w:val="000000" w:themeColor="text1"/>
+        </w:rPr>
+      </w:pPr>
+      <w:r>
+        <w:t xml:space="preserve">Saccades were defined as any eye movement </w:t>
+      </w:r>
+      <w:proofErr w:type="gramStart"/>
+      <w:r>
+        <w:t xml:space="preserve">exceeding </w:t>
+      </w:r>
+      <w:r>
+        <w:t xml:space="preserve"> </w:t>
+      </w:r>
+      <w:r>
+        <w:t>50</w:t>
+      </w:r>
+      <w:proofErr w:type="gramEnd"/>
+      <w:r>
+        <w:t xml:space="preserve"> degrees per second and followed by at least </w:t>
+      </w:r>
+      <w:r>
+        <w:t>30</w:t>
+      </w:r>
+      <w:r>
+        <w:t xml:space="preserve"> </w:t>
+      </w:r>
+      <w:proofErr w:type="spellStart"/>
+      <w:r>
+        <w:t>ms</w:t>
+      </w:r>
+      <w:proofErr w:type="spellEnd"/>
+      <w:r>
+        <w:t xml:space="preserve"> of very littl</w:t>
+      </w:r>
+      <w:r>
+        <w:t>e eye movement (max velocity &lt;25</w:t>
+      </w:r>
+      <w:r>
+        <w:t xml:space="preserve"> deg/s)</w:t>
+      </w:r>
+      <w:r>
+        <w:t>.</w:t>
+      </w:r>
+      <w:r>
+        <w:t xml:space="preserve"> Saccades of less than 3</w:t>
+      </w:r>
+      <w:r>
+        <w:t xml:space="preserve"> deg</w:t>
+      </w:r>
+      <w:r>
+        <w:t xml:space="preserve">rees were considered corrective </w:t>
+      </w:r>
+      <w:r>
+        <w:t>[XXX] and were no</w:t>
+      </w:r>
+      <w:r>
+        <w:t>t</w:t>
+      </w:r>
+      <w:r>
+        <w:t xml:space="preserve"> included </w:t>
+      </w:r>
+      <w:r>
+        <w:t xml:space="preserve">as responses </w:t>
+      </w:r>
+      <w:r>
+        <w:t xml:space="preserve">in subsequent analyses. </w:t>
+      </w:r>
+    </w:p>
+    <w:p>
+      <w:pPr>
+        <w:pStyle w:val="NoSpacing"/>
+        <w:rPr>
+          <w:color w:val="000000" w:themeColor="text1"/>
+        </w:rPr>
+      </w:pPr>
+      <w:r>
+        <w:rPr>
+          <w:color w:val="000000" w:themeColor="text1"/>
+        </w:rPr>
+        <w:tab/>
+        <w:t xml:space="preserve"> </w:t>
+      </w:r>
+    </w:p>
+    <w:p>
+      <w:pPr>
+        <w:pStyle w:val="NoSpacing"/>
+        <w:rPr>
+          <w:b/>
+        </w:rPr>
+      </w:pPr>
+      <w:r>
+        <w:rPr>
+          <w:b/>
+        </w:rPr>
+        <w:t>Models of Causal inference</w:t>
+      </w:r>
+    </w:p>
+    <w:p>
+      <w:pPr>
+        <w:pStyle w:val="NoSpacing"/>
+      </w:pPr>
+      <w:r>
+        <w:rPr>
+          <w:b/>
+        </w:rPr>
+        <w:tab/>
+      </w:r>
+      <w:r>
+        <w:t xml:space="preserve">We </w:t>
+      </w:r>
+      <w:r>
+        <w:t xml:space="preserve">adapt </w:t>
+      </w:r>
+      <w:r>
+        <w:t>the standard model of multisensory causal inference</w:t>
+      </w:r>
+      <w:r>
+        <w:t xml:space="preserve"> for human multisensory perception </w:t>
+      </w:r>
+      <w:r>
+        <w:t>[</w:t>
+      </w:r>
+      <w:proofErr w:type="spellStart"/>
+      <w:r>
+        <w:t>kording</w:t>
+      </w:r>
+      <w:proofErr w:type="spellEnd"/>
+      <w:r>
+        <w:t xml:space="preserve"> ref</w:t>
+      </w:r>
+      <w:r>
+        <w:t xml:space="preserve">, </w:t>
+      </w:r>
+      <w:proofErr w:type="spellStart"/>
+      <w:r>
+        <w:t>acerbi</w:t>
+      </w:r>
+      <w:proofErr w:type="spellEnd"/>
+      <w:r>
+        <w:t>].</w:t>
+      </w:r>
+      <w:r>
+        <w:t xml:space="preserve"> </w:t>
+      </w:r>
+      <w:r>
+        <w:t>This</w:t>
+      </w:r>
+      <w:r>
+        <w:t xml:space="preserve"> model is composed of several pieces, which affect the predictions of the model and can be recombined to either match an ideal </w:t>
+      </w:r>
+      <w:r>
+        <w:t xml:space="preserve">observer </w:t>
+      </w:r>
+      <w:r>
+        <w:t xml:space="preserve">or some other form of </w:t>
+      </w:r>
+      <w:r>
+        <w:t>sub-optimal</w:t>
+      </w:r>
+      <w:r>
+        <w:t xml:space="preserve"> causal inference</w:t>
+      </w:r>
+      <w:r>
+        <w:t xml:space="preserve">. </w:t>
+      </w:r>
+      <w:r>
+        <w:t>Because this type of model has been thoroughly described elsewhere [</w:t>
+      </w:r>
+      <w:proofErr w:type="spellStart"/>
+      <w:r>
+        <w:t>acerbi</w:t>
+      </w:r>
+      <w:proofErr w:type="spellEnd"/>
+      <w:r>
+        <w:t>], here we will only briefly describe the most important model factors.</w:t>
+      </w:r>
+      <w:r>
+        <w:t xml:space="preserve"> </w:t>
+      </w:r>
+    </w:p>
+    <w:p>
+      <w:pPr>
+        <w:pStyle w:val="NoSpacing"/>
+        <w:rPr>
+          <w:b/>
+        </w:rPr>
+      </w:pPr>
+    </w:p>
+    <w:p>
+      <w:pPr>
+        <w:pStyle w:val="NoSpacing"/>
+        <w:rPr>
+          <w:b/>
+        </w:rPr>
+      </w:pPr>
+      <w:r>
+        <w:rPr>
+          <w:b/>
+        </w:rPr>
+        <w:t>Sensory noise model and prior</w:t>
+      </w:r>
+    </w:p>
+    <w:p>
+      <w:pPr>
+        <w:pStyle w:val="NoSpacing"/>
+        <w:rPr>
+          <w:rFonts w:eastAsiaTheme="minorEastAsia"/>
+        </w:rPr>
+      </w:pPr>
+      <m:oMathPara>
+        <m:oMath>
+          <m:r>
+            <w:rPr>
+              <w:rFonts w:ascii="Cambria Math" w:hAnsi="Cambria Math"/>
+            </w:rPr>
+            <m:t>p</m:t>
+          </m:r>
+          <m:d>
+            <m:dPr>
+              <m:ctrlPr>
+                <w:rPr>
+                  <w:rFonts w:ascii="Cambria Math" w:hAnsi="Cambria Math"/>
+                  <w:i/>
+                </w:rPr>
+              </m:ctrlPr>
+            </m:dPr>
+            <m:e>
+              <m:sSub>
+                <m:sSubPr>
+                  <m:ctrlPr>
+                    <w:rPr>
+                      <w:rFonts w:ascii="Cambria Math" w:hAnsi="Cambria Math"/>
+                      <w:i/>
+                    </w:rPr>
+                  </m:ctrlPr>
+                </m:sSubPr>
+                <m:e>
+                  <m:r>
+                    <w:rPr>
+                      <w:rFonts w:ascii="Cambria Math" w:hAnsi="Cambria Math"/>
+                    </w:rPr>
+                    <m:t>x</m:t>
+                  </m:r>
+                </m:e>
+                <m:sub>
+                  <m:r>
+                    <w:rPr>
+                      <w:rFonts w:ascii="Cambria Math" w:hAnsi="Cambria Math"/>
+                    </w:rPr>
+                    <m:t>A</m:t>
+                  </m:r>
+                </m:sub>
+              </m:sSub>
+            </m:e>
+            <m:e>
+              <m:sSub>
+                <m:sSubPr>
+                  <m:ctrlPr>
+                    <w:rPr>
+                      <w:rFonts w:ascii="Cambria Math" w:hAnsi="Cambria Math"/>
+                      <w:i/>
+                    </w:rPr>
+                  </m:ctrlPr>
+                </m:sSubPr>
+                <m:e>
+                  <m:r>
+                    <w:rPr>
+                      <w:rFonts w:ascii="Cambria Math" w:hAnsi="Cambria Math"/>
+                    </w:rPr>
+                    <m:t>S</m:t>
+                  </m:r>
+                </m:e>
+                <m:sub>
+                  <m:r>
+                    <w:rPr>
+                      <w:rFonts w:ascii="Cambria Math" w:hAnsi="Cambria Math"/>
+                    </w:rPr>
+                    <m:t>A</m:t>
+                  </m:r>
+                </m:sub>
+              </m:sSub>
+            </m:e>
+          </m:d>
+          <m:r>
+            <w:rPr>
+              <w:rFonts w:ascii="Cambria Math" w:hAnsi="Cambria Math"/>
+            </w:rPr>
+            <m:t>=normal(</m:t>
+          </m:r>
+          <m:sSub>
+            <m:sSubPr>
+              <m:ctrlPr>
+                <w:rPr>
+                  <w:rFonts w:ascii="Cambria Math" w:hAnsi="Cambria Math"/>
+                  <w:i/>
+                </w:rPr>
+              </m:ctrlPr>
+            </m:sSubPr>
+            <m:e>
+              <m:r>
+                <w:rPr>
+                  <w:rFonts w:ascii="Cambria Math" w:hAnsi="Cambria Math"/>
+                </w:rPr>
+                <m:t>x</m:t>
+              </m:r>
+            </m:e>
+            <m:sub>
+              <m:r>
+                <w:rPr>
+                  <w:rFonts w:ascii="Cambria Math" w:hAnsi="Cambria Math"/>
+                </w:rPr>
+                <m:t>A</m:t>
+              </m:r>
+            </m:sub>
+          </m:sSub>
+          <m:r>
+            <w:rPr>
+              <w:rFonts w:ascii="Cambria Math" w:hAnsi="Cambria Math"/>
+            </w:rPr>
+            <m:t>|</m:t>
+          </m:r>
+          <m:sSub>
+            <m:sSubPr>
+              <m:ctrlPr>
+                <w:rPr>
+                  <w:rFonts w:ascii="Cambria Math" w:hAnsi="Cambria Math"/>
+                  <w:i/>
+                </w:rPr>
+              </m:ctrlPr>
+            </m:sSubPr>
+            <m:e>
+              <m:r>
+                <w:rPr>
+                  <w:rFonts w:ascii="Cambria Math" w:hAnsi="Cambria Math"/>
+                </w:rPr>
+                <m:t>S</m:t>
+              </m:r>
+            </m:e>
+            <m:sub>
+              <m:r>
+                <w:rPr>
+                  <w:rFonts w:ascii="Cambria Math" w:hAnsi="Cambria Math"/>
+                </w:rPr>
+                <m:t>A</m:t>
+              </m:r>
+            </m:sub>
+          </m:sSub>
+          <m:r>
+            <w:rPr>
+              <w:rFonts w:ascii="Cambria Math" w:hAnsi="Cambria Math"/>
+            </w:rPr>
+            <m:t>,</m:t>
+          </m:r>
+          <m:sSub>
+            <m:sSubPr>
+              <m:ctrlPr>
+                <w:rPr>
+                  <w:rFonts w:ascii="Cambria Math" w:hAnsi="Cambria Math"/>
+                  <w:i/>
+                </w:rPr>
+              </m:ctrlPr>
+            </m:sSubPr>
+            <m:e>
+              <m:r>
+                <w:rPr>
+                  <w:rFonts w:ascii="Cambria Math" w:hAnsi="Cambria Math"/>
+                </w:rPr>
+                <m:t>σ</m:t>
+              </m:r>
+            </m:e>
+            <m:sub>
+              <m:r>
+                <w:rPr>
+                  <w:rFonts w:ascii="Cambria Math" w:hAnsi="Cambria Math"/>
+                </w:rPr>
+                <m:t>A</m:t>
+              </m:r>
+            </m:sub>
+          </m:sSub>
+          <m:r>
+            <w:rPr>
+              <w:rFonts w:ascii="Cambria Math" w:hAnsi="Cambria Math"/>
+            </w:rPr>
+            <m:t xml:space="preserve">) </m:t>
+          </m:r>
+        </m:oMath>
+      </m:oMathPara>
+    </w:p>
+    <w:p>
+      <w:pPr>
+        <w:pStyle w:val="NoSpacing"/>
+        <w:rPr>
+          <w:rFonts w:eastAsiaTheme="minorEastAsia"/>
+        </w:rPr>
+      </w:pPr>
+      <m:oMathPara>
+        <m:oMath>
+          <m:r>
+            <w:rPr>
+              <w:rFonts w:ascii="Cambria Math" w:hAnsi="Cambria Math"/>
+            </w:rPr>
+            <m:t>p</m:t>
+          </m:r>
+          <m:d>
+            <m:dPr>
+              <m:ctrlPr>
+                <w:rPr>
+                  <w:rFonts w:ascii="Cambria Math" w:hAnsi="Cambria Math"/>
+                  <w:i/>
+                </w:rPr>
+              </m:ctrlPr>
+            </m:dPr>
+            <m:e>
+              <m:sSub>
+                <m:sSubPr>
+                  <m:ctrlPr>
+                    <w:rPr>
+                      <w:rFonts w:ascii="Cambria Math" w:hAnsi="Cambria Math"/>
+                      <w:i/>
+                    </w:rPr>
+                  </m:ctrlPr>
+                </m:sSubPr>
+                <m:e>
+                  <m:r>
+                    <w:rPr>
+                      <w:rFonts w:ascii="Cambria Math" w:hAnsi="Cambria Math"/>
+                    </w:rPr>
+                    <m:t>S</m:t>
+                  </m:r>
+                </m:e>
+                <m:sub>
+                  <m:r>
+                    <w:rPr>
+                      <w:rFonts w:ascii="Cambria Math" w:hAnsi="Cambria Math"/>
+                    </w:rPr>
+                    <m:t>A</m:t>
+                  </m:r>
+                </m:sub>
+              </m:sSub>
+            </m:e>
+          </m:d>
+          <m:r>
+            <w:rPr>
+              <w:rFonts w:ascii="Cambria Math" w:hAnsi="Cambria Math"/>
+            </w:rPr>
+            <m:t>=normal</m:t>
+          </m:r>
+          <m:d>
+            <m:dPr>
+              <m:ctrlPr>
+                <w:rPr>
+                  <w:rFonts w:ascii="Cambria Math" w:hAnsi="Cambria Math"/>
+                  <w:i/>
+                </w:rPr>
+              </m:ctrlPr>
+            </m:dPr>
+            <m:e>
+              <m:sSub>
+                <m:sSubPr>
+                  <m:ctrlPr>
+                    <w:rPr>
+                      <w:rFonts w:ascii="Cambria Math" w:hAnsi="Cambria Math"/>
+                      <w:i/>
+                    </w:rPr>
+                  </m:ctrlPr>
+                </m:sSubPr>
+                <m:e>
+                  <m:r>
+                    <w:rPr>
+                      <w:rFonts w:ascii="Cambria Math" w:hAnsi="Cambria Math"/>
+                    </w:rPr>
+                    <m:t>μ</m:t>
+                  </m:r>
+                </m:e>
+                <m:sub>
+                  <m:r>
+                    <w:rPr>
+                      <w:rFonts w:ascii="Cambria Math" w:hAnsi="Cambria Math"/>
+                    </w:rPr>
+                    <m:t>p</m:t>
+                  </m:r>
+                </m:sub>
+              </m:sSub>
+              <m:r>
+                <w:rPr>
+                  <w:rFonts w:ascii="Cambria Math" w:hAnsi="Cambria Math"/>
+                </w:rPr>
+                <m:t>,</m:t>
+              </m:r>
+              <m:sSub>
+                <m:sSubPr>
+                  <m:ctrlPr>
+                    <w:rPr>
+                      <w:rFonts w:ascii="Cambria Math" w:hAnsi="Cambria Math"/>
+                      <w:i/>
+                    </w:rPr>
+                  </m:ctrlPr>
+                </m:sSubPr>
+                <m:e>
+                  <m:r>
+                    <w:rPr>
+                      <w:rFonts w:ascii="Cambria Math" w:hAnsi="Cambria Math"/>
+                    </w:rPr>
+                    <m:t>σ</m:t>
+                  </m:r>
+                </m:e>
+                <m:sub>
+                  <m:r>
+                    <w:rPr>
+                      <w:rFonts w:ascii="Cambria Math" w:hAnsi="Cambria Math"/>
+                    </w:rPr>
+                    <m:t>p</m:t>
+                  </m:r>
+                </m:sub>
+              </m:sSub>
+            </m:e>
+          </m:d>
+        </m:oMath>
+      </m:oMathPara>
+    </w:p>
+    <w:p>
+      <w:pPr>
+        <w:pStyle w:val="NoSpacing"/>
+        <w:rPr>
+          <w:rFonts w:eastAsiaTheme="minorEastAsia"/>
+        </w:rPr>
+      </w:pPr>
+      <w:r>
+        <w:rPr>
+          <w:rFonts w:eastAsiaTheme="minorEastAsia"/>
+        </w:rPr>
+        <w:t xml:space="preserve">Also consider a mixture of </w:t>
+      </w:r>
+      <w:proofErr w:type="spellStart"/>
+      <w:r>
+        <w:rPr>
+          <w:rFonts w:eastAsiaTheme="minorEastAsia"/>
+        </w:rPr>
+        <w:t>normals</w:t>
+      </w:r>
+      <w:proofErr w:type="spellEnd"/>
+      <w:r>
+        <w:rPr>
+          <w:rFonts w:eastAsiaTheme="minorEastAsia"/>
+        </w:rPr>
+        <w:t xml:space="preserve"> prior.</w:t>
+      </w:r>
+    </w:p>
+    <w:p>
+      <w:pPr>
+        <w:pStyle w:val="NoSpacing"/>
+        <w:rPr>
+          <w:b/>
+        </w:rPr>
+      </w:pPr>
+    </w:p>
+    <w:p>
+      <w:pPr>
+        <w:pStyle w:val="NoSpacing"/>
+        <w:rPr>
+          <w:b/>
+        </w:rPr>
+      </w:pPr>
       <w:bookmarkStart w:id="0" w:name="_GoBack"/>
       <w:bookmarkEnd w:id="0"/>
-    </w:p>
-    <w:p>
-      <w:pPr>
-        <w:pStyle w:val="NoSpacing"/>
-      </w:pPr>
-      <w:r>
-        <w:tab/>
-        <w:t>-contrast with integration condition</w:t>
-      </w:r>
-    </w:p>
-    <w:p>
-      <w:pPr>
-        <w:pStyle w:val="NoSpacing"/>
-      </w:pPr>
-      <w:r>
-        <w:tab/>
-        <w:t>- set up CI models as a useful step forward in understanding multisensory perception and perceptual decision making</w:t>
-      </w:r>
-    </w:p>
-    <w:p>
-      <w:pPr>
-        <w:pStyle w:val="NoSpacing"/>
-      </w:pPr>
-      <w:r>
-        <w:tab/>
-        <w:t>-  motivate use of monkeys for addressing this question</w:t>
-      </w:r>
-    </w:p>
-    <w:p>
-      <w:pPr>
-        <w:pStyle w:val="NoSpacing"/>
-      </w:pPr>
-      <w:r>
-        <w:tab/>
-        <w:t>- benefits of using saccades as a report</w:t>
-      </w:r>
-    </w:p>
-    <w:p>
-      <w:pPr>
-        <w:pStyle w:val="NoSpacing"/>
-      </w:pPr>
-    </w:p>
-    <w:p>
-      <w:pPr>
-        <w:pStyle w:val="NoSpacing"/>
-        <w:rPr>
-          <w:b/>
-          <w:sz w:val="28"/>
-        </w:rPr>
-      </w:pPr>
-      <w:r>
-        <w:rPr>
-          <w:b/>
-          <w:sz w:val="28"/>
-        </w:rPr>
-        <w:t>Methods</w:t>
-      </w:r>
-    </w:p>
-    <w:p>
-      <w:pPr>
-        <w:pStyle w:val="NoSpacing"/>
-        <w:rPr>
-          <w:b/>
-        </w:rPr>
-      </w:pPr>
-      <w:r>
-        <w:rPr>
-          <w:b/>
-        </w:rPr>
-        <w:t xml:space="preserve">Behavioral </w:t>
-      </w:r>
-      <w:r>
-        <w:rPr>
-          <w:b/>
-        </w:rPr>
-        <w:t>Paradigm</w:t>
-      </w:r>
-    </w:p>
-    <w:p>
-      <w:pPr>
-        <w:pStyle w:val="NoSpacing"/>
-      </w:pPr>
-      <w:r>
-        <w:tab/>
-        <w:t xml:space="preserve">Subjects are seated in an anechoic chamber at a distance of XXX m from a row of speakers and LEDs located on the horizontal plane. </w:t>
-      </w:r>
-      <w:r>
-        <w:t>Eye movements were monitored via magnetic eye coil (Riverbend) or video eye tracker</w:t>
-      </w:r>
-      <w:r>
-        <w:t xml:space="preserve"> (Eyelink XXX)</w:t>
-      </w:r>
-      <w:r>
-        <w:t>. While fixating at a central point, s</w:t>
-      </w:r>
-      <w:r>
-        <w:t>ubjects were</w:t>
-      </w:r>
-      <w:r>
-        <w:t xml:space="preserve"> presented with either a light (green LED)</w:t>
-      </w:r>
-      <w:r>
-        <w:t>,</w:t>
-      </w:r>
-      <w:r>
-        <w:t xml:space="preserve"> sound (white noise)</w:t>
-      </w:r>
-      <w:r>
-        <w:t>,</w:t>
-      </w:r>
-      <w:r>
-        <w:t xml:space="preserve"> or both at one of 10 visual</w:t>
-      </w:r>
-      <w:r>
-        <w:t xml:space="preserve"> (+- 6-30 degrees in 6 degree increments)</w:t>
-      </w:r>
-      <w:r>
-        <w:t xml:space="preserve"> or 4 auditory</w:t>
-      </w:r>
-      <w:r>
-        <w:t xml:space="preserve"> (+- 6 and 24 degrees)</w:t>
-      </w:r>
-      <w:r>
-        <w:t xml:space="preserve"> location</w:t>
-      </w:r>
-      <w:r>
-        <w:t>s</w:t>
-      </w:r>
-      <w:r>
-        <w:t>.</w:t>
-      </w:r>
-      <w:r>
-        <w:t xml:space="preserve"> After a brief delay (600-900 ms)</w:t>
-      </w:r>
-      <w:r>
-        <w:t xml:space="preserve"> </w:t>
-      </w:r>
-      <w:r>
-        <w:t>Subjects report</w:t>
-      </w:r>
-      <w:r>
-        <w:t>ed</w:t>
-      </w:r>
-      <w:r>
-        <w:t xml:space="preserve"> </w:t>
-      </w:r>
-      <w:r>
-        <w:t xml:space="preserve">percepts </w:t>
-      </w:r>
-      <w:r>
-        <w:t>by making saccades to the perceived location in space</w:t>
-      </w:r>
-      <w:r>
-        <w:t xml:space="preserve"> and</w:t>
-      </w:r>
-      <w:r>
-        <w:t xml:space="preserve"> then</w:t>
-      </w:r>
-      <w:r>
-        <w:t xml:space="preserve"> maintaining fixation </w:t>
-      </w:r>
-      <w:r>
-        <w:t xml:space="preserve">at that target location. </w:t>
-      </w:r>
-      <w:r>
-        <w:t xml:space="preserve">On conditions with multiple targets, subjects are required to make sequential saccades to each target in any order. The timing of the task is such that </w:t>
-      </w:r>
-      <w:r>
-        <w:t xml:space="preserve">subjects </w:t>
-      </w:r>
-      <w:r>
-        <w:t xml:space="preserve">must make both saccades in rapid succession, and so cannot </w:t>
-      </w:r>
-      <w:r>
-        <w:t xml:space="preserve">adopt a strategy of waiting until the reward is delivered (or not) before making a decision about the second saccade. </w:t>
-      </w:r>
-      <w:r>
-        <w:t xml:space="preserve">This means that subjects are making both an </w:t>
-      </w:r>
-      <w:r>
-        <w:lastRenderedPageBreak/>
-        <w:t xml:space="preserve">explicit causal inference judgement (number of saccades) and an implicit judgement (location of </w:t>
-      </w:r>
-      <w:r>
-        <w:t>stimuli</w:t>
-      </w:r>
-      <w:r>
-        <w:t>)</w:t>
-      </w:r>
-      <w:r>
-        <w:t xml:space="preserve"> on each multisensory trial.</w:t>
-      </w:r>
-    </w:p>
-    <w:p>
-      <w:pPr>
-        <w:pStyle w:val="NoSpacing"/>
-      </w:pPr>
-    </w:p>
-    <w:p>
-      <w:pPr>
-        <w:pStyle w:val="NoSpacing"/>
-        <w:rPr>
-          <w:b/>
-        </w:rPr>
-      </w:pPr>
-      <w:r>
-        <w:rPr>
-          <w:b/>
-        </w:rPr>
-        <w:t>Trial filtration and saccade detection</w:t>
-      </w:r>
-    </w:p>
-    <w:p>
-      <w:pPr>
-        <w:pStyle w:val="NoSpacing"/>
-      </w:pPr>
-      <w:r>
-        <w:rPr>
-          <w:b/>
-        </w:rPr>
-        <w:tab/>
-      </w:r>
-      <w:r>
-        <w:t>Trials are included as long as the subject held fixation through the go cue, and then made at least one saccade, without enforcing any restrictions on saccade accuracy. For multi-stimulus trials, trials which ended within 600 ms of the go cue (the minimum duration for a successfully completed trial, see timing section [xxx]) were also excluded. This was done to minimize the number of trials which ended before the subjects full response could be reported</w:t>
-      </w:r>
-      <w:r>
-        <w:t>, and ensure that single saccades were indicative of a unified percept rather than a lapse</w:t>
-      </w:r>
-      <w:r>
-        <w:t>.</w:t>
-      </w:r>
-    </w:p>
-    <w:p>
-      <w:pPr>
-        <w:pStyle w:val="NoSpacing"/>
-        <w:ind w:firstLine="720"/>
-        <w:rPr>
-          <w:color w:val="000000" w:themeColor="text1"/>
-        </w:rPr>
-      </w:pPr>
-      <w:r>
-        <w:t xml:space="preserve">Saccades were defined as any eye movement exceeding </w:t>
-      </w:r>
-      <w:r>
-        <w:t xml:space="preserve"> </w:t>
-      </w:r>
-      <w:r>
-        <w:t xml:space="preserve">50 degrees per second and followed by at least </w:t>
-      </w:r>
-      <w:r>
-        <w:t>30</w:t>
-      </w:r>
-      <w:r>
-        <w:t xml:space="preserve"> ms of very littl</w:t>
-      </w:r>
-      <w:r>
-        <w:t>e eye movement (max velocity &lt;25</w:t>
-      </w:r>
-      <w:r>
-        <w:t xml:space="preserve"> deg/s)</w:t>
-      </w:r>
-      <w:r>
-        <w:t>.</w:t>
-      </w:r>
-      <w:r>
-        <w:t xml:space="preserve"> Saccades of less than 3</w:t>
-      </w:r>
-      <w:r>
-        <w:t xml:space="preserve"> deg</w:t>
-      </w:r>
-      <w:r>
-        <w:t xml:space="preserve">rees were considered corrective </w:t>
-      </w:r>
-      <w:r>
-        <w:t>[XXX] and were no</w:t>
-      </w:r>
-      <w:r>
-        <w:t>t</w:t>
-      </w:r>
-      <w:r>
-        <w:t xml:space="preserve"> included </w:t>
-      </w:r>
-      <w:r>
-        <w:t xml:space="preserve">as responses </w:t>
-      </w:r>
-      <w:r>
-        <w:t xml:space="preserve">in subsequent analyses. </w:t>
-      </w:r>
-    </w:p>
-    <w:p>
-      <w:pPr>
-        <w:pStyle w:val="NoSpacing"/>
-        <w:rPr>
-          <w:color w:val="000000" w:themeColor="text1"/>
-        </w:rPr>
-      </w:pPr>
-      <w:r>
-        <w:rPr>
-          <w:color w:val="000000" w:themeColor="text1"/>
-        </w:rPr>
-        <w:tab/>
-        <w:t xml:space="preserve"> </w:t>
-      </w:r>
-    </w:p>
-    <w:p>
-      <w:pPr>
-        <w:pStyle w:val="NoSpacing"/>
-        <w:rPr>
-          <w:b/>
-        </w:rPr>
-      </w:pPr>
-      <w:r>
-        <w:rPr>
-          <w:b/>
-        </w:rPr>
-        <w:t>Models of Causal inference</w:t>
-      </w:r>
-    </w:p>
-    <w:p>
-      <w:pPr>
-        <w:pStyle w:val="NoSpacing"/>
-      </w:pPr>
-      <w:r>
-        <w:rPr>
-          <w:b/>
-        </w:rPr>
-        <w:tab/>
-      </w:r>
-      <w:r>
-        <w:t>We build upon the standard model of multisensory causal inference [kording ref]. This includes both the ideal observer model, as well as adapted versions which are sub-optimal but for which there is support in the behavioral literature. In order to compare these models with behavior, it is first necessary to compute the response probabilities for the various conditions under each of the generative models. A brief overview of how these probabilities are computed is given below.</w:t>
-      </w:r>
-      <w:r>
-        <w:t xml:space="preserve"> </w:t>
-      </w:r>
-    </w:p>
-    <w:p>
-      <w:pPr>
-        <w:pStyle w:val="NoSpacing"/>
-        <w:rPr>
-          <w:b/>
-        </w:rPr>
-      </w:pPr>
     </w:p>
     <w:p>
       <w:pPr>
@@ -1623,7 +2150,29 @@
         <w:rPr>
           <w:i/>
         </w:rPr>
-        <w:t>A full derivation of p(c=k|xa,xv) can be found here XXX</w:t>
+        <w:t>A full derivation of p(c=</w:t>
+      </w:r>
+      <w:proofErr w:type="spellStart"/>
+      <w:r>
+        <w:rPr>
+          <w:i/>
+        </w:rPr>
+        <w:t>k|</w:t>
+      </w:r>
+      <w:proofErr w:type="gramStart"/>
+      <w:r>
+        <w:rPr>
+          <w:i/>
+        </w:rPr>
+        <w:t>xa,xv</w:t>
+      </w:r>
+      <w:proofErr w:type="spellEnd"/>
+      <w:proofErr w:type="gramEnd"/>
+      <w:r>
+        <w:rPr>
+          <w:i/>
+        </w:rPr>
+        <w:t>) can be found here XXX</w:t>
       </w:r>
     </w:p>
     <w:p>
@@ -1635,6 +2184,7 @@
         </w:rPr>
       </w:pPr>
       <w:r>
+        <w:lastRenderedPageBreak/>
         <w:tab/>
         <w:t xml:space="preserve">Here we assume that the subject reports a single target if the posterior probability </w:t>
       </w:r>
@@ -1739,8 +2289,17 @@
           <w:rFonts w:eastAsiaTheme="minorEastAsia"/>
           <w:szCs w:val="28"/>
         </w:rPr>
-        <w:t xml:space="preserve"> is greater than 0.5, with some lapse probability ,</w:t>
-      </w:r>
+        <w:t xml:space="preserve"> is greater than 0.5, with some lapse </w:t>
+      </w:r>
+      <w:proofErr w:type="gramStart"/>
+      <w:r>
+        <w:rPr>
+          <w:rFonts w:eastAsiaTheme="minorEastAsia"/>
+          <w:szCs w:val="28"/>
+        </w:rPr>
+        <w:t>probability ,</w:t>
+      </w:r>
+      <w:proofErr w:type="gramEnd"/>
     </w:p>
     <w:p>
       <w:pPr>
@@ -2086,8 +2645,16 @@
         <w:rPr>
           <w:rFonts w:eastAsiaTheme="minorEastAsia"/>
         </w:rPr>
-        <w:t xml:space="preserve"> is the Iverson bracket which is 1 if the argument inside is true and 0 otherwise [ref].</w:t>
-      </w:r>
+        <w:t xml:space="preserve"> is the Iverson bracket which is 1 if the argument inside is true and 0 otherwise [</w:t>
+      </w:r>
+      <w:proofErr w:type="gramStart"/>
+      <w:r>
+        <w:rPr>
+          <w:rFonts w:eastAsiaTheme="minorEastAsia"/>
+        </w:rPr>
+        <w:t>ref].</w:t>
+      </w:r>
+      <w:proofErr w:type="gramEnd"/>
     </w:p>
     <w:p>
       <w:pPr>
@@ -2147,7 +2714,15 @@
         <w:t>:</w:t>
       </w:r>
       <w:r>
-        <w:t xml:space="preserve"> The final possibility is that subjects are not performing causal inference at all, and are instead integrating (or segregating) stimuli on every trial regardless of perceived separation between stimuli. We consider a generalized version of this model which performs fusion or segregation randomly (stochastic fusion) at some rate </w:t>
+        <w:t xml:space="preserve"> The final possibility is that subjects are not performing causal inference at </w:t>
+      </w:r>
+      <w:proofErr w:type="gramStart"/>
+      <w:r>
+        <w:t>all, and</w:t>
+      </w:r>
+      <w:proofErr w:type="gramEnd"/>
+      <w:r>
+        <w:t xml:space="preserve"> are instead integrating (or segregating) stimuli on every trial regardless of perceived separation between stimuli. We consider a generalized version of this model which performs fusion or segregation randomly (stochastic fusion) at some rate </w:t>
       </w:r>
       <m:oMath>
         <m:sSub>
@@ -4083,10 +4658,26 @@
         <w:t xml:space="preserve"> do not yet address caus</w:t>
       </w:r>
       <w:r>
-        <w:t>al inference, and assume perfect knowledge of the causal structure of the stimuli</w:t>
-      </w:r>
-      <w:r>
-        <w:t>. Therefore in order to compare with real data (which will have a mix o</w:t>
+        <w:t xml:space="preserve">al </w:t>
+      </w:r>
+      <w:proofErr w:type="gramStart"/>
+      <w:r>
+        <w:t>inference, and</w:t>
+      </w:r>
+      <w:proofErr w:type="gramEnd"/>
+      <w:r>
+        <w:t xml:space="preserve"> assume perfect knowledge of the causal structure of the stimuli</w:t>
+      </w:r>
+      <w:r>
+        <w:t xml:space="preserve">. </w:t>
+      </w:r>
+      <w:proofErr w:type="gramStart"/>
+      <w:r>
+        <w:t>Therefore</w:t>
+      </w:r>
+      <w:proofErr w:type="gramEnd"/>
+      <w:r>
+        <w:t xml:space="preserve"> in order to compare with real data (which will have a mix o</w:t>
       </w:r>
       <w:r>
         <w:t>f one and two saccade responses</w:t>
@@ -4104,13 +4695,37 @@
         <w:t>averaging strategy that has been reported as the most common perceptual strategy us</w:t>
       </w:r>
       <w:r>
-        <w:t xml:space="preserve">ed by humans in a similar task [rohe 2015, lacerbi 2018, </w:t>
+        <w:t>ed by humans in a similar task [</w:t>
+      </w:r>
+      <w:proofErr w:type="spellStart"/>
+      <w:r>
+        <w:t>rohe</w:t>
+      </w:r>
+      <w:proofErr w:type="spellEnd"/>
+      <w:r>
+        <w:t xml:space="preserve"> 2015, </w:t>
+      </w:r>
+      <w:proofErr w:type="spellStart"/>
+      <w:r>
+        <w:t>lacerbi</w:t>
+      </w:r>
+      <w:proofErr w:type="spellEnd"/>
+      <w:r>
+        <w:t xml:space="preserve"> 2018, </w:t>
       </w:r>
       <w:r>
         <w:t>XXX</w:t>
       </w:r>
       <w:r>
-        <w:t xml:space="preserve">], although probability matching and model selection strategies have been proposed elsewhere [wozny 2010, </w:t>
+        <w:t>], although probability matching and model selection strategies have been proposed elsewhere [</w:t>
+      </w:r>
+      <w:proofErr w:type="spellStart"/>
+      <w:r>
+        <w:t>wozny</w:t>
+      </w:r>
+      <w:proofErr w:type="spellEnd"/>
+      <w:r>
+        <w:t xml:space="preserve"> 2010, </w:t>
       </w:r>
       <w:r>
         <w:t>XXX</w:t>
@@ -4150,6 +4765,7 @@
         <w:rPr>
           <w:noProof/>
         </w:rPr>
+        <w:lastRenderedPageBreak/>
         <w:drawing>
           <wp:inline distT="0" distB="0" distL="0" distR="0" wp14:anchorId="1F82B4A6" wp14:editId="745909D6">
             <wp:extent cx="4210050" cy="1171575"/>
@@ -4244,69 +4860,94 @@
         <w:t>to</w:t>
       </w:r>
       <w:r>
+        <w:t xml:space="preserve"> behavior. However, </w:t>
+      </w:r>
+      <w:proofErr w:type="gramStart"/>
+      <w:r>
+        <w:t>assuming that</w:t>
+      </w:r>
+      <w:proofErr w:type="gramEnd"/>
+      <w:r>
+        <w:t xml:space="preserve"> subjects make single saccade reports only when these estimates are close together, and after correcting for difference in number of saccades across trials (see below), the average behavioral response distribution should still be well described by these estimates.</w:t>
+      </w:r>
+    </w:p>
+    <w:p>
+      <w:pPr>
+        <w:pStyle w:val="NoSpacing"/>
+        <w:rPr>
+          <w:b/>
+        </w:rPr>
+      </w:pPr>
+    </w:p>
+    <w:p>
+      <w:pPr>
+        <w:pStyle w:val="NoSpacing"/>
+        <w:rPr>
+          <w:b/>
+        </w:rPr>
+      </w:pPr>
+      <w:r>
+        <w:rPr>
+          <w:b/>
+        </w:rPr>
+        <w:t>Model fitting</w:t>
+      </w:r>
+    </w:p>
+    <w:p>
+      <w:pPr>
+        <w:pStyle w:val="NoSpacing"/>
+        <w:rPr>
+          <w:color w:val="FF0000"/>
+        </w:rPr>
+      </w:pPr>
+      <w:r>
+        <w:rPr>
+          <w:b/>
+        </w:rPr>
+        <w:tab/>
+      </w:r>
+      <w:r>
+        <w:t>The model is fit by maximizing the likelihood</w:t>
+      </w:r>
+      <w:r>
+        <w:t xml:space="preserve"> (minimizing the log likelihood)</w:t>
+      </w:r>
+      <w:r>
+        <w:t xml:space="preserve"> of the actual saccade distributions under the </w:t>
+      </w:r>
+      <w:r>
+        <w:t xml:space="preserve">probability distribution described by the </w:t>
+      </w:r>
+      <w:r>
+        <w:t xml:space="preserve">model. </w:t>
+      </w:r>
+      <w:r>
+        <w:t xml:space="preserve">Parameter optimization was done using a nonlinear simplex search algorithm as implemented in </w:t>
+      </w:r>
+      <w:proofErr w:type="spellStart"/>
+      <w:r>
+        <w:t>Matlab’s</w:t>
+      </w:r>
+      <w:proofErr w:type="spellEnd"/>
+      <w:r>
         <w:t xml:space="preserve"> </w:t>
       </w:r>
-      <w:r>
-        <w:lastRenderedPageBreak/>
-        <w:t>behavior. However, assuming that subjects make single saccade reports only when these estimates are close together, and after correcting for difference in number of saccades across trials (see below), the average behavioral response distribution should still be well described by these estimates.</w:t>
-      </w:r>
-    </w:p>
-    <w:p>
-      <w:pPr>
-        <w:pStyle w:val="NoSpacing"/>
-        <w:rPr>
-          <w:b/>
-        </w:rPr>
-      </w:pPr>
-    </w:p>
-    <w:p>
-      <w:pPr>
-        <w:pStyle w:val="NoSpacing"/>
-        <w:rPr>
-          <w:b/>
-        </w:rPr>
-      </w:pPr>
-      <w:r>
-        <w:rPr>
-          <w:b/>
-        </w:rPr>
-        <w:t>Model fitting</w:t>
-      </w:r>
-    </w:p>
-    <w:p>
-      <w:pPr>
-        <w:pStyle w:val="NoSpacing"/>
-        <w:rPr>
-          <w:color w:val="FF0000"/>
-        </w:rPr>
-      </w:pPr>
-      <w:r>
-        <w:rPr>
-          <w:b/>
-        </w:rPr>
-        <w:tab/>
-      </w:r>
-      <w:r>
-        <w:t>The model is fit by maximizing the likelihood</w:t>
-      </w:r>
-      <w:r>
-        <w:t xml:space="preserve"> (minimizing the log likelihood)</w:t>
-      </w:r>
-      <w:r>
-        <w:t xml:space="preserve"> of the actual saccade distributions under the </w:t>
-      </w:r>
-      <w:r>
-        <w:t xml:space="preserve">probability distribution described by the </w:t>
-      </w:r>
-      <w:r>
-        <w:t xml:space="preserve">model. </w:t>
-      </w:r>
-      <w:r>
-        <w:t>Parameter optimization was done using a nonlinear simplex search algorithm as implemented in Matlab’s fminsearch function (M</w:t>
+      <w:proofErr w:type="spellStart"/>
+      <w:r>
+        <w:t>fminsearch</w:t>
+      </w:r>
+      <w:proofErr w:type="spellEnd"/>
+      <w:r>
+        <w:t xml:space="preserve"> function (</w:t>
+      </w:r>
+      <w:proofErr w:type="spellStart"/>
+      <w:r>
+        <w:t>M</w:t>
       </w:r>
       <w:r>
         <w:t>atlab</w:t>
       </w:r>
+      <w:proofErr w:type="spellEnd"/>
       <w:r>
         <w:t xml:space="preserve"> 2016a)</w:t>
       </w:r>
@@ -4352,12 +4993,14 @@
         </w:rPr>
         <w:t>σ</w:t>
       </w:r>
+      <w:proofErr w:type="spellStart"/>
       <w:r>
         <w:rPr>
           <w:vertAlign w:val="subscript"/>
         </w:rPr>
         <w:t>An</w:t>
       </w:r>
+      <w:proofErr w:type="spellEnd"/>
       <w:r>
         <w:t xml:space="preserve"> for near targets and</w:t>
       </w:r>
@@ -4370,12 +5013,14 @@
         </w:rPr>
         <w:t>σ</w:t>
       </w:r>
+      <w:proofErr w:type="spellStart"/>
       <w:r>
         <w:rPr>
           <w:vertAlign w:val="subscript"/>
         </w:rPr>
         <w:t>Af</w:t>
       </w:r>
+      <w:proofErr w:type="spellEnd"/>
       <w:r>
         <w:t xml:space="preserve"> </w:t>
       </w:r>
@@ -4401,7 +5046,15 @@
         <w:t>Likelihood for each set of parameters was obtained by</w:t>
       </w:r>
       <w:r>
-        <w:t xml:space="preserve"> evaluating the probability density function at the location of each real saccade endpoint in the training dataset, and summing these values together.</w:t>
+        <w:t xml:space="preserve"> evaluating the probability density function at the location of each real saccade endpoint in the training </w:t>
+      </w:r>
+      <w:proofErr w:type="gramStart"/>
+      <w:r>
+        <w:t>dataset, and</w:t>
+      </w:r>
+      <w:proofErr w:type="gramEnd"/>
+      <w:r>
+        <w:t xml:space="preserve"> summing these values together.</w:t>
       </w:r>
       <w:r>
         <w:rPr>
@@ -4605,6 +5258,7 @@
         <w:rPr>
           <w:b/>
         </w:rPr>
+        <w:lastRenderedPageBreak/>
         <w:t xml:space="preserve">Perceptual Modeling – Comparison with behavior </w:t>
       </w:r>
       <w:r>
@@ -4655,7 +5309,19 @@
         <w:t>In order to directly compare the model results with behavior, we adopted a generative approach to create synthetic saccade distributions from the fit model parameters</w:t>
       </w:r>
       <w:r>
-        <w:t>. First, the model assumes that the one (C=1) or two (C=2) cause conditions are determined by drawing from a binomial distribution with the common source prior P(C=1) = p</w:t>
+        <w:t xml:space="preserve">. First, the model assumes that the one (C=1) or two (C=2) </w:t>
+      </w:r>
+      <w:proofErr w:type="gramStart"/>
+      <w:r>
+        <w:t>cause</w:t>
+      </w:r>
+      <w:proofErr w:type="gramEnd"/>
+      <w:r>
+        <w:t xml:space="preserve"> conditions are determined by drawing from a binomial distribution with the common source prior P(C=1) = </w:t>
+      </w:r>
+      <w:proofErr w:type="spellStart"/>
+      <w:r>
+        <w:t>p</w:t>
       </w:r>
       <w:r>
         <w:rPr>
@@ -4663,8 +5329,18 @@
         </w:rPr>
         <w:t>common</w:t>
       </w:r>
-      <w:r>
-        <w:t>. The model also assumes that there exists a normal prior distribution of possible target locations described by N(mu</w:t>
+      <w:proofErr w:type="spellEnd"/>
+      <w:r>
+        <w:t xml:space="preserve">. The model also assumes that there exists a normal prior distribution of possible target locations described by </w:t>
+      </w:r>
+      <w:proofErr w:type="gramStart"/>
+      <w:r>
+        <w:t>N(</w:t>
+      </w:r>
+      <w:proofErr w:type="spellStart"/>
+      <w:proofErr w:type="gramEnd"/>
+      <w:r>
+        <w:t>mu</w:t>
       </w:r>
       <w:r>
         <w:rPr>
@@ -4672,8 +5348,13 @@
         </w:rPr>
         <w:t>p</w:t>
       </w:r>
-      <w:r>
-        <w:t>, sig</w:t>
+      <w:proofErr w:type="spellEnd"/>
+      <w:r>
+        <w:t xml:space="preserve">, </w:t>
+      </w:r>
+      <w:proofErr w:type="spellStart"/>
+      <w:r>
+        <w:t>sig</w:t>
       </w:r>
       <w:r>
         <w:rPr>
@@ -4681,6 +5362,7 @@
         </w:rPr>
         <w:t>p</w:t>
       </w:r>
+      <w:proofErr w:type="spellEnd"/>
       <w:r>
         <w:t>)</w:t>
       </w:r>
@@ -4691,7 +5373,11 @@
         <w:t xml:space="preserve">. </w:t>
       </w:r>
       <w:r>
-        <w:t>In this iteration the value mu</w:t>
+        <w:t xml:space="preserve">In this iteration the value </w:t>
+      </w:r>
+      <w:proofErr w:type="spellStart"/>
+      <w:r>
+        <w:t>mu</w:t>
       </w:r>
       <w:r>
         <w:rPr>
@@ -4699,6 +5385,7 @@
         </w:rPr>
         <w:t>p</w:t>
       </w:r>
+      <w:proofErr w:type="spellEnd"/>
       <w:r>
         <w:t xml:space="preserve"> = 0, reflecting a distribution centered on the midline. When in the C=1 condition, a single target location</w:t>
       </w:r>
@@ -4715,7 +5402,11 @@
         <w:t>)</w:t>
       </w:r>
       <w:r>
-        <w:t xml:space="preserve"> is drawn from the prior distribution and used to generate estimates of both auditory (x</w:t>
+        <w:t xml:space="preserve"> is drawn from the prior distribution and used to generate estimates of both auditory (</w:t>
+      </w:r>
+      <w:proofErr w:type="spellStart"/>
+      <w:r>
+        <w:t>x</w:t>
       </w:r>
       <w:r>
         <w:rPr>
@@ -4723,8 +5414,13 @@
         </w:rPr>
         <w:t>A</w:t>
       </w:r>
-      <w:r>
-        <w:t>) and visual (x</w:t>
+      <w:proofErr w:type="spellEnd"/>
+      <w:r>
+        <w:t>) and visual (</w:t>
+      </w:r>
+      <w:proofErr w:type="spellStart"/>
+      <w:r>
+        <w:t>x</w:t>
       </w:r>
       <w:r>
         <w:rPr>
@@ -4732,6 +5428,7 @@
         </w:rPr>
         <w:t>V</w:t>
       </w:r>
+      <w:proofErr w:type="spellEnd"/>
       <w:r>
         <w:t>) percepts by sampling from a normal distribution centered on S</w:t>
       </w:r>
@@ -4817,11 +5514,7 @@
         <w:t xml:space="preserve"> respectively. These draws are meant to reflect sensory noise corrupting the target estimate.</w:t>
       </w:r>
       <w:r>
-        <w:t xml:space="preserve"> The model then uses the Bayesian integration strategy described above to produce a single </w:t>
-      </w:r>
-      <w:r>
-        <w:lastRenderedPageBreak/>
-        <w:t>saccade estimate for that trial.</w:t>
+        <w:t xml:space="preserve"> The model then uses the Bayesian integration strategy described above to produce a single saccade estimate for that trial.</w:t>
       </w:r>
       <w:r>
         <w:t xml:space="preserve"> In the C=2 condition, two target locations are drawn independently (S</w:t>
@@ -4842,7 +5535,11 @@
         <w:t>V</w:t>
       </w:r>
       <w:r>
-        <w:t>) and estimates x</w:t>
+        <w:t xml:space="preserve">) and estimates </w:t>
+      </w:r>
+      <w:proofErr w:type="spellStart"/>
+      <w:r>
+        <w:t>x</w:t>
       </w:r>
       <w:r>
         <w:rPr>
@@ -4850,11 +5547,16 @@
         </w:rPr>
         <w:t>A</w:t>
       </w:r>
+      <w:proofErr w:type="spellEnd"/>
       <w:r>
         <w:t xml:space="preserve"> </w:t>
       </w:r>
       <w:r>
-        <w:t>and x</w:t>
+        <w:t xml:space="preserve">and </w:t>
+      </w:r>
+      <w:proofErr w:type="spellStart"/>
+      <w:r>
+        <w:t>x</w:t>
       </w:r>
       <w:r>
         <w:rPr>
@@ -4862,6 +5564,7 @@
         </w:rPr>
         <w:t>V</w:t>
       </w:r>
+      <w:proofErr w:type="spellEnd"/>
       <w:r>
         <w:t xml:space="preserve"> are then drawn </w:t>
       </w:r>
@@ -4950,7 +5653,15 @@
         <w:ind w:firstLine="720"/>
       </w:pPr>
       <w:r>
-        <w:t>- extra aud variance term</w:t>
+        <w:t xml:space="preserve">- extra </w:t>
+      </w:r>
+      <w:proofErr w:type="spellStart"/>
+      <w:r>
+        <w:t>aud</w:t>
+      </w:r>
+      <w:proofErr w:type="spellEnd"/>
+      <w:r>
+        <w:t xml:space="preserve"> variance term</w:t>
       </w:r>
     </w:p>
     <w:p>
@@ -4986,13 +5697,37 @@
       </w:pPr>
       <w:r>
         <w:tab/>
-        <w:t>One of the major differences from previous models (kording) is the inclusion of a second auditory variance term. This was done because the variance on very lateral auditory targets was much lower than the variance on very medial targets. There are two reasons for this difference, the first is that the auditory discrimination is more challenging for the mi</w:t>
-      </w:r>
-      <w:r>
-        <w:t>ddle targets (12 degrees from nearest aud target</w:t>
-      </w:r>
-      <w:r>
-        <w:t>, 6 deg off fixation) than on the lateral targets (18 degrees from nearest aud target, 24 degrees from fixation). The second is that the monkey has been trained to make a saccade of at least 6 degrees to either the left or right on every trial. This biases the monkey towards making large saccades, even when the target is actually “perceived” near the midline. We think it’s possible that when a monkey is making a difficult discrimination (</w:t>
+        <w:t>One of the major differences from previous models (</w:t>
+      </w:r>
+      <w:proofErr w:type="spellStart"/>
+      <w:r>
+        <w:t>kording</w:t>
+      </w:r>
+      <w:proofErr w:type="spellEnd"/>
+      <w:r>
+        <w:t>) is the inclusion of a second auditory variance term. This was done because the variance on very lateral auditory targets was much lower than the variance on very medial targets. There are two reasons for this difference, the first is that the auditory discrimination is more challenging for the mi</w:t>
+      </w:r>
+      <w:r>
+        <w:t xml:space="preserve">ddle targets (12 degrees from nearest </w:t>
+      </w:r>
+      <w:proofErr w:type="spellStart"/>
+      <w:r>
+        <w:t>aud</w:t>
+      </w:r>
+      <w:proofErr w:type="spellEnd"/>
+      <w:r>
+        <w:t xml:space="preserve"> target</w:t>
+      </w:r>
+      <w:r>
+        <w:t xml:space="preserve">, 6 deg off fixation) than on the lateral targets (18 degrees from nearest </w:t>
+      </w:r>
+      <w:proofErr w:type="spellStart"/>
+      <w:r>
+        <w:t>aud</w:t>
+      </w:r>
+      <w:proofErr w:type="spellEnd"/>
+      <w:r>
+        <w:t xml:space="preserve"> target, 24 degrees from fixation). The second is that the monkey has been trained to make a saccade of at least 6 degrees to either the left or right on every trial. This biases the monkey towards making large saccades, even when the target is actually “perceived” near the midline. We think it’s possible that when a monkey is making a difficult discrimination (</w:t>
       </w:r>
       <w:r>
         <w:t xml:space="preserve">i.e. </w:t>
@@ -5010,7 +5745,21 @@
         <w:rPr>
           <w:color w:val="FF0000"/>
         </w:rPr>
-        <w:t xml:space="preserve"> Also could be tested by changing the prior from a central one to a bimodal one</w:t>
+        <w:t xml:space="preserve"> </w:t>
+      </w:r>
+      <w:proofErr w:type="gramStart"/>
+      <w:r>
+        <w:rPr>
+          <w:color w:val="FF0000"/>
+        </w:rPr>
+        <w:t>Also</w:t>
+      </w:r>
+      <w:proofErr w:type="gramEnd"/>
+      <w:r>
+        <w:rPr>
+          <w:color w:val="FF0000"/>
+        </w:rPr>
+        <w:t xml:space="preserve"> could be tested by changing the prior from a central one to a bimodal one</w:t>
       </w:r>
       <w:r>
         <w:rPr>
@@ -5052,8 +5801,13 @@
         </w:rPr>
       </w:pPr>
       <w:r>
-        <w:t>Does the model capture behavior well</w:t>
-      </w:r>
+        <w:t xml:space="preserve">Does the model capture behavior </w:t>
+      </w:r>
+      <w:proofErr w:type="gramStart"/>
+      <w:r>
+        <w:t>well</w:t>
+      </w:r>
+      <w:proofErr w:type="gramEnd"/>
     </w:p>
     <w:p>
       <w:pPr>
@@ -5067,8 +5821,13 @@
         </w:rPr>
       </w:pPr>
       <w:r>
-        <w:t>How does the model compare with other possibilities</w:t>
-      </w:r>
+        <w:t xml:space="preserve">How does the model compare with other </w:t>
+      </w:r>
+      <w:proofErr w:type="gramStart"/>
+      <w:r>
+        <w:t>possibilities</w:t>
+      </w:r>
+      <w:proofErr w:type="gramEnd"/>
     </w:p>
     <w:p>
       <w:pPr>
@@ -5082,7 +5841,15 @@
         </w:rPr>
       </w:pPr>
       <w:r>
-        <w:t>What are some things we can pull out from looking at the model fits (accuracy, bias, priors)</w:t>
+        <w:t xml:space="preserve">What are some things we can pull out from looking at the model fits (accuracy, </w:t>
+      </w:r>
+      <w:proofErr w:type="gramStart"/>
+      <w:r>
+        <w:t>bias,</w:t>
+      </w:r>
+      <w:proofErr w:type="gramEnd"/>
+      <w:r>
+        <w:t xml:space="preserve"> priors)</w:t>
       </w:r>
     </w:p>
     <w:p>
@@ -5112,8 +5879,13 @@
         </w:rPr>
       </w:pPr>
       <w:r>
-        <w:t>What does this tell us about CI as a strategy used in the brain</w:t>
-      </w:r>
+        <w:t xml:space="preserve">What does this tell us about CI as a strategy used in the </w:t>
+      </w:r>
+      <w:proofErr w:type="gramStart"/>
+      <w:r>
+        <w:t>brain</w:t>
+      </w:r>
+      <w:proofErr w:type="gramEnd"/>
     </w:p>
     <w:p>
       <w:pPr>
@@ -5147,7 +5919,21 @@
         <w:rPr>
           <w:b/>
         </w:rPr>
-        <w:t xml:space="preserve"> are able to localize</w:t>
+        <w:t xml:space="preserve"> </w:t>
+      </w:r>
+      <w:proofErr w:type="gramStart"/>
+      <w:r>
+        <w:rPr>
+          <w:b/>
+        </w:rPr>
+        <w:t>are able to</w:t>
+      </w:r>
+      <w:proofErr w:type="gramEnd"/>
+      <w:r>
+        <w:rPr>
+          <w:b/>
+        </w:rPr>
+        <w:t xml:space="preserve"> localize</w:t>
       </w:r>
       <w:r>
         <w:rPr>
@@ -5200,7 +5986,15 @@
         <w:t>ure</w:t>
       </w:r>
       <w:r>
-        <w:t xml:space="preserve"> S1). Finally, when targets were well separated subjects were easily able to discriminate and report both target locations, in a manner consistent with their unisensory estimates</w:t>
+        <w:t xml:space="preserve"> S1). Finally, when targets were well separated subjects were easily able to discriminate and report both target locations, in a manner consistent with their </w:t>
+      </w:r>
+      <w:proofErr w:type="spellStart"/>
+      <w:r>
+        <w:t>unisensory</w:t>
+      </w:r>
+      <w:proofErr w:type="spellEnd"/>
+      <w:r>
+        <w:t xml:space="preserve"> estimates</w:t>
       </w:r>
       <w:r>
         <w:t xml:space="preserve"> (figure 1, right)</w:t>
@@ -5217,7 +6011,6 @@
         <w:rPr>
           <w:color w:val="FF0000"/>
         </w:rPr>
-        <w:lastRenderedPageBreak/>
         <w:tab/>
       </w:r>
       <w:r>
@@ -5251,7 +6044,15 @@
       </w:pPr>
       <w:r>
         <w:tab/>
-        <w:t>XXX need to include something about the number of saccades vs target sep (in figure 2 below)</w:t>
+        <w:t xml:space="preserve">XXX need to include something about the number of saccades vs target </w:t>
+      </w:r>
+      <w:proofErr w:type="spellStart"/>
+      <w:r>
+        <w:t>sep</w:t>
+      </w:r>
+      <w:proofErr w:type="spellEnd"/>
+      <w:r>
+        <w:t xml:space="preserve"> (in figure 2 below)</w:t>
       </w:r>
     </w:p>
     <w:p>
@@ -5281,7 +6082,7 @@
                     <pic:cNvPicPr/>
                   </pic:nvPicPr>
                   <pic:blipFill>
-                    <a:blip r:embed="rId8"/>
+                    <a:blip r:embed="rId9"/>
                     <a:stretch>
                       <a:fillRect/>
                     </a:stretch>
@@ -5465,8 +6266,13 @@
         </w:rPr>
         <w:commentReference w:id="6"/>
       </w:r>
-      <w:r>
-        <w:t>Additionally the model was able to capture the relationship between target separation and number of saccades, which was never explicitly fit in the model (figure 2C).</w:t>
+      <w:proofErr w:type="gramStart"/>
+      <w:r>
+        <w:t>Additionally</w:t>
+      </w:r>
+      <w:proofErr w:type="gramEnd"/>
+      <w:r>
+        <w:t xml:space="preserve"> the model was able to capture the relationship between target separation and number of saccades, which was never explicitly fit in the model (figure 2C).</w:t>
       </w:r>
     </w:p>
     <w:p>
@@ -5498,6 +6304,7 @@
           <w:b/>
           <w:noProof/>
         </w:rPr>
+        <w:lastRenderedPageBreak/>
         <w:t>A)</w:t>
       </w:r>
     </w:p>
@@ -5655,7 +6462,7 @@
                     </pic:cNvPicPr>
                   </pic:nvPicPr>
                   <pic:blipFill rotWithShape="1">
-                    <a:blip r:embed="rId9" cstate="print">
+                    <a:blip r:embed="rId10" cstate="print">
                       <a:duotone>
                         <a:prstClr val="black"/>
                         <a:schemeClr val="accent2">
@@ -5732,7 +6539,7 @@
                     </pic:cNvPicPr>
                   </pic:nvPicPr>
                   <pic:blipFill rotWithShape="1">
-                    <a:blip r:embed="rId9" cstate="print">
+                    <a:blip r:embed="rId10" cstate="print">
                       <a:duotone>
                         <a:prstClr val="black"/>
                         <a:schemeClr val="accent5">
@@ -5910,7 +6717,7 @@
                     </pic:cNvPicPr>
                   </pic:nvPicPr>
                   <pic:blipFill rotWithShape="1">
-                    <a:blip r:embed="rId9" cstate="print">
+                    <a:blip r:embed="rId11" cstate="print">
                       <a:extLst>
                         <a:ext uri="{28A0092B-C50C-407E-A947-70E740481C1C}">
                           <a14:useLocalDpi xmlns:a14="http://schemas.microsoft.com/office/drawing/2010/main" val="0"/>
@@ -6073,7 +6880,7 @@
                     </pic:cNvPicPr>
                   </pic:nvPicPr>
                   <pic:blipFill rotWithShape="1">
-                    <a:blip r:embed="rId10" cstate="print">
+                    <a:blip r:embed="rId12" cstate="print">
                       <a:extLst>
                         <a:ext uri="{28A0092B-C50C-407E-A947-70E740481C1C}">
                           <a14:useLocalDpi xmlns:a14="http://schemas.microsoft.com/office/drawing/2010/main" val="0"/>
@@ -6135,7 +6942,7 @@
                     </pic:cNvPicPr>
                   </pic:nvPicPr>
                   <pic:blipFill rotWithShape="1">
-                    <a:blip r:embed="rId11" cstate="print">
+                    <a:blip r:embed="rId13" cstate="print">
                       <a:extLst>
                         <a:ext uri="{28A0092B-C50C-407E-A947-70E740481C1C}">
                           <a14:useLocalDpi xmlns:a14="http://schemas.microsoft.com/office/drawing/2010/main" val="0"/>
@@ -6191,7 +6998,7 @@
                     </pic:cNvPicPr>
                   </pic:nvPicPr>
                   <pic:blipFill rotWithShape="1">
-                    <a:blip r:embed="rId10" cstate="print">
+                    <a:blip r:embed="rId12" cstate="print">
                       <a:extLst>
                         <a:ext uri="{28A0092B-C50C-407E-A947-70E740481C1C}">
                           <a14:useLocalDpi xmlns:a14="http://schemas.microsoft.com/office/drawing/2010/main" val="0"/>
@@ -6253,7 +7060,7 @@
                     </pic:cNvPicPr>
                   </pic:nvPicPr>
                   <pic:blipFill rotWithShape="1">
-                    <a:blip r:embed="rId11" cstate="print">
+                    <a:blip r:embed="rId13" cstate="print">
                       <a:extLst>
                         <a:ext uri="{28A0092B-C50C-407E-A947-70E740481C1C}">
                           <a14:useLocalDpi xmlns:a14="http://schemas.microsoft.com/office/drawing/2010/main" val="0"/>
@@ -6333,7 +7140,7 @@
                     </pic:cNvPicPr>
                   </pic:nvPicPr>
                   <pic:blipFill rotWithShape="1">
-                    <a:blip r:embed="rId12" cstate="print">
+                    <a:blip r:embed="rId14" cstate="print">
                       <a:extLst>
                         <a:ext uri="{28A0092B-C50C-407E-A947-70E740481C1C}">
                           <a14:useLocalDpi xmlns:a14="http://schemas.microsoft.com/office/drawing/2010/main" val="0"/>
@@ -6392,7 +7199,7 @@
                     </pic:cNvPicPr>
                   </pic:nvPicPr>
                   <pic:blipFill rotWithShape="1">
-                    <a:blip r:embed="rId9" cstate="print">
+                    <a:blip r:embed="rId15" cstate="print">
                       <a:extLst>
                         <a:ext uri="{28A0092B-C50C-407E-A947-70E740481C1C}">
                           <a14:useLocalDpi xmlns:a14="http://schemas.microsoft.com/office/drawing/2010/main" val="0"/>
@@ -6453,7 +7260,7 @@
                     </pic:cNvPicPr>
                   </pic:nvPicPr>
                   <pic:blipFill rotWithShape="1">
-                    <a:blip r:embed="rId12" cstate="print">
+                    <a:blip r:embed="rId14" cstate="print">
                       <a:extLst>
                         <a:ext uri="{28A0092B-C50C-407E-A947-70E740481C1C}">
                           <a14:useLocalDpi xmlns:a14="http://schemas.microsoft.com/office/drawing/2010/main" val="0"/>
@@ -6509,7 +7316,7 @@
                     </pic:cNvPicPr>
                   </pic:nvPicPr>
                   <pic:blipFill rotWithShape="1">
-                    <a:blip r:embed="rId9" cstate="print">
+                    <a:blip r:embed="rId15" cstate="print">
                       <a:extLst>
                         <a:ext uri="{28A0092B-C50C-407E-A947-70E740481C1C}">
                           <a14:useLocalDpi xmlns:a14="http://schemas.microsoft.com/office/drawing/2010/main" val="0"/>
@@ -6584,7 +7391,7 @@
                     </pic:cNvPicPr>
                   </pic:nvPicPr>
                   <pic:blipFill rotWithShape="1">
-                    <a:blip r:embed="rId13" cstate="print">
+                    <a:blip r:embed="rId16" cstate="print">
                       <a:extLst>
                         <a:ext uri="{28A0092B-C50C-407E-A947-70E740481C1C}">
                           <a14:useLocalDpi xmlns:a14="http://schemas.microsoft.com/office/drawing/2010/main" val="0"/>
@@ -6677,12 +7484,26 @@
         <w:rPr>
           <w:sz w:val="18"/>
         </w:rPr>
-        <w:t>A) Model fits (lines) vs actual behavior (histograms) for conditions with matching auditory andvisual stimuli</w:t>
-      </w:r>
+        <w:t xml:space="preserve">A) Model fits (lines) vs actual behavior (histograms) for conditions with matching auditory </w:t>
+      </w:r>
+      <w:proofErr w:type="spellStart"/>
       <w:r>
         <w:rPr>
           <w:sz w:val="18"/>
         </w:rPr>
+        <w:t>andvisual</w:t>
+      </w:r>
+      <w:proofErr w:type="spellEnd"/>
+      <w:r>
+        <w:rPr>
+          <w:sz w:val="18"/>
+        </w:rPr>
+        <w:t xml:space="preserve"> stimuli</w:t>
+      </w:r>
+      <w:r>
+        <w:rPr>
+          <w:sz w:val="18"/>
+        </w:rPr>
         <w:t xml:space="preserve"> (B) model fits for a well separable stimulus pair. Note the bimodality of the modeled distribution. (C) number of saccades produced by generative model compared with actual behavior. This feature was not fit by the model but instead falls out automatically from the causal inference judgement</w:t>
       </w:r>
     </w:p>
@@ -6705,6 +7526,7 @@
         <w:pStyle w:val="NoSpacing"/>
       </w:pPr>
       <w:r>
+        <w:lastRenderedPageBreak/>
         <w:tab/>
         <w:t>Quali</w:t>
       </w:r>
@@ -6727,136 +7549,201 @@
         <w:rPr>
           <w:color w:val="000000" w:themeColor="text1"/>
         </w:rPr>
-        <w:t xml:space="preserve">The most likely explanation for this is the presence of erratic saccade behavior on a subset of trials (see examples in -6a-12v, where purple distribution has a very long tail). The way that models are fit disproportionately emphasizes these points, and getting rid of them is an obvious way to improve the current model. Another major difference is the disagreement between optimal and observed behavior for explicit CI as reported by number of saccades. </w:t>
-      </w:r>
-      <w:r>
-        <w:t xml:space="preserve">An optimal observer would have conditions in which 2 saccades were made 100% of the time, whereas the monkey actually makes only one saccade in at least 20% of trials regardless of stimulus configuration (see figure </w:t>
-      </w:r>
-      <w:r>
+        <w:t xml:space="preserve">The most likely explanation for this is the presence of erratic saccade behavior on a subset of trials (see examples in -6a-12v, where purple distribution has a very long tail). The way that models are fit disproportionately emphasizes these </w:t>
+      </w:r>
+      <w:proofErr w:type="gramStart"/>
+      <w:r>
+        <w:rPr>
+          <w:color w:val="000000" w:themeColor="text1"/>
+        </w:rPr>
+        <w:t>points, and</w:t>
+      </w:r>
+      <w:proofErr w:type="gramEnd"/>
+      <w:r>
+        <w:rPr>
+          <w:color w:val="000000" w:themeColor="text1"/>
+        </w:rPr>
+        <w:t xml:space="preserve"> getting rid of them is an obvious way to improve the current model. Another major difference is the disagreement between optimal and observed behavior for explicit CI as reported by number of saccades. </w:t>
+      </w:r>
+      <w:r>
+        <w:t xml:space="preserve">An optimal observer would have conditions in which 2 saccades were made 100% of the time, whereas the monkey </w:t>
+      </w:r>
+      <w:proofErr w:type="gramStart"/>
+      <w:r>
+        <w:t>actually makes</w:t>
+      </w:r>
+      <w:proofErr w:type="gramEnd"/>
+      <w:r>
+        <w:t xml:space="preserve"> only one saccade in at least 20% of trials regardless of stimulus configuration (see figure 2</w:t>
+      </w:r>
+      <w:r>
+        <w:t>C</w:t>
+      </w:r>
+      <w:r>
+        <w:t>, dashed vs solid blue line). This is likely because of a behavioral lapse, in which the monkey did not initiate the second saccade quickly enough or was not paying close attention on that trial</w:t>
+      </w:r>
+      <w:r>
+        <w:rPr>
+          <w:color w:val="FF0000"/>
+        </w:rPr>
+        <w:t>. This could potentially be compensated for by including a lapse parameter in the model fits.</w:t>
+      </w:r>
+    </w:p>
+    <w:p>
+      <w:pPr>
+        <w:pStyle w:val="NoSpacing"/>
+        <w:rPr>
+          <w:b/>
+        </w:rPr>
+      </w:pPr>
+    </w:p>
+    <w:p>
+      <w:pPr>
+        <w:pStyle w:val="NoSpacing"/>
+        <w:rPr>
+          <w:b/>
+        </w:rPr>
+      </w:pPr>
+      <w:r>
+        <w:rPr>
+          <w:b/>
+        </w:rPr>
+        <w:t>Quantitative evaluation of model</w:t>
+      </w:r>
+      <w:r>
+        <w:rPr>
+          <w:b/>
+        </w:rPr>
+        <w:t xml:space="preserve"> XXX</w:t>
+      </w:r>
+    </w:p>
+    <w:p>
+      <w:pPr>
+        <w:pStyle w:val="NoSpacing"/>
+      </w:pPr>
+      <w:r>
+        <w:rPr>
+          <w:b/>
+        </w:rPr>
+        <w:tab/>
+      </w:r>
+      <w:r>
+        <w:t xml:space="preserve">In order to determine if the CI model performed better than either of the potential simpler models considered (pure integration of stimuli or pure </w:t>
+      </w:r>
+      <w:proofErr w:type="spellStart"/>
+      <w:r>
+        <w:t>unisensory</w:t>
+      </w:r>
+      <w:proofErr w:type="spellEnd"/>
+      <w:r>
+        <w:t xml:space="preserve"> target estimation), a direct compa</w:t>
+      </w:r>
+      <w:r>
+        <w:t xml:space="preserve">rison using </w:t>
+      </w:r>
+      <w:r>
+        <w:t>BIC</w:t>
+      </w:r>
+      <w:r>
+        <w:t xml:space="preserve"> was performed (</w:t>
+      </w:r>
+      <w:r>
+        <w:t>figure 3</w:t>
+      </w:r>
+      <w:r>
+        <w:t xml:space="preserve">). </w:t>
+      </w:r>
+      <w:r>
+        <w:t xml:space="preserve">From this </w:t>
+      </w:r>
+      <w:proofErr w:type="gramStart"/>
+      <w:r>
+        <w:t>it can be seen that the</w:t>
+      </w:r>
+      <w:proofErr w:type="gramEnd"/>
+      <w:r>
+        <w:t xml:space="preserve"> CI model provides only a modest improvement over the complete segregation model (which assumes that the </w:t>
+      </w:r>
+      <w:r>
+        <w:t>subject</w:t>
+      </w:r>
+      <w:r>
+        <w:t xml:space="preserve"> always makes two saccades, one to each target location</w:t>
+      </w:r>
+      <w:r>
+        <w:t>)</w:t>
+      </w:r>
+      <w:r>
+        <w:t>.</w:t>
+      </w:r>
+      <w:r>
+        <w:t xml:space="preserve"> This is in line with the qualitative observation that the distributions generated by the CI and segregation models appear similar, with only a modest ‘filling in’ between two closely spaced </w:t>
+      </w:r>
+      <w:proofErr w:type="spellStart"/>
+      <w:r>
+        <w:t>unisensory</w:t>
+      </w:r>
+      <w:proofErr w:type="spellEnd"/>
+      <w:r>
+        <w:t xml:space="preserve"> distributions in the case of the CI model. </w:t>
+      </w:r>
+      <w:proofErr w:type="gramStart"/>
+      <w:r>
+        <w:t>However</w:t>
+      </w:r>
+      <w:proofErr w:type="gramEnd"/>
+      <w:r>
+        <w:t xml:space="preserve"> this model comparison </w:t>
+      </w:r>
+      <w:r>
+        <w:t>depends only on the location report distributions</w:t>
+      </w:r>
+      <w:r>
+        <w:t xml:space="preserve">, and does not take into consideration the explicit report of one vs two saccades.  </w:t>
+      </w:r>
+      <w:r>
+        <w:rPr>
+          <w:color w:val="000000" w:themeColor="text1"/>
+        </w:rPr>
+        <w:t xml:space="preserve">When comparing the number of saccades by target separation, </w:t>
+      </w:r>
+      <w:proofErr w:type="gramStart"/>
+      <w:r>
+        <w:rPr>
+          <w:color w:val="000000" w:themeColor="text1"/>
+        </w:rPr>
+        <w:t>it is clear that the</w:t>
+      </w:r>
+      <w:proofErr w:type="gramEnd"/>
+      <w:r>
+        <w:rPr>
+          <w:color w:val="000000" w:themeColor="text1"/>
+        </w:rPr>
+        <w:t xml:space="preserve"> CI model </w:t>
+      </w:r>
+      <w:r>
+        <w:rPr>
+          <w:color w:val="000000" w:themeColor="text1"/>
+        </w:rPr>
+        <w:t>can provide an accurate account of the explicit causal inference, even when the implicit (localization) effects are less obvious.</w:t>
+      </w:r>
+      <w:r>
+        <w:rPr>
+          <w:color w:val="000000" w:themeColor="text1"/>
+        </w:rPr>
+        <w:t xml:space="preserve"> </w:t>
+      </w:r>
+    </w:p>
+    <w:p>
+      <w:pPr>
+        <w:pStyle w:val="NoSpacing"/>
+        <w:jc w:val="center"/>
+      </w:pPr>
+      <w:r>
+        <w:rPr>
+          <w:noProof/>
+        </w:rPr>
         <w:lastRenderedPageBreak/>
-        <w:t>2</w:t>
-      </w:r>
-      <w:r>
-        <w:t>C</w:t>
-      </w:r>
-      <w:r>
-        <w:t>, dashed vs solid blue line). This is likely because of a behavioral lapse, in which the monkey did not initiate the second saccade quickly enough or was not paying close attention on that trial</w:t>
-      </w:r>
-      <w:r>
-        <w:rPr>
-          <w:color w:val="FF0000"/>
-        </w:rPr>
-        <w:t>. This could potentially be compensated for by including a lapse parameter in the model fits.</w:t>
-      </w:r>
-    </w:p>
-    <w:p>
-      <w:pPr>
-        <w:pStyle w:val="NoSpacing"/>
-        <w:rPr>
-          <w:b/>
-        </w:rPr>
-      </w:pPr>
-    </w:p>
-    <w:p>
-      <w:pPr>
-        <w:pStyle w:val="NoSpacing"/>
-        <w:rPr>
-          <w:b/>
-        </w:rPr>
-      </w:pPr>
-      <w:r>
-        <w:rPr>
-          <w:b/>
-        </w:rPr>
-        <w:t>Quantitative evaluation of model</w:t>
-      </w:r>
-      <w:r>
-        <w:rPr>
-          <w:b/>
-        </w:rPr>
-        <w:t xml:space="preserve"> XXX</w:t>
-      </w:r>
-    </w:p>
-    <w:p>
-      <w:pPr>
-        <w:pStyle w:val="NoSpacing"/>
-      </w:pPr>
-      <w:r>
-        <w:rPr>
-          <w:b/>
-        </w:rPr>
-        <w:tab/>
-      </w:r>
-      <w:r>
-        <w:t>In order to determine if the CI model performed better than either of the potential simpler models considered (pure integration of stimuli or pure unisensory target estimation), a direct compa</w:t>
-      </w:r>
-      <w:r>
-        <w:t xml:space="preserve">rison using </w:t>
-      </w:r>
-      <w:r>
-        <w:t>BIC</w:t>
-      </w:r>
-      <w:r>
-        <w:t xml:space="preserve"> was performed (</w:t>
-      </w:r>
-      <w:r>
-        <w:t>figure 3</w:t>
-      </w:r>
-      <w:r>
-        <w:t xml:space="preserve">). </w:t>
-      </w:r>
-      <w:r>
-        <w:t xml:space="preserve">From this it can be seen that the CI model provides only a modest improvement over the complete segregation model (which assumes that the </w:t>
-      </w:r>
-      <w:r>
-        <w:t>subject</w:t>
-      </w:r>
-      <w:r>
-        <w:t xml:space="preserve"> always makes two saccades, one to each target location</w:t>
-      </w:r>
-      <w:r>
-        <w:t>)</w:t>
-      </w:r>
-      <w:r>
-        <w:t>.</w:t>
-      </w:r>
-      <w:r>
-        <w:t xml:space="preserve"> This is in line with the qualitative observation that the distributions generated by the CI and segregation models appear similar, with only a modest ‘filling in’ between two closely spaced unisensory distributions in the case of the CI model. However this model comparison </w:t>
-      </w:r>
-      <w:r>
-        <w:t>depends only on the location report distributions</w:t>
-      </w:r>
-      <w:r>
-        <w:t xml:space="preserve">, and does not take into consideration the explicit report of one vs two saccades.  </w:t>
-      </w:r>
-      <w:r>
-        <w:rPr>
-          <w:color w:val="000000" w:themeColor="text1"/>
-        </w:rPr>
-        <w:t xml:space="preserve">When comparing the number of saccades by target separation, it is clear that the CI model </w:t>
-      </w:r>
-      <w:r>
-        <w:rPr>
-          <w:color w:val="000000" w:themeColor="text1"/>
-        </w:rPr>
-        <w:t>can provide an accurate account of the explicit causal inference, even when the implicit (localization) effects are less obvious.</w:t>
-      </w:r>
-      <w:r>
-        <w:rPr>
-          <w:color w:val="000000" w:themeColor="text1"/>
-        </w:rPr>
-        <w:t xml:space="preserve"> </w:t>
-      </w:r>
-    </w:p>
-    <w:p>
-      <w:pPr>
-        <w:pStyle w:val="NoSpacing"/>
-        <w:jc w:val="center"/>
-      </w:pPr>
-      <w:r>
-        <w:rPr>
-          <w:noProof/>
-        </w:rPr>
         <w:drawing>
           <wp:inline distT="0" distB="0" distL="0" distR="0" wp14:anchorId="52AED62B" wp14:editId="63554D31">
             <wp:extent cx="5943600" cy="4807585"/>
@@ -6873,7 +7760,7 @@
                     <pic:cNvPicPr/>
                   </pic:nvPicPr>
                   <pic:blipFill>
-                    <a:blip r:embed="rId14"/>
+                    <a:blip r:embed="rId17"/>
                     <a:stretch>
                       <a:fillRect/>
                     </a:stretch>
@@ -6975,7 +7862,15 @@
         <w:t xml:space="preserve">… </w:t>
       </w:r>
       <w:r>
-        <w:t>some of the things I would consider shortcomings are actually in previous sections of the results…</w:t>
+        <w:t xml:space="preserve">some of the things I would consider shortcomings are </w:t>
+      </w:r>
+      <w:proofErr w:type="gramStart"/>
+      <w:r>
+        <w:t>actually in</w:t>
+      </w:r>
+      <w:proofErr w:type="gramEnd"/>
+      <w:r>
+        <w:t xml:space="preserve"> previous sections of the results…</w:t>
       </w:r>
     </w:p>
     <w:p>
@@ -6984,7 +7879,15 @@
         <w:ind w:firstLine="720"/>
       </w:pPr>
       <w:r>
-        <w:t>It is worth noting that because the visual and auditory stimuli are both well above perceptual threshold, the effects of multisensory integration are expected to be relatively weak (due to the principle of inverse effectiveness ref). Therefore the explicit causal inference, as reported through the number of saccades, is more informative than the degree of implicit causal inference (i.e., the amount of visual capture in the single saccade trials) when judging the differences between bound and separate percepts.</w:t>
+        <w:t xml:space="preserve">It is worth noting that because the visual and auditory stimuli are both well above perceptual threshold, the effects of multisensory integration are expected to be relatively weak (due to the principle of inverse effectiveness ref). </w:t>
+      </w:r>
+      <w:proofErr w:type="gramStart"/>
+      <w:r>
+        <w:t>Therefore</w:t>
+      </w:r>
+      <w:proofErr w:type="gramEnd"/>
+      <w:r>
+        <w:t xml:space="preserve"> the explicit causal inference, as reported through the number of saccades, is more informative than the degree of implicit causal inference (i.e., the amount of visual capture in the single saccade trials) when judging the differences between bound and separate percepts.</w:t>
       </w:r>
     </w:p>
     <w:p>
@@ -7083,7 +7986,7 @@
                     <pic:cNvPicPr/>
                   </pic:nvPicPr>
                   <pic:blipFill>
-                    <a:blip r:embed="rId15"/>
+                    <a:blip r:embed="rId18"/>
                     <a:stretch>
                       <a:fillRect/>
                     </a:stretch>
@@ -7146,7 +8049,23 @@
       </w:pPr>
       <w:r>
         <w:tab/>
-        <w:t>In order to work on the model fits, I created some plots which will show the distributions obtained through model fitting (averaged across the K-folds as described in methods), as well as the histograms of the actual saccade distributions. Here I have included many examples, but the main takeaway is that the model does a much much better job fitting the human data than the monkey data. I think the main reason for this is that the auditory distribution fits are really bad on the monkeys for some reason, so we end up with an auditory variance that is way higher than what you would expect given the data.</w:t>
+        <w:t xml:space="preserve">In order to work on the model fits, I created some plots which will show the distributions obtained through model fitting (averaged across the K-folds as described in methods), as well as the histograms of the actual saccade distributions. Here I have included many examples, but the main takeaway is that the model does a much </w:t>
+      </w:r>
+      <w:proofErr w:type="spellStart"/>
+      <w:r>
+        <w:t>much</w:t>
+      </w:r>
+      <w:proofErr w:type="spellEnd"/>
+      <w:r>
+        <w:t xml:space="preserve"> better job fitting the human data than the monkey data. I think the main reason for this is that the auditory distribution fits are </w:t>
+      </w:r>
+      <w:proofErr w:type="gramStart"/>
+      <w:r>
+        <w:t>really bad</w:t>
+      </w:r>
+      <w:proofErr w:type="gramEnd"/>
+      <w:r>
+        <w:t xml:space="preserve"> on the monkeys for some reason, so we end up with an auditory variance that is way higher than what you would expect given the data.</w:t>
       </w:r>
     </w:p>
     <w:p>
@@ -7155,7 +8074,15 @@
       </w:pPr>
       <w:r>
         <w:tab/>
-        <w:t xml:space="preserve">In the plots below, the unisensory trials are plotted in red (auditory) and blue (visual) histograms. The red and blue solid lines are the unimodal distributions </w:t>
+        <w:t xml:space="preserve">In the plots below, the </w:t>
+      </w:r>
+      <w:proofErr w:type="spellStart"/>
+      <w:r>
+        <w:t>unisensory</w:t>
+      </w:r>
+      <w:proofErr w:type="spellEnd"/>
+      <w:r>
+        <w:t xml:space="preserve"> trials are plotted in red (auditory) and blue (visual) histograms. The red and blue solid lines are the unimodal distributions </w:t>
       </w:r>
       <w:r>
         <w:rPr>
@@ -7173,7 +8100,15 @@
       </w:pPr>
       <w:r>
         <w:tab/>
-        <w:t>This data has been manipulated slightly by including an eyetracker bias correction step. This step uses a linear regression from the visually guided saccades to correct for any inaccuracies introduced by incorrectly adjusting the eye tracker during recording (eye tracker gain and offset are set manually for each subject during a short initial training phase of 20-50 trials).</w:t>
+        <w:t xml:space="preserve">This data has been manipulated slightly by including an </w:t>
+      </w:r>
+      <w:proofErr w:type="spellStart"/>
+      <w:r>
+        <w:t>eyetracker</w:t>
+      </w:r>
+      <w:proofErr w:type="spellEnd"/>
+      <w:r>
+        <w:t xml:space="preserve"> bias correction step. This step uses a linear regression from the visually guided saccades to correct for any inaccuracies introduced by incorrectly adjusting the eye tracker during recording (eye tracker gain and offset are set manually for each subject during a short initial training phase of 20-50 trials).</w:t>
       </w:r>
     </w:p>
     <w:p>
@@ -7193,7 +8128,21 @@
         <w:rPr>
           <w:b/>
         </w:rPr>
-        <w:t xml:space="preserve"> – good aud localizer</w:t>
+        <w:t xml:space="preserve"> – good </w:t>
+      </w:r>
+      <w:proofErr w:type="spellStart"/>
+      <w:r>
+        <w:rPr>
+          <w:b/>
+        </w:rPr>
+        <w:t>aud</w:t>
+      </w:r>
+      <w:proofErr w:type="spellEnd"/>
+      <w:r>
+        <w:rPr>
+          <w:b/>
+        </w:rPr>
+        <w:t xml:space="preserve"> localizer</w:t>
       </w:r>
       <w:r>
         <w:rPr>
@@ -7228,7 +8177,7 @@
                     </pic:cNvPicPr>
                   </pic:nvPicPr>
                   <pic:blipFill>
-                    <a:blip r:embed="rId16" cstate="print">
+                    <a:blip r:embed="rId19" cstate="print">
                       <a:extLst>
                         <a:ext uri="{28A0092B-C50C-407E-A947-70E740481C1C}">
                           <a14:useLocalDpi xmlns:a14="http://schemas.microsoft.com/office/drawing/2010/main" val="0"/>
@@ -7272,7 +8221,21 @@
           <w:b/>
         </w:rPr>
         <w:lastRenderedPageBreak/>
-        <w:t>Human 05 – bad aud localizer</w:t>
+        <w:t xml:space="preserve">Human 05 – bad </w:t>
+      </w:r>
+      <w:proofErr w:type="spellStart"/>
+      <w:r>
+        <w:rPr>
+          <w:b/>
+        </w:rPr>
+        <w:t>aud</w:t>
+      </w:r>
+      <w:proofErr w:type="spellEnd"/>
+      <w:r>
+        <w:rPr>
+          <w:b/>
+        </w:rPr>
+        <w:t xml:space="preserve"> localizer</w:t>
       </w:r>
       <w:r>
         <w:rPr>
@@ -7307,7 +8270,7 @@
                     </pic:cNvPicPr>
                   </pic:nvPicPr>
                   <pic:blipFill>
-                    <a:blip r:embed="rId17" cstate="print">
+                    <a:blip r:embed="rId20" cstate="print">
                       <a:extLst>
                         <a:ext uri="{28A0092B-C50C-407E-A947-70E740481C1C}">
                           <a14:useLocalDpi xmlns:a14="http://schemas.microsoft.com/office/drawing/2010/main" val="0"/>
@@ -7376,7 +8339,7 @@
                     </pic:cNvPicPr>
                   </pic:nvPicPr>
                   <pic:blipFill>
-                    <a:blip r:embed="rId12" cstate="print">
+                    <a:blip r:embed="rId14" cstate="print">
                       <a:extLst>
                         <a:ext uri="{28A0092B-C50C-407E-A947-70E740481C1C}">
                           <a14:useLocalDpi xmlns:a14="http://schemas.microsoft.com/office/drawing/2010/main" val="0"/>
@@ -7466,7 +8429,7 @@
                     </pic:cNvPicPr>
                   </pic:nvPicPr>
                   <pic:blipFill>
-                    <a:blip r:embed="rId18" cstate="print">
+                    <a:blip r:embed="rId21" cstate="print">
                       <a:extLst>
                         <a:ext uri="{28A0092B-C50C-407E-A947-70E740481C1C}">
                           <a14:useLocalDpi xmlns:a14="http://schemas.microsoft.com/office/drawing/2010/main" val="0"/>
@@ -7537,7 +8500,31 @@
         <w:tab/>
       </w:r>
       <w:r>
-        <w:t xml:space="preserve">One possible problem with these model fits is the presence of auditory localization bias. The model assumes that subjects are going to report locations that are centered on the actual target location, with the variance around that location being the only free parameter. However this doesn’t seem to be the case for some subjects. Comparing H08 to H05 below makes this very clear, as H05 is very bad at localizing the auditory stimuli even in the unisensory condition. Monkey J likewise has an auditory bias, although hers is both a shift and a compression (versus H05 which appears to be only a compression). It’s possible that these biases results in a very high variance estimate when doing the model fitting, because the model has no ability to account for this kind of systematic bias other than by increasing the variance to unrealistically high levels. </w:t>
+        <w:t xml:space="preserve">One possible problem with these model fits is the presence of auditory localization bias. The model assumes that subjects are going to report locations that are centered on the actual target location, with the variance around that location being the only free parameter. </w:t>
+      </w:r>
+      <w:proofErr w:type="gramStart"/>
+      <w:r>
+        <w:t>However</w:t>
+      </w:r>
+      <w:proofErr w:type="gramEnd"/>
+      <w:r>
+        <w:t xml:space="preserve"> this doesn’t seem to be the case for some subjects. Comparing H08 to H05 below makes this very clear, as H05 is very bad at localizing the auditory stimuli even in the </w:t>
+      </w:r>
+      <w:proofErr w:type="spellStart"/>
+      <w:r>
+        <w:t>unisensory</w:t>
+      </w:r>
+      <w:proofErr w:type="spellEnd"/>
+      <w:r>
+        <w:t xml:space="preserve"> condition. Monkey J likewise has an auditory bias, although hers is both a shift and a compression (versus H05 which appears to be only a compression). It’s possible that these biases </w:t>
+      </w:r>
+      <w:proofErr w:type="gramStart"/>
+      <w:r>
+        <w:t>results</w:t>
+      </w:r>
+      <w:proofErr w:type="gramEnd"/>
+      <w:r>
+        <w:t xml:space="preserve"> in a very high variance estimate when doing the model fitting, because the model has no ability to account for this kind of systematic bias other than by increasing the variance to unrealistically high levels. </w:t>
       </w:r>
     </w:p>
     <w:p>
@@ -7583,7 +8570,7 @@
                     </pic:cNvPicPr>
                   </pic:nvPicPr>
                   <pic:blipFill>
-                    <a:blip r:embed="rId19">
+                    <a:blip r:embed="rId22">
                       <a:extLst>
                         <a:ext uri="{28A0092B-C50C-407E-A947-70E740481C1C}">
                           <a14:useLocalDpi xmlns:a14="http://schemas.microsoft.com/office/drawing/2010/main" val="0"/>
@@ -7637,7 +8624,7 @@
                     </pic:cNvPicPr>
                   </pic:nvPicPr>
                   <pic:blipFill>
-                    <a:blip r:embed="rId20">
+                    <a:blip r:embed="rId23">
                       <a:extLst>
                         <a:ext uri="{28A0092B-C50C-407E-A947-70E740481C1C}">
                           <a14:useLocalDpi xmlns:a14="http://schemas.microsoft.com/office/drawing/2010/main" val="0"/>
@@ -7692,7 +8679,7 @@
                     </pic:cNvPicPr>
                   </pic:nvPicPr>
                   <pic:blipFill>
-                    <a:blip r:embed="rId21">
+                    <a:blip r:embed="rId24">
                       <a:extLst>
                         <a:ext uri="{28A0092B-C50C-407E-A947-70E740481C1C}">
                           <a14:useLocalDpi xmlns:a14="http://schemas.microsoft.com/office/drawing/2010/main" val="0"/>
@@ -7735,7 +8722,7 @@
 </file>
 
 <file path=word/comments.xml><?xml version="1.0" encoding="utf-8"?>
-<w:comments xmlns:wpc="http://schemas.microsoft.com/office/word/2010/wordprocessingCanvas" xmlns:mc="http://schemas.openxmlformats.org/markup-compatibility/2006" xmlns:o="urn:schemas-microsoft-com:office:office" xmlns:r="http://schemas.openxmlformats.org/officeDocument/2006/relationships" xmlns:m="http://schemas.openxmlformats.org/officeDocument/2006/math" xmlns:v="urn:schemas-microsoft-com:vml" xmlns:wp14="http://schemas.microsoft.com/office/word/2010/wordprocessingDrawing" xmlns:wp="http://schemas.openxmlformats.org/drawingml/2006/wordprocessingDrawing" xmlns:w10="urn:schemas-microsoft-com:office:word" xmlns:w="http://schemas.openxmlformats.org/wordprocessingml/2006/main" xmlns:w14="http://schemas.microsoft.com/office/word/2010/wordml" xmlns:w15="http://schemas.microsoft.com/office/word/2012/wordml" xmlns:wpg="http://schemas.microsoft.com/office/word/2010/wordprocessingGroup" xmlns:wpi="http://schemas.microsoft.com/office/word/2010/wordprocessingInk" xmlns:wne="http://schemas.microsoft.com/office/word/2006/wordml" xmlns:wps="http://schemas.microsoft.com/office/word/2010/wordprocessingShape" mc:Ignorable="w14 w15 wp14">
+<w:comments xmlns:wpc="http://schemas.microsoft.com/office/word/2010/wordprocessingCanvas" xmlns:cx="http://schemas.microsoft.com/office/drawing/2014/chartex" xmlns:cx1="http://schemas.microsoft.com/office/drawing/2015/9/8/chartex" xmlns:cx2="http://schemas.microsoft.com/office/drawing/2015/10/21/chartex" xmlns:cx3="http://schemas.microsoft.com/office/drawing/2016/5/9/chartex" xmlns:cx4="http://schemas.microsoft.com/office/drawing/2016/5/10/chartex" xmlns:cx5="http://schemas.microsoft.com/office/drawing/2016/5/11/chartex" xmlns:cx6="http://schemas.microsoft.com/office/drawing/2016/5/12/chartex" xmlns:cx7="http://schemas.microsoft.com/office/drawing/2016/5/13/chartex" xmlns:cx8="http://schemas.microsoft.com/office/drawing/2016/5/14/chartex" xmlns:mc="http://schemas.openxmlformats.org/markup-compatibility/2006" xmlns:aink="http://schemas.microsoft.com/office/drawing/2016/ink" xmlns:am3d="http://schemas.microsoft.com/office/drawing/2017/model3d" xmlns:o="urn:schemas-microsoft-com:office:office" xmlns:r="http://schemas.openxmlformats.org/officeDocument/2006/relationships" xmlns:m="http://schemas.openxmlformats.org/officeDocument/2006/math" xmlns:v="urn:schemas-microsoft-com:vml" xmlns:wp14="http://schemas.microsoft.com/office/word/2010/wordprocessingDrawing" xmlns:wp="http://schemas.openxmlformats.org/drawingml/2006/wordprocessingDrawing" xmlns:w10="urn:schemas-microsoft-com:office:word" xmlns:w="http://schemas.openxmlformats.org/wordprocessingml/2006/main" xmlns:w14="http://schemas.microsoft.com/office/word/2010/wordml" xmlns:w15="http://schemas.microsoft.com/office/word/2012/wordml" xmlns:w16cid="http://schemas.microsoft.com/office/word/2016/wordml/cid" xmlns:w16se="http://schemas.microsoft.com/office/word/2015/wordml/symex" xmlns:wpg="http://schemas.microsoft.com/office/word/2010/wordprocessingGroup" xmlns:wpi="http://schemas.microsoft.com/office/word/2010/wordprocessingInk" xmlns:wne="http://schemas.microsoft.com/office/word/2006/wordml" xmlns:wps="http://schemas.microsoft.com/office/word/2010/wordprocessingShape" mc:Ignorable="w14 w15 w16se w16cid wp14">
   <w:comment w:id="1" w:author="Jeffrey Mohl" w:date="2019-03-14T12:32:00Z" w:initials="JM">
     <w:p>
       <w:pPr>
@@ -7857,7 +8844,7 @@
 </file>
 
 <file path=word/commentsExtended.xml><?xml version="1.0" encoding="utf-8"?>
-<w15:commentsEx xmlns:wpc="http://schemas.microsoft.com/office/word/2010/wordprocessingCanvas" xmlns:mc="http://schemas.openxmlformats.org/markup-compatibility/2006" xmlns:o="urn:schemas-microsoft-com:office:office" xmlns:r="http://schemas.openxmlformats.org/officeDocument/2006/relationships" xmlns:m="http://schemas.openxmlformats.org/officeDocument/2006/math" xmlns:v="urn:schemas-microsoft-com:vml" xmlns:wp14="http://schemas.microsoft.com/office/word/2010/wordprocessingDrawing" xmlns:wp="http://schemas.openxmlformats.org/drawingml/2006/wordprocessingDrawing" xmlns:w10="urn:schemas-microsoft-com:office:word" xmlns:w="http://schemas.openxmlformats.org/wordprocessingml/2006/main" xmlns:w14="http://schemas.microsoft.com/office/word/2010/wordml" xmlns:w15="http://schemas.microsoft.com/office/word/2012/wordml" xmlns:wpg="http://schemas.microsoft.com/office/word/2010/wordprocessingGroup" xmlns:wpi="http://schemas.microsoft.com/office/word/2010/wordprocessingInk" xmlns:wne="http://schemas.microsoft.com/office/word/2006/wordml" xmlns:wps="http://schemas.microsoft.com/office/word/2010/wordprocessingShape" mc:Ignorable="w14 w15 wp14">
+<w15:commentsEx xmlns:wpc="http://schemas.microsoft.com/office/word/2010/wordprocessingCanvas" xmlns:cx="http://schemas.microsoft.com/office/drawing/2014/chartex" xmlns:cx1="http://schemas.microsoft.com/office/drawing/2015/9/8/chartex" xmlns:cx2="http://schemas.microsoft.com/office/drawing/2015/10/21/chartex" xmlns:cx3="http://schemas.microsoft.com/office/drawing/2016/5/9/chartex" xmlns:cx4="http://schemas.microsoft.com/office/drawing/2016/5/10/chartex" xmlns:cx5="http://schemas.microsoft.com/office/drawing/2016/5/11/chartex" xmlns:cx6="http://schemas.microsoft.com/office/drawing/2016/5/12/chartex" xmlns:cx7="http://schemas.microsoft.com/office/drawing/2016/5/13/chartex" xmlns:cx8="http://schemas.microsoft.com/office/drawing/2016/5/14/chartex" xmlns:mc="http://schemas.openxmlformats.org/markup-compatibility/2006" xmlns:aink="http://schemas.microsoft.com/office/drawing/2016/ink" xmlns:am3d="http://schemas.microsoft.com/office/drawing/2017/model3d" xmlns:o="urn:schemas-microsoft-com:office:office" xmlns:r="http://schemas.openxmlformats.org/officeDocument/2006/relationships" xmlns:m="http://schemas.openxmlformats.org/officeDocument/2006/math" xmlns:v="urn:schemas-microsoft-com:vml" xmlns:wp14="http://schemas.microsoft.com/office/word/2010/wordprocessingDrawing" xmlns:wp="http://schemas.openxmlformats.org/drawingml/2006/wordprocessingDrawing" xmlns:w10="urn:schemas-microsoft-com:office:word" xmlns:w="http://schemas.openxmlformats.org/wordprocessingml/2006/main" xmlns:w14="http://schemas.microsoft.com/office/word/2010/wordml" xmlns:w15="http://schemas.microsoft.com/office/word/2012/wordml" xmlns:w16cid="http://schemas.microsoft.com/office/word/2016/wordml/cid" xmlns:w16se="http://schemas.microsoft.com/office/word/2015/wordml/symex" xmlns:wpg="http://schemas.microsoft.com/office/word/2010/wordprocessingGroup" xmlns:wpi="http://schemas.microsoft.com/office/word/2010/wordprocessingInk" xmlns:wne="http://schemas.microsoft.com/office/word/2006/wordml" xmlns:wps="http://schemas.microsoft.com/office/word/2010/wordprocessingShape" mc:Ignorable="w14 w15 w16se w16cid wp14">
   <w15:commentEx w15:paraId="7ECC4F07" w15:done="0"/>
   <w15:commentEx w15:paraId="5B3F21FB" w15:done="0"/>
   <w15:commentEx w15:paraId="18616EB1" w15:done="0"/>
@@ -7868,8 +8855,20 @@
 </w15:commentsEx>
 </file>
 
+<file path=word/commentsIds.xml><?xml version="1.0" encoding="utf-8"?>
+<w16cid:commentsIds xmlns:wpc="http://schemas.microsoft.com/office/word/2010/wordprocessingCanvas" xmlns:cx="http://schemas.microsoft.com/office/drawing/2014/chartex" xmlns:cx1="http://schemas.microsoft.com/office/drawing/2015/9/8/chartex" xmlns:cx2="http://schemas.microsoft.com/office/drawing/2015/10/21/chartex" xmlns:cx3="http://schemas.microsoft.com/office/drawing/2016/5/9/chartex" xmlns:cx4="http://schemas.microsoft.com/office/drawing/2016/5/10/chartex" xmlns:cx5="http://schemas.microsoft.com/office/drawing/2016/5/11/chartex" xmlns:cx6="http://schemas.microsoft.com/office/drawing/2016/5/12/chartex" xmlns:cx7="http://schemas.microsoft.com/office/drawing/2016/5/13/chartex" xmlns:cx8="http://schemas.microsoft.com/office/drawing/2016/5/14/chartex" xmlns:mc="http://schemas.openxmlformats.org/markup-compatibility/2006" xmlns:aink="http://schemas.microsoft.com/office/drawing/2016/ink" xmlns:am3d="http://schemas.microsoft.com/office/drawing/2017/model3d" xmlns:o="urn:schemas-microsoft-com:office:office" xmlns:r="http://schemas.openxmlformats.org/officeDocument/2006/relationships" xmlns:m="http://schemas.openxmlformats.org/officeDocument/2006/math" xmlns:v="urn:schemas-microsoft-com:vml" xmlns:wp14="http://schemas.microsoft.com/office/word/2010/wordprocessingDrawing" xmlns:wp="http://schemas.openxmlformats.org/drawingml/2006/wordprocessingDrawing" xmlns:w10="urn:schemas-microsoft-com:office:word" xmlns:w="http://schemas.openxmlformats.org/wordprocessingml/2006/main" xmlns:w14="http://schemas.microsoft.com/office/word/2010/wordml" xmlns:w15="http://schemas.microsoft.com/office/word/2012/wordml" xmlns:w16cid="http://schemas.microsoft.com/office/word/2016/wordml/cid" xmlns:w16se="http://schemas.microsoft.com/office/word/2015/wordml/symex" xmlns:wpg="http://schemas.microsoft.com/office/word/2010/wordprocessingGroup" xmlns:wpi="http://schemas.microsoft.com/office/word/2010/wordprocessingInk" xmlns:wne="http://schemas.microsoft.com/office/word/2006/wordml" xmlns:wps="http://schemas.microsoft.com/office/word/2010/wordprocessingShape" mc:Ignorable="w14 w15 w16se w16cid wp14">
+  <w16cid:commentId w16cid:paraId="7ECC4F07" w16cid:durableId="209E96EA"/>
+  <w16cid:commentId w16cid:paraId="5B3F21FB" w16cid:durableId="209E96EB"/>
+  <w16cid:commentId w16cid:paraId="18616EB1" w16cid:durableId="209E96EC"/>
+  <w16cid:commentId w16cid:paraId="2328D331" w16cid:durableId="209E96ED"/>
+  <w16cid:commentId w16cid:paraId="703AB9C4" w16cid:durableId="209E96EE"/>
+  <w16cid:commentId w16cid:paraId="40A1AC68" w16cid:durableId="209E96EF"/>
+  <w16cid:commentId w16cid:paraId="08B0A286" w16cid:durableId="209E96F0"/>
+</w16cid:commentsIds>
+</file>
+
 <file path=word/numbering.xml><?xml version="1.0" encoding="utf-8"?>
-<w:numbering xmlns:wpc="http://schemas.microsoft.com/office/word/2010/wordprocessingCanvas" xmlns:mc="http://schemas.openxmlformats.org/markup-compatibility/2006" xmlns:o="urn:schemas-microsoft-com:office:office" xmlns:r="http://schemas.openxmlformats.org/officeDocument/2006/relationships" xmlns:m="http://schemas.openxmlformats.org/officeDocument/2006/math" xmlns:v="urn:schemas-microsoft-com:vml" xmlns:wp14="http://schemas.microsoft.com/office/word/2010/wordprocessingDrawing" xmlns:wp="http://schemas.openxmlformats.org/drawingml/2006/wordprocessingDrawing" xmlns:w10="urn:schemas-microsoft-com:office:word" xmlns:w="http://schemas.openxmlformats.org/wordprocessingml/2006/main" xmlns:w14="http://schemas.microsoft.com/office/word/2010/wordml" xmlns:w15="http://schemas.microsoft.com/office/word/2012/wordml" xmlns:wpg="http://schemas.microsoft.com/office/word/2010/wordprocessingGroup" xmlns:wpi="http://schemas.microsoft.com/office/word/2010/wordprocessingInk" xmlns:wne="http://schemas.microsoft.com/office/word/2006/wordml" xmlns:wps="http://schemas.microsoft.com/office/word/2010/wordprocessingShape" mc:Ignorable="w14 w15 wp14">
+<w:numbering xmlns:wpc="http://schemas.microsoft.com/office/word/2010/wordprocessingCanvas" xmlns:cx="http://schemas.microsoft.com/office/drawing/2014/chartex" xmlns:cx1="http://schemas.microsoft.com/office/drawing/2015/9/8/chartex" xmlns:cx2="http://schemas.microsoft.com/office/drawing/2015/10/21/chartex" xmlns:cx3="http://schemas.microsoft.com/office/drawing/2016/5/9/chartex" xmlns:cx4="http://schemas.microsoft.com/office/drawing/2016/5/10/chartex" xmlns:cx5="http://schemas.microsoft.com/office/drawing/2016/5/11/chartex" xmlns:cx6="http://schemas.microsoft.com/office/drawing/2016/5/12/chartex" xmlns:cx7="http://schemas.microsoft.com/office/drawing/2016/5/13/chartex" xmlns:cx8="http://schemas.microsoft.com/office/drawing/2016/5/14/chartex" xmlns:mc="http://schemas.openxmlformats.org/markup-compatibility/2006" xmlns:aink="http://schemas.microsoft.com/office/drawing/2016/ink" xmlns:am3d="http://schemas.microsoft.com/office/drawing/2017/model3d" xmlns:o="urn:schemas-microsoft-com:office:office" xmlns:r="http://schemas.openxmlformats.org/officeDocument/2006/relationships" xmlns:m="http://schemas.openxmlformats.org/officeDocument/2006/math" xmlns:v="urn:schemas-microsoft-com:vml" xmlns:wp14="http://schemas.microsoft.com/office/word/2010/wordprocessingDrawing" xmlns:wp="http://schemas.openxmlformats.org/drawingml/2006/wordprocessingDrawing" xmlns:w10="urn:schemas-microsoft-com:office:word" xmlns:w="http://schemas.openxmlformats.org/wordprocessingml/2006/main" xmlns:w14="http://schemas.microsoft.com/office/word/2010/wordml" xmlns:w15="http://schemas.microsoft.com/office/word/2012/wordml" xmlns:w16cid="http://schemas.microsoft.com/office/word/2016/wordml/cid" xmlns:w16se="http://schemas.microsoft.com/office/word/2015/wordml/symex" xmlns:wpg="http://schemas.microsoft.com/office/word/2010/wordprocessingGroup" xmlns:wpi="http://schemas.microsoft.com/office/word/2010/wordprocessingInk" xmlns:wne="http://schemas.microsoft.com/office/word/2006/wordml" xmlns:wps="http://schemas.microsoft.com/office/word/2010/wordprocessingShape" mc:Ignorable="w14 w15 w16se w16cid wp14">
   <w:abstractNum w:abstractNumId="0" w15:restartNumberingAfterBreak="0">
     <w:nsid w:val="00951262"/>
     <w:multiLevelType w:val="hybridMultilevel"/>
@@ -8889,7 +9888,7 @@
 </file>
 
 <file path=word/people.xml><?xml version="1.0" encoding="utf-8"?>
-<w15:people xmlns:wpc="http://schemas.microsoft.com/office/word/2010/wordprocessingCanvas" xmlns:mc="http://schemas.openxmlformats.org/markup-compatibility/2006" xmlns:o="urn:schemas-microsoft-com:office:office" xmlns:r="http://schemas.openxmlformats.org/officeDocument/2006/relationships" xmlns:m="http://schemas.openxmlformats.org/officeDocument/2006/math" xmlns:v="urn:schemas-microsoft-com:vml" xmlns:wp14="http://schemas.microsoft.com/office/word/2010/wordprocessingDrawing" xmlns:wp="http://schemas.openxmlformats.org/drawingml/2006/wordprocessingDrawing" xmlns:w10="urn:schemas-microsoft-com:office:word" xmlns:w="http://schemas.openxmlformats.org/wordprocessingml/2006/main" xmlns:w14="http://schemas.microsoft.com/office/word/2010/wordml" xmlns:w15="http://schemas.microsoft.com/office/word/2012/wordml" xmlns:wpg="http://schemas.microsoft.com/office/word/2010/wordprocessingGroup" xmlns:wpi="http://schemas.microsoft.com/office/word/2010/wordprocessingInk" xmlns:wne="http://schemas.microsoft.com/office/word/2006/wordml" xmlns:wps="http://schemas.microsoft.com/office/word/2010/wordprocessingShape" mc:Ignorable="w14 w15 wp14">
+<w15:people xmlns:wpc="http://schemas.microsoft.com/office/word/2010/wordprocessingCanvas" xmlns:cx="http://schemas.microsoft.com/office/drawing/2014/chartex" xmlns:cx1="http://schemas.microsoft.com/office/drawing/2015/9/8/chartex" xmlns:cx2="http://schemas.microsoft.com/office/drawing/2015/10/21/chartex" xmlns:cx3="http://schemas.microsoft.com/office/drawing/2016/5/9/chartex" xmlns:cx4="http://schemas.microsoft.com/office/drawing/2016/5/10/chartex" xmlns:cx5="http://schemas.microsoft.com/office/drawing/2016/5/11/chartex" xmlns:cx6="http://schemas.microsoft.com/office/drawing/2016/5/12/chartex" xmlns:cx7="http://schemas.microsoft.com/office/drawing/2016/5/13/chartex" xmlns:cx8="http://schemas.microsoft.com/office/drawing/2016/5/14/chartex" xmlns:mc="http://schemas.openxmlformats.org/markup-compatibility/2006" xmlns:aink="http://schemas.microsoft.com/office/drawing/2016/ink" xmlns:am3d="http://schemas.microsoft.com/office/drawing/2017/model3d" xmlns:o="urn:schemas-microsoft-com:office:office" xmlns:r="http://schemas.openxmlformats.org/officeDocument/2006/relationships" xmlns:m="http://schemas.openxmlformats.org/officeDocument/2006/math" xmlns:v="urn:schemas-microsoft-com:vml" xmlns:wp14="http://schemas.microsoft.com/office/word/2010/wordprocessingDrawing" xmlns:wp="http://schemas.openxmlformats.org/drawingml/2006/wordprocessingDrawing" xmlns:w10="urn:schemas-microsoft-com:office:word" xmlns:w="http://schemas.openxmlformats.org/wordprocessingml/2006/main" xmlns:w14="http://schemas.microsoft.com/office/word/2010/wordml" xmlns:w15="http://schemas.microsoft.com/office/word/2012/wordml" xmlns:w16cid="http://schemas.microsoft.com/office/word/2016/wordml/cid" xmlns:w16se="http://schemas.microsoft.com/office/word/2015/wordml/symex" xmlns:wpg="http://schemas.microsoft.com/office/word/2010/wordprocessingGroup" xmlns:wpi="http://schemas.microsoft.com/office/word/2010/wordprocessingInk" xmlns:wne="http://schemas.microsoft.com/office/word/2006/wordml" xmlns:wps="http://schemas.microsoft.com/office/word/2010/wordprocessingShape" mc:Ignorable="w14 w15 w16se w16cid wp14">
   <w15:person w15:author="Jeffrey Mohl">
     <w15:presenceInfo w15:providerId="AD" w15:userId="S-1-5-21-1614895754-1935655697-725345543-816120"/>
   </w15:person>
@@ -8897,7 +9896,7 @@
 </file>
 
 <file path=word/styles.xml><?xml version="1.0" encoding="utf-8"?>
-<w:styles xmlns:mc="http://schemas.openxmlformats.org/markup-compatibility/2006" xmlns:r="http://schemas.openxmlformats.org/officeDocument/2006/relationships" xmlns:w="http://schemas.openxmlformats.org/wordprocessingml/2006/main" xmlns:w14="http://schemas.microsoft.com/office/word/2010/wordml" xmlns:w15="http://schemas.microsoft.com/office/word/2012/wordml" mc:Ignorable="w14 w15">
+<w:styles xmlns:mc="http://schemas.openxmlformats.org/markup-compatibility/2006" xmlns:r="http://schemas.openxmlformats.org/officeDocument/2006/relationships" xmlns:w="http://schemas.openxmlformats.org/wordprocessingml/2006/main" xmlns:w14="http://schemas.microsoft.com/office/word/2010/wordml" xmlns:w15="http://schemas.microsoft.com/office/word/2012/wordml" xmlns:w16cid="http://schemas.microsoft.com/office/word/2016/wordml/cid" xmlns:w16se="http://schemas.microsoft.com/office/word/2015/wordml/symex" mc:Ignorable="w14 w15 w16se w16cid">
   <w:docDefaults>
     <w:rPrDefault>
       <w:rPr>
@@ -8913,7 +9912,7 @@
       </w:pPr>
     </w:pPrDefault>
   </w:docDefaults>
-  <w:latentStyles w:defLockedState="0" w:defUIPriority="99" w:defSemiHidden="0" w:defUnhideWhenUsed="0" w:defQFormat="0" w:count="371">
+  <w:latentStyles w:defLockedState="0" w:defUIPriority="99" w:defSemiHidden="0" w:defUnhideWhenUsed="0" w:defQFormat="0" w:count="376">
     <w:lsdException w:name="Normal" w:uiPriority="0" w:qFormat="1"/>
     <w:lsdException w:name="heading 1" w:uiPriority="9" w:qFormat="1"/>
     <w:lsdException w:name="heading 2" w:semiHidden="1" w:uiPriority="9" w:unhideWhenUsed="1" w:qFormat="1"/>
@@ -9019,7 +10018,6 @@
     <w:lsdException w:name="HTML Sample" w:semiHidden="1" w:unhideWhenUsed="1"/>
     <w:lsdException w:name="HTML Typewriter" w:semiHidden="1" w:unhideWhenUsed="1"/>
     <w:lsdException w:name="HTML Variable" w:semiHidden="1" w:unhideWhenUsed="1"/>
-    <w:lsdException w:name="Normal Table" w:semiHidden="1" w:unhideWhenUsed="1"/>
     <w:lsdException w:name="annotation subject" w:semiHidden="1" w:unhideWhenUsed="1"/>
     <w:lsdException w:name="No List" w:semiHidden="1" w:unhideWhenUsed="1"/>
     <w:lsdException w:name="Outline List 1" w:semiHidden="1" w:unhideWhenUsed="1"/>
@@ -9062,11 +10060,8 @@
     <w:lsdException w:name="Table Contemporary" w:semiHidden="1" w:unhideWhenUsed="1"/>
     <w:lsdException w:name="Table Elegant" w:semiHidden="1" w:unhideWhenUsed="1"/>
     <w:lsdException w:name="Table Professional" w:semiHidden="1" w:unhideWhenUsed="1"/>
-    <w:lsdException w:name="Table Subtle 1" w:semiHidden="1" w:unhideWhenUsed="1"/>
     <w:lsdException w:name="Table Subtle 2" w:semiHidden="1" w:unhideWhenUsed="1"/>
     <w:lsdException w:name="Table Web 1" w:semiHidden="1" w:unhideWhenUsed="1"/>
-    <w:lsdException w:name="Table Web 2" w:semiHidden="1" w:unhideWhenUsed="1"/>
-    <w:lsdException w:name="Table Web 3" w:semiHidden="1" w:unhideWhenUsed="1"/>
     <w:lsdException w:name="Balloon Text" w:semiHidden="1" w:unhideWhenUsed="1"/>
     <w:lsdException w:name="Table Grid" w:uiPriority="39"/>
     <w:lsdException w:name="Table Theme" w:semiHidden="1" w:unhideWhenUsed="1"/>
@@ -9285,6 +10280,11 @@
     <w:lsdException w:name="List Table 5 Dark Accent 6" w:uiPriority="50"/>
     <w:lsdException w:name="List Table 6 Colorful Accent 6" w:uiPriority="51"/>
     <w:lsdException w:name="List Table 7 Colorful Accent 6" w:uiPriority="52"/>
+    <w:lsdException w:name="Mention" w:semiHidden="1" w:unhideWhenUsed="1"/>
+    <w:lsdException w:name="Smart Hyperlink" w:semiHidden="1" w:unhideWhenUsed="1"/>
+    <w:lsdException w:name="Hashtag" w:semiHidden="1" w:unhideWhenUsed="1"/>
+    <w:lsdException w:name="Unresolved Mention" w:semiHidden="1" w:unhideWhenUsed="1"/>
+    <w:lsdException w:name="Smart Link" w:semiHidden="1" w:unhideWhenUsed="1"/>
   </w:latentStyles>
   <w:style w:type="paragraph" w:default="1" w:styleId="Normal">
     <w:name w:val="Normal"/>

</xml_diff>